<commit_message>
added synopsis for ts day3
</commit_message>
<xml_diff>
--- a/Synopsis/Synopsis.docx
+++ b/Synopsis/Synopsis.docx
@@ -15524,10 +15524,2053 @@
     </w:p>
     <w:p>
       <w:pPr>
-        <w:rPr>
-          <w:rFonts w:ascii="Times New Roman" w:hAnsi="Times New Roman" w:cs="Times New Roman"/>
-          <w:sz w:val="22"/>
-          <w:szCs w:val="22"/>
+        <w:jc w:val="center"/>
+        <w:rPr>
+          <w:rFonts w:ascii="Times New Roman" w:hAnsi="Times New Roman" w:cs="Times New Roman"/>
+          <w:b/>
+          <w:bCs/>
+          <w:sz w:val="40"/>
+          <w:szCs w:val="40"/>
+          <w:u w:val="single"/>
+          <w:lang w:val="en-US"/>
+        </w:rPr>
+      </w:pPr>
+      <w:r>
+        <w:rPr>
+          <w:rFonts w:ascii="Times New Roman" w:hAnsi="Times New Roman" w:cs="Times New Roman"/>
+          <w:b/>
+          <w:bCs/>
+          <w:sz w:val="40"/>
+          <w:szCs w:val="40"/>
+          <w:u w:val="single"/>
+          <w:lang w:val="en-US"/>
+        </w:rPr>
+        <w:t>DAY 5</w:t>
+      </w:r>
+    </w:p>
+    <w:p>
+      <w:pPr>
+        <w:rPr>
+          <w:rFonts w:ascii="Times New Roman" w:hAnsi="Times New Roman" w:cs="Times New Roman"/>
+          <w:b/>
+          <w:bCs/>
+          <w:sz w:val="22"/>
+          <w:szCs w:val="22"/>
+          <w:u w:val="single"/>
+          <w:lang w:val="en-US"/>
+        </w:rPr>
+      </w:pPr>
+      <w:proofErr w:type="spellStart"/>
+      <w:r>
+        <w:rPr>
+          <w:rFonts w:ascii="Times New Roman" w:hAnsi="Times New Roman" w:cs="Times New Roman"/>
+          <w:b/>
+          <w:bCs/>
+          <w:u w:val="single"/>
+          <w:lang w:val="en-US"/>
+        </w:rPr>
+        <w:t>Keyof</w:t>
+      </w:r>
+      <w:proofErr w:type="spellEnd"/>
+      <w:r>
+        <w:rPr>
+          <w:rFonts w:ascii="Times New Roman" w:hAnsi="Times New Roman" w:cs="Times New Roman"/>
+          <w:b/>
+          <w:bCs/>
+          <w:u w:val="single"/>
+          <w:lang w:val="en-US"/>
+        </w:rPr>
+        <w:t xml:space="preserve"> Function</w:t>
+      </w:r>
+      <w:r>
+        <w:rPr>
+          <w:rFonts w:ascii="Times New Roman" w:hAnsi="Times New Roman" w:cs="Times New Roman"/>
+          <w:b/>
+          <w:bCs/>
+          <w:sz w:val="22"/>
+          <w:szCs w:val="22"/>
+          <w:u w:val="single"/>
+          <w:lang w:val="en-US"/>
+        </w:rPr>
+        <w:t>:</w:t>
+      </w:r>
+    </w:p>
+    <w:p>
+      <w:pPr>
+        <w:pStyle w:val="ListBullet"/>
+        <w:rPr>
+          <w:rFonts w:ascii="Times New Roman" w:hAnsi="Times New Roman" w:cs="Times New Roman"/>
+          <w:sz w:val="22"/>
+          <w:szCs w:val="22"/>
+        </w:rPr>
+      </w:pPr>
+      <w:proofErr w:type="spellStart"/>
+      <w:r>
+        <w:rPr>
+          <w:rFonts w:ascii="Times New Roman" w:hAnsi="Times New Roman" w:cs="Times New Roman"/>
+          <w:sz w:val="22"/>
+          <w:szCs w:val="22"/>
+        </w:rPr>
+        <w:t>keyof</w:t>
+      </w:r>
+      <w:proofErr w:type="spellEnd"/>
+      <w:r>
+        <w:rPr>
+          <w:rFonts w:ascii="Times New Roman" w:hAnsi="Times New Roman" w:cs="Times New Roman"/>
+          <w:sz w:val="22"/>
+          <w:szCs w:val="22"/>
+        </w:rPr>
+        <w:t> is used to create a union type of all the keys of an object type.</w:t>
+      </w:r>
+    </w:p>
+    <w:p>
+      <w:pPr>
+        <w:pStyle w:val="ListBullet"/>
+        <w:numPr>
+          <w:ilvl w:val="0"/>
+          <w:numId w:val="0"/>
+        </w:numPr>
+        <w:ind w:left="360" w:hanging="360"/>
+      </w:pPr>
+    </w:p>
+    <w:p>
+      <w:pPr>
+        <w:pStyle w:val="ListBullet"/>
+        <w:numPr>
+          <w:ilvl w:val="0"/>
+          <w:numId w:val="0"/>
+        </w:numPr>
+        <w:shd w:val="clear" w:color="auto" w:fill="DAE9F7" w:themeFill="text2" w:themeFillTint="1A"/>
+        <w:rPr>
+          <w:rFonts w:ascii="Times New Roman" w:hAnsi="Times New Roman" w:cs="Times New Roman"/>
+          <w:sz w:val="22"/>
+          <w:szCs w:val="22"/>
+        </w:rPr>
+      </w:pPr>
+      <w:r>
+        <w:rPr>
+          <w:rFonts w:ascii="Times New Roman" w:hAnsi="Times New Roman" w:cs="Times New Roman"/>
+          <w:sz w:val="22"/>
+          <w:szCs w:val="22"/>
+        </w:rPr>
+        <w:t>interface Person {</w:t>
+      </w:r>
+    </w:p>
+    <w:p>
+      <w:pPr>
+        <w:pStyle w:val="ListBullet"/>
+        <w:numPr>
+          <w:ilvl w:val="0"/>
+          <w:numId w:val="0"/>
+        </w:numPr>
+        <w:shd w:val="clear" w:color="auto" w:fill="DAE9F7" w:themeFill="text2" w:themeFillTint="1A"/>
+        <w:rPr>
+          <w:rFonts w:ascii="Times New Roman" w:hAnsi="Times New Roman" w:cs="Times New Roman"/>
+          <w:sz w:val="22"/>
+          <w:szCs w:val="22"/>
+        </w:rPr>
+      </w:pPr>
+      <w:r>
+        <w:rPr>
+          <w:rFonts w:ascii="Times New Roman" w:hAnsi="Times New Roman" w:cs="Times New Roman"/>
+          <w:sz w:val="22"/>
+          <w:szCs w:val="22"/>
+        </w:rPr>
+        <w:t xml:space="preserve">    name: </w:t>
+      </w:r>
+      <w:proofErr w:type="gramStart"/>
+      <w:r>
+        <w:rPr>
+          <w:rFonts w:ascii="Times New Roman" w:hAnsi="Times New Roman" w:cs="Times New Roman"/>
+          <w:sz w:val="22"/>
+          <w:szCs w:val="22"/>
+        </w:rPr>
+        <w:t>string;</w:t>
+      </w:r>
+      <w:proofErr w:type="gramEnd"/>
+    </w:p>
+    <w:p>
+      <w:pPr>
+        <w:pStyle w:val="ListBullet"/>
+        <w:numPr>
+          <w:ilvl w:val="0"/>
+          <w:numId w:val="0"/>
+        </w:numPr>
+        <w:shd w:val="clear" w:color="auto" w:fill="DAE9F7" w:themeFill="text2" w:themeFillTint="1A"/>
+        <w:rPr>
+          <w:rFonts w:ascii="Times New Roman" w:hAnsi="Times New Roman" w:cs="Times New Roman"/>
+          <w:sz w:val="22"/>
+          <w:szCs w:val="22"/>
+        </w:rPr>
+      </w:pPr>
+      <w:r>
+        <w:rPr>
+          <w:rFonts w:ascii="Times New Roman" w:hAnsi="Times New Roman" w:cs="Times New Roman"/>
+          <w:sz w:val="22"/>
+          <w:szCs w:val="22"/>
+        </w:rPr>
+        <w:t xml:space="preserve">    age: </w:t>
+      </w:r>
+      <w:proofErr w:type="gramStart"/>
+      <w:r>
+        <w:rPr>
+          <w:rFonts w:ascii="Times New Roman" w:hAnsi="Times New Roman" w:cs="Times New Roman"/>
+          <w:sz w:val="22"/>
+          <w:szCs w:val="22"/>
+        </w:rPr>
+        <w:t>number;</w:t>
+      </w:r>
+      <w:proofErr w:type="gramEnd"/>
+    </w:p>
+    <w:p>
+      <w:pPr>
+        <w:pStyle w:val="ListBullet"/>
+        <w:numPr>
+          <w:ilvl w:val="0"/>
+          <w:numId w:val="0"/>
+        </w:numPr>
+        <w:shd w:val="clear" w:color="auto" w:fill="DAE9F7" w:themeFill="text2" w:themeFillTint="1A"/>
+        <w:rPr>
+          <w:rFonts w:ascii="Times New Roman" w:hAnsi="Times New Roman" w:cs="Times New Roman"/>
+          <w:sz w:val="22"/>
+          <w:szCs w:val="22"/>
+        </w:rPr>
+      </w:pPr>
+      <w:r>
+        <w:rPr>
+          <w:rFonts w:ascii="Times New Roman" w:hAnsi="Times New Roman" w:cs="Times New Roman"/>
+          <w:sz w:val="22"/>
+          <w:szCs w:val="22"/>
+        </w:rPr>
+        <w:lastRenderedPageBreak/>
+        <w:t xml:space="preserve">    gender: </w:t>
+      </w:r>
+      <w:proofErr w:type="gramStart"/>
+      <w:r>
+        <w:rPr>
+          <w:rFonts w:ascii="Times New Roman" w:hAnsi="Times New Roman" w:cs="Times New Roman"/>
+          <w:sz w:val="22"/>
+          <w:szCs w:val="22"/>
+        </w:rPr>
+        <w:t>string;</w:t>
+      </w:r>
+      <w:proofErr w:type="gramEnd"/>
+    </w:p>
+    <w:p>
+      <w:pPr>
+        <w:pStyle w:val="ListBullet"/>
+        <w:numPr>
+          <w:ilvl w:val="0"/>
+          <w:numId w:val="0"/>
+        </w:numPr>
+        <w:shd w:val="clear" w:color="auto" w:fill="DAE9F7" w:themeFill="text2" w:themeFillTint="1A"/>
+        <w:rPr>
+          <w:rFonts w:ascii="Times New Roman" w:hAnsi="Times New Roman" w:cs="Times New Roman"/>
+          <w:sz w:val="22"/>
+          <w:szCs w:val="22"/>
+        </w:rPr>
+      </w:pPr>
+      <w:r>
+        <w:rPr>
+          <w:rFonts w:ascii="Times New Roman" w:hAnsi="Times New Roman" w:cs="Times New Roman"/>
+          <w:sz w:val="22"/>
+          <w:szCs w:val="22"/>
+        </w:rPr>
+        <w:t>}</w:t>
+      </w:r>
+    </w:p>
+    <w:p>
+      <w:pPr>
+        <w:pStyle w:val="ListBullet"/>
+        <w:numPr>
+          <w:ilvl w:val="0"/>
+          <w:numId w:val="0"/>
+        </w:numPr>
+        <w:shd w:val="clear" w:color="auto" w:fill="DAE9F7" w:themeFill="text2" w:themeFillTint="1A"/>
+        <w:rPr>
+          <w:rFonts w:ascii="Times New Roman" w:hAnsi="Times New Roman" w:cs="Times New Roman"/>
+          <w:sz w:val="22"/>
+          <w:szCs w:val="22"/>
+        </w:rPr>
+      </w:pPr>
+    </w:p>
+    <w:p>
+      <w:pPr>
+        <w:pStyle w:val="ListBullet"/>
+        <w:numPr>
+          <w:ilvl w:val="0"/>
+          <w:numId w:val="0"/>
+        </w:numPr>
+        <w:shd w:val="clear" w:color="auto" w:fill="DAE9F7" w:themeFill="text2" w:themeFillTint="1A"/>
+        <w:rPr>
+          <w:rFonts w:ascii="Times New Roman" w:hAnsi="Times New Roman" w:cs="Times New Roman"/>
+          <w:sz w:val="22"/>
+          <w:szCs w:val="22"/>
+        </w:rPr>
+      </w:pPr>
+      <w:proofErr w:type="spellStart"/>
+      <w:r>
+        <w:rPr>
+          <w:rFonts w:ascii="Times New Roman" w:hAnsi="Times New Roman" w:cs="Times New Roman"/>
+          <w:sz w:val="22"/>
+          <w:szCs w:val="22"/>
+        </w:rPr>
+        <w:t>const</w:t>
+      </w:r>
+      <w:proofErr w:type="spellEnd"/>
+      <w:r>
+        <w:rPr>
+          <w:rFonts w:ascii="Times New Roman" w:hAnsi="Times New Roman" w:cs="Times New Roman"/>
+          <w:sz w:val="22"/>
+          <w:szCs w:val="22"/>
+        </w:rPr>
+        <w:t xml:space="preserve"> person: Person = {</w:t>
+      </w:r>
+    </w:p>
+    <w:p>
+      <w:pPr>
+        <w:pStyle w:val="ListBullet"/>
+        <w:numPr>
+          <w:ilvl w:val="0"/>
+          <w:numId w:val="0"/>
+        </w:numPr>
+        <w:shd w:val="clear" w:color="auto" w:fill="DAE9F7" w:themeFill="text2" w:themeFillTint="1A"/>
+        <w:rPr>
+          <w:rFonts w:ascii="Times New Roman" w:hAnsi="Times New Roman" w:cs="Times New Roman"/>
+          <w:sz w:val="22"/>
+          <w:szCs w:val="22"/>
+        </w:rPr>
+      </w:pPr>
+      <w:r>
+        <w:rPr>
+          <w:rFonts w:ascii="Times New Roman" w:hAnsi="Times New Roman" w:cs="Times New Roman"/>
+          <w:sz w:val="22"/>
+          <w:szCs w:val="22"/>
+        </w:rPr>
+        <w:t xml:space="preserve">    name: "Aaryan",</w:t>
+      </w:r>
+    </w:p>
+    <w:p>
+      <w:pPr>
+        <w:pStyle w:val="ListBullet"/>
+        <w:numPr>
+          <w:ilvl w:val="0"/>
+          <w:numId w:val="0"/>
+        </w:numPr>
+        <w:shd w:val="clear" w:color="auto" w:fill="DAE9F7" w:themeFill="text2" w:themeFillTint="1A"/>
+        <w:rPr>
+          <w:rFonts w:ascii="Times New Roman" w:hAnsi="Times New Roman" w:cs="Times New Roman"/>
+          <w:sz w:val="22"/>
+          <w:szCs w:val="22"/>
+        </w:rPr>
+      </w:pPr>
+      <w:r>
+        <w:rPr>
+          <w:rFonts w:ascii="Times New Roman" w:hAnsi="Times New Roman" w:cs="Times New Roman"/>
+          <w:sz w:val="22"/>
+          <w:szCs w:val="22"/>
+        </w:rPr>
+        <w:t xml:space="preserve">    age: 30,</w:t>
+      </w:r>
+    </w:p>
+    <w:p>
+      <w:pPr>
+        <w:pStyle w:val="ListBullet"/>
+        <w:numPr>
+          <w:ilvl w:val="0"/>
+          <w:numId w:val="0"/>
+        </w:numPr>
+        <w:shd w:val="clear" w:color="auto" w:fill="DAE9F7" w:themeFill="text2" w:themeFillTint="1A"/>
+        <w:rPr>
+          <w:rFonts w:ascii="Times New Roman" w:hAnsi="Times New Roman" w:cs="Times New Roman"/>
+          <w:sz w:val="22"/>
+          <w:szCs w:val="22"/>
+        </w:rPr>
+      </w:pPr>
+      <w:r>
+        <w:rPr>
+          <w:rFonts w:ascii="Times New Roman" w:hAnsi="Times New Roman" w:cs="Times New Roman"/>
+          <w:sz w:val="22"/>
+          <w:szCs w:val="22"/>
+        </w:rPr>
+        <w:t xml:space="preserve">    gender: "male"</w:t>
+      </w:r>
+    </w:p>
+    <w:p>
+      <w:pPr>
+        <w:pStyle w:val="ListBullet"/>
+        <w:numPr>
+          <w:ilvl w:val="0"/>
+          <w:numId w:val="0"/>
+        </w:numPr>
+        <w:shd w:val="clear" w:color="auto" w:fill="DAE9F7" w:themeFill="text2" w:themeFillTint="1A"/>
+        <w:rPr>
+          <w:rFonts w:ascii="Times New Roman" w:hAnsi="Times New Roman" w:cs="Times New Roman"/>
+          <w:sz w:val="22"/>
+          <w:szCs w:val="22"/>
+        </w:rPr>
+      </w:pPr>
+      <w:r>
+        <w:rPr>
+          <w:rFonts w:ascii="Times New Roman" w:hAnsi="Times New Roman" w:cs="Times New Roman"/>
+          <w:sz w:val="22"/>
+          <w:szCs w:val="22"/>
+        </w:rPr>
+        <w:t>};</w:t>
+      </w:r>
+    </w:p>
+    <w:p>
+      <w:pPr>
+        <w:pStyle w:val="ListBullet"/>
+        <w:numPr>
+          <w:ilvl w:val="0"/>
+          <w:numId w:val="0"/>
+        </w:numPr>
+        <w:shd w:val="clear" w:color="auto" w:fill="DAE9F7" w:themeFill="text2" w:themeFillTint="1A"/>
+        <w:rPr>
+          <w:rFonts w:ascii="Times New Roman" w:hAnsi="Times New Roman" w:cs="Times New Roman"/>
+          <w:sz w:val="22"/>
+          <w:szCs w:val="22"/>
+        </w:rPr>
+      </w:pPr>
+    </w:p>
+    <w:p>
+      <w:pPr>
+        <w:pStyle w:val="ListBullet"/>
+        <w:numPr>
+          <w:ilvl w:val="0"/>
+          <w:numId w:val="0"/>
+        </w:numPr>
+        <w:shd w:val="clear" w:color="auto" w:fill="DAE9F7" w:themeFill="text2" w:themeFillTint="1A"/>
+        <w:rPr>
+          <w:rFonts w:ascii="Times New Roman" w:hAnsi="Times New Roman" w:cs="Times New Roman"/>
+          <w:sz w:val="22"/>
+          <w:szCs w:val="22"/>
+        </w:rPr>
+      </w:pPr>
+      <w:r>
+        <w:rPr>
+          <w:rFonts w:ascii="Times New Roman" w:hAnsi="Times New Roman" w:cs="Times New Roman"/>
+          <w:sz w:val="22"/>
+          <w:szCs w:val="22"/>
+        </w:rPr>
+        <w:t xml:space="preserve">function </w:t>
+      </w:r>
+      <w:proofErr w:type="spellStart"/>
+      <w:r>
+        <w:rPr>
+          <w:rFonts w:ascii="Times New Roman" w:hAnsi="Times New Roman" w:cs="Times New Roman"/>
+          <w:sz w:val="22"/>
+          <w:szCs w:val="22"/>
+        </w:rPr>
+        <w:t>getProperty</w:t>
+      </w:r>
+      <w:proofErr w:type="spellEnd"/>
+      <w:r>
+        <w:rPr>
+          <w:rFonts w:ascii="Times New Roman" w:hAnsi="Times New Roman" w:cs="Times New Roman"/>
+          <w:sz w:val="22"/>
+          <w:szCs w:val="22"/>
+        </w:rPr>
+        <w:t xml:space="preserve">&lt;T, K extends </w:t>
+      </w:r>
+      <w:proofErr w:type="spellStart"/>
+      <w:r>
+        <w:rPr>
+          <w:rFonts w:ascii="Times New Roman" w:hAnsi="Times New Roman" w:cs="Times New Roman"/>
+          <w:sz w:val="22"/>
+          <w:szCs w:val="22"/>
+        </w:rPr>
+        <w:t>keyof</w:t>
+      </w:r>
+      <w:proofErr w:type="spellEnd"/>
+      <w:r>
+        <w:rPr>
+          <w:rFonts w:ascii="Times New Roman" w:hAnsi="Times New Roman" w:cs="Times New Roman"/>
+          <w:sz w:val="22"/>
+          <w:szCs w:val="22"/>
+        </w:rPr>
+        <w:t xml:space="preserve"> T</w:t>
+      </w:r>
+      <w:proofErr w:type="gramStart"/>
+      <w:r>
+        <w:rPr>
+          <w:rFonts w:ascii="Times New Roman" w:hAnsi="Times New Roman" w:cs="Times New Roman"/>
+          <w:sz w:val="22"/>
+          <w:szCs w:val="22"/>
+        </w:rPr>
+        <w:t>&gt;(</w:t>
+      </w:r>
+      <w:proofErr w:type="spellStart"/>
+      <w:proofErr w:type="gramEnd"/>
+      <w:r>
+        <w:rPr>
+          <w:rFonts w:ascii="Times New Roman" w:hAnsi="Times New Roman" w:cs="Times New Roman"/>
+          <w:sz w:val="22"/>
+          <w:szCs w:val="22"/>
+        </w:rPr>
+        <w:t>obj</w:t>
+      </w:r>
+      <w:proofErr w:type="spellEnd"/>
+      <w:r>
+        <w:rPr>
+          <w:rFonts w:ascii="Times New Roman" w:hAnsi="Times New Roman" w:cs="Times New Roman"/>
+          <w:sz w:val="22"/>
+          <w:szCs w:val="22"/>
+        </w:rPr>
+        <w:t>: T, key: K) {</w:t>
+      </w:r>
+    </w:p>
+    <w:p>
+      <w:pPr>
+        <w:pStyle w:val="ListBullet"/>
+        <w:numPr>
+          <w:ilvl w:val="0"/>
+          <w:numId w:val="0"/>
+        </w:numPr>
+        <w:shd w:val="clear" w:color="auto" w:fill="DAE9F7" w:themeFill="text2" w:themeFillTint="1A"/>
+        <w:rPr>
+          <w:rFonts w:ascii="Times New Roman" w:hAnsi="Times New Roman" w:cs="Times New Roman"/>
+          <w:sz w:val="22"/>
+          <w:szCs w:val="22"/>
+        </w:rPr>
+      </w:pPr>
+      <w:r>
+        <w:rPr>
+          <w:rFonts w:ascii="Times New Roman" w:hAnsi="Times New Roman" w:cs="Times New Roman"/>
+          <w:sz w:val="22"/>
+          <w:szCs w:val="22"/>
+        </w:rPr>
+        <w:t xml:space="preserve">    return </w:t>
+      </w:r>
+      <w:proofErr w:type="spellStart"/>
+      <w:r>
+        <w:rPr>
+          <w:rFonts w:ascii="Times New Roman" w:hAnsi="Times New Roman" w:cs="Times New Roman"/>
+          <w:sz w:val="22"/>
+          <w:szCs w:val="22"/>
+        </w:rPr>
+        <w:t>obj</w:t>
+      </w:r>
+      <w:proofErr w:type="spellEnd"/>
+      <w:r>
+        <w:rPr>
+          <w:rFonts w:ascii="Times New Roman" w:hAnsi="Times New Roman" w:cs="Times New Roman"/>
+          <w:sz w:val="22"/>
+          <w:szCs w:val="22"/>
+        </w:rPr>
+        <w:t>[key</w:t>
+      </w:r>
+      <w:proofErr w:type="gramStart"/>
+      <w:r>
+        <w:rPr>
+          <w:rFonts w:ascii="Times New Roman" w:hAnsi="Times New Roman" w:cs="Times New Roman"/>
+          <w:sz w:val="22"/>
+          <w:szCs w:val="22"/>
+        </w:rPr>
+        <w:t>];</w:t>
+      </w:r>
+      <w:proofErr w:type="gramEnd"/>
+    </w:p>
+    <w:p>
+      <w:pPr>
+        <w:pStyle w:val="ListBullet"/>
+        <w:numPr>
+          <w:ilvl w:val="0"/>
+          <w:numId w:val="0"/>
+        </w:numPr>
+        <w:shd w:val="clear" w:color="auto" w:fill="DAE9F7" w:themeFill="text2" w:themeFillTint="1A"/>
+        <w:rPr>
+          <w:rFonts w:ascii="Times New Roman" w:hAnsi="Times New Roman" w:cs="Times New Roman"/>
+          <w:sz w:val="22"/>
+          <w:szCs w:val="22"/>
+        </w:rPr>
+      </w:pPr>
+      <w:r>
+        <w:rPr>
+          <w:rFonts w:ascii="Times New Roman" w:hAnsi="Times New Roman" w:cs="Times New Roman"/>
+          <w:sz w:val="22"/>
+          <w:szCs w:val="22"/>
+        </w:rPr>
+        <w:t>}</w:t>
+      </w:r>
+    </w:p>
+    <w:p>
+      <w:pPr>
+        <w:pStyle w:val="ListBullet"/>
+        <w:numPr>
+          <w:ilvl w:val="0"/>
+          <w:numId w:val="0"/>
+        </w:numPr>
+        <w:shd w:val="clear" w:color="auto" w:fill="DAE9F7" w:themeFill="text2" w:themeFillTint="1A"/>
+        <w:rPr>
+          <w:rFonts w:ascii="Times New Roman" w:hAnsi="Times New Roman" w:cs="Times New Roman"/>
+          <w:sz w:val="22"/>
+          <w:szCs w:val="22"/>
+        </w:rPr>
+      </w:pPr>
+    </w:p>
+    <w:p>
+      <w:pPr>
+        <w:pStyle w:val="ListBullet"/>
+        <w:numPr>
+          <w:ilvl w:val="0"/>
+          <w:numId w:val="0"/>
+        </w:numPr>
+        <w:shd w:val="clear" w:color="auto" w:fill="DAE9F7" w:themeFill="text2" w:themeFillTint="1A"/>
+        <w:rPr>
+          <w:rFonts w:ascii="Times New Roman" w:hAnsi="Times New Roman" w:cs="Times New Roman"/>
+          <w:sz w:val="22"/>
+          <w:szCs w:val="22"/>
+        </w:rPr>
+      </w:pPr>
+      <w:proofErr w:type="gramStart"/>
+      <w:r>
+        <w:rPr>
+          <w:rFonts w:ascii="Times New Roman" w:hAnsi="Times New Roman" w:cs="Times New Roman"/>
+          <w:sz w:val="22"/>
+          <w:szCs w:val="22"/>
+        </w:rPr>
+        <w:t>console.log(</w:t>
+      </w:r>
+      <w:proofErr w:type="spellStart"/>
+      <w:proofErr w:type="gramEnd"/>
+      <w:r>
+        <w:rPr>
+          <w:rFonts w:ascii="Times New Roman" w:hAnsi="Times New Roman" w:cs="Times New Roman"/>
+          <w:sz w:val="22"/>
+          <w:szCs w:val="22"/>
+        </w:rPr>
+        <w:t>getProperty</w:t>
+      </w:r>
+      <w:proofErr w:type="spellEnd"/>
+      <w:r>
+        <w:rPr>
+          <w:rFonts w:ascii="Times New Roman" w:hAnsi="Times New Roman" w:cs="Times New Roman"/>
+          <w:sz w:val="22"/>
+          <w:szCs w:val="22"/>
+        </w:rPr>
+        <w:t xml:space="preserve">(person, "gender")); </w:t>
+      </w:r>
+    </w:p>
+    <w:p>
+      <w:pPr>
+        <w:pStyle w:val="ListParagraph"/>
+        <w:numPr>
+          <w:ilvl w:val="0"/>
+          <w:numId w:val="6"/>
+        </w:numPr>
+        <w:jc w:val="both"/>
+        <w:rPr>
+          <w:rFonts w:ascii="Times New Roman" w:hAnsi="Times New Roman" w:cs="Times New Roman"/>
+          <w:sz w:val="22"/>
+          <w:szCs w:val="22"/>
+        </w:rPr>
+      </w:pPr>
+      <w:r>
+        <w:rPr>
+          <w:rFonts w:ascii="Times New Roman" w:hAnsi="Times New Roman" w:cs="Times New Roman"/>
+          <w:sz w:val="22"/>
+          <w:szCs w:val="22"/>
+        </w:rPr>
+        <w:t>T: Represents the type of the object you are passing in (e.g., Person, Car).</w:t>
+      </w:r>
+    </w:p>
+    <w:p>
+      <w:pPr>
+        <w:pStyle w:val="ListParagraph"/>
+        <w:numPr>
+          <w:ilvl w:val="0"/>
+          <w:numId w:val="6"/>
+        </w:numPr>
+        <w:jc w:val="both"/>
+        <w:rPr>
+          <w:rFonts w:ascii="Times New Roman" w:hAnsi="Times New Roman" w:cs="Times New Roman"/>
+          <w:sz w:val="22"/>
+          <w:szCs w:val="22"/>
+        </w:rPr>
+      </w:pPr>
+      <w:r>
+        <w:rPr>
+          <w:rFonts w:ascii="Times New Roman" w:hAnsi="Times New Roman" w:cs="Times New Roman"/>
+          <w:sz w:val="22"/>
+          <w:szCs w:val="22"/>
+        </w:rPr>
+        <w:t xml:space="preserve">K extends </w:t>
+      </w:r>
+      <w:proofErr w:type="spellStart"/>
+      <w:r>
+        <w:rPr>
+          <w:rFonts w:ascii="Times New Roman" w:hAnsi="Times New Roman" w:cs="Times New Roman"/>
+          <w:sz w:val="22"/>
+          <w:szCs w:val="22"/>
+        </w:rPr>
+        <w:t>keyof</w:t>
+      </w:r>
+      <w:proofErr w:type="spellEnd"/>
+      <w:r>
+        <w:rPr>
+          <w:rFonts w:ascii="Times New Roman" w:hAnsi="Times New Roman" w:cs="Times New Roman"/>
+          <w:sz w:val="22"/>
+          <w:szCs w:val="22"/>
+        </w:rPr>
+        <w:t xml:space="preserve"> T: Ensures that K is one of the keys of the object type T.</w:t>
+      </w:r>
+    </w:p>
+    <w:p>
+      <w:pPr>
+        <w:pStyle w:val="ListParagraph"/>
+        <w:jc w:val="both"/>
+        <w:rPr>
+          <w:rFonts w:ascii="Times New Roman" w:hAnsi="Times New Roman" w:cs="Times New Roman"/>
+          <w:sz w:val="22"/>
+          <w:szCs w:val="22"/>
+        </w:rPr>
+      </w:pPr>
+    </w:p>
+    <w:p>
+      <w:pPr>
+        <w:rPr>
+          <w:rFonts w:ascii="Times New Roman" w:hAnsi="Times New Roman" w:cs="Times New Roman"/>
+          <w:b/>
+          <w:bCs/>
+          <w:u w:val="single"/>
+          <w:lang w:val="en-US"/>
+        </w:rPr>
+      </w:pPr>
+      <w:r>
+        <w:rPr>
+          <w:rFonts w:ascii="Times New Roman" w:hAnsi="Times New Roman" w:cs="Times New Roman"/>
+          <w:b/>
+          <w:bCs/>
+          <w:u w:val="single"/>
+          <w:lang w:val="en-US"/>
+        </w:rPr>
+        <w:t>Method overloading:</w:t>
+      </w:r>
+    </w:p>
+    <w:p>
+      <w:pPr>
+        <w:pStyle w:val="ListParagraph"/>
+        <w:numPr>
+          <w:ilvl w:val="0"/>
+          <w:numId w:val="7"/>
+        </w:numPr>
+        <w:rPr>
+          <w:rFonts w:ascii="Times New Roman" w:hAnsi="Times New Roman" w:cs="Times New Roman"/>
+          <w:sz w:val="22"/>
+          <w:szCs w:val="22"/>
+          <w:lang w:val="en-US"/>
+        </w:rPr>
+      </w:pPr>
+      <w:r>
+        <w:rPr>
+          <w:rFonts w:ascii="Times New Roman" w:hAnsi="Times New Roman" w:cs="Times New Roman"/>
+          <w:sz w:val="22"/>
+          <w:szCs w:val="22"/>
+        </w:rPr>
+        <w:t>class to have multiple methods with the same name but different parameters</w:t>
+      </w:r>
+    </w:p>
+    <w:p>
+      <w:pPr>
+        <w:pStyle w:val="ListParagraph"/>
+        <w:numPr>
+          <w:ilvl w:val="0"/>
+          <w:numId w:val="7"/>
+        </w:numPr>
+        <w:rPr>
+          <w:rFonts w:ascii="Times New Roman" w:hAnsi="Times New Roman" w:cs="Times New Roman"/>
+          <w:sz w:val="22"/>
+          <w:szCs w:val="22"/>
+          <w:lang w:val="en-US"/>
+        </w:rPr>
+      </w:pPr>
+      <w:r>
+        <w:rPr>
+          <w:rFonts w:ascii="Times New Roman" w:hAnsi="Times New Roman" w:cs="Times New Roman"/>
+          <w:sz w:val="22"/>
+          <w:szCs w:val="22"/>
+          <w:lang w:val="en-US"/>
+        </w:rPr>
+        <w:t>Meow defines speak with two overloads: string and number.</w:t>
+      </w:r>
+    </w:p>
+    <w:p>
+      <w:pPr>
+        <w:shd w:val="clear" w:color="auto" w:fill="DAE9F7" w:themeFill="text2" w:themeFillTint="1A"/>
+        <w:rPr>
+          <w:rFonts w:ascii="Times New Roman" w:hAnsi="Times New Roman" w:cs="Times New Roman"/>
+          <w:sz w:val="22"/>
+          <w:szCs w:val="22"/>
+          <w:lang w:val="en-US"/>
+        </w:rPr>
+      </w:pPr>
+      <w:r>
+        <w:rPr>
+          <w:rFonts w:ascii="Times New Roman" w:hAnsi="Times New Roman" w:cs="Times New Roman"/>
+          <w:sz w:val="22"/>
+          <w:szCs w:val="22"/>
+          <w:lang w:val="en-US"/>
+        </w:rPr>
+        <w:t>class Meow {</w:t>
+      </w:r>
+    </w:p>
+    <w:p>
+      <w:pPr>
+        <w:shd w:val="clear" w:color="auto" w:fill="DAE9F7" w:themeFill="text2" w:themeFillTint="1A"/>
+        <w:rPr>
+          <w:rFonts w:ascii="Times New Roman" w:hAnsi="Times New Roman" w:cs="Times New Roman"/>
+          <w:sz w:val="22"/>
+          <w:szCs w:val="22"/>
+          <w:lang w:val="en-US"/>
+        </w:rPr>
+      </w:pPr>
+      <w:r>
+        <w:rPr>
+          <w:rFonts w:ascii="Times New Roman" w:hAnsi="Times New Roman" w:cs="Times New Roman"/>
+          <w:sz w:val="22"/>
+          <w:szCs w:val="22"/>
+          <w:lang w:val="en-US"/>
+        </w:rPr>
+        <w:t xml:space="preserve">    </w:t>
+      </w:r>
+      <w:proofErr w:type="gramStart"/>
+      <w:r>
+        <w:rPr>
+          <w:rFonts w:ascii="Times New Roman" w:hAnsi="Times New Roman" w:cs="Times New Roman"/>
+          <w:sz w:val="22"/>
+          <w:szCs w:val="22"/>
+          <w:lang w:val="en-US"/>
+        </w:rPr>
+        <w:t>speak(</w:t>
+      </w:r>
+      <w:proofErr w:type="gramEnd"/>
+      <w:r>
+        <w:rPr>
+          <w:rFonts w:ascii="Times New Roman" w:hAnsi="Times New Roman" w:cs="Times New Roman"/>
+          <w:sz w:val="22"/>
+          <w:szCs w:val="22"/>
+          <w:lang w:val="en-US"/>
+        </w:rPr>
+        <w:t>s: string): string;</w:t>
+      </w:r>
+    </w:p>
+    <w:p>
+      <w:pPr>
+        <w:shd w:val="clear" w:color="auto" w:fill="DAE9F7" w:themeFill="text2" w:themeFillTint="1A"/>
+        <w:rPr>
+          <w:rFonts w:ascii="Times New Roman" w:hAnsi="Times New Roman" w:cs="Times New Roman"/>
+          <w:sz w:val="22"/>
+          <w:szCs w:val="22"/>
+          <w:lang w:val="en-US"/>
+        </w:rPr>
+      </w:pPr>
+      <w:r>
+        <w:rPr>
+          <w:rFonts w:ascii="Times New Roman" w:hAnsi="Times New Roman" w:cs="Times New Roman"/>
+          <w:sz w:val="22"/>
+          <w:szCs w:val="22"/>
+          <w:lang w:val="en-US"/>
+        </w:rPr>
+        <w:t xml:space="preserve">    </w:t>
+      </w:r>
+      <w:proofErr w:type="gramStart"/>
+      <w:r>
+        <w:rPr>
+          <w:rFonts w:ascii="Times New Roman" w:hAnsi="Times New Roman" w:cs="Times New Roman"/>
+          <w:sz w:val="22"/>
+          <w:szCs w:val="22"/>
+          <w:lang w:val="en-US"/>
+        </w:rPr>
+        <w:t>speak(</w:t>
+      </w:r>
+      <w:proofErr w:type="gramEnd"/>
+      <w:r>
+        <w:rPr>
+          <w:rFonts w:ascii="Times New Roman" w:hAnsi="Times New Roman" w:cs="Times New Roman"/>
+          <w:sz w:val="22"/>
+          <w:szCs w:val="22"/>
+          <w:lang w:val="en-US"/>
+        </w:rPr>
+        <w:t>n: number): string;</w:t>
+      </w:r>
+    </w:p>
+    <w:p>
+      <w:pPr>
+        <w:shd w:val="clear" w:color="auto" w:fill="DAE9F7" w:themeFill="text2" w:themeFillTint="1A"/>
+        <w:rPr>
+          <w:rFonts w:ascii="Times New Roman" w:hAnsi="Times New Roman" w:cs="Times New Roman"/>
+          <w:sz w:val="22"/>
+          <w:szCs w:val="22"/>
+          <w:lang w:val="en-US"/>
+        </w:rPr>
+      </w:pPr>
+      <w:r>
+        <w:rPr>
+          <w:rFonts w:ascii="Times New Roman" w:hAnsi="Times New Roman" w:cs="Times New Roman"/>
+          <w:sz w:val="22"/>
+          <w:szCs w:val="22"/>
+          <w:lang w:val="en-US"/>
+        </w:rPr>
+        <w:t xml:space="preserve">    </w:t>
+      </w:r>
+      <w:proofErr w:type="gramStart"/>
+      <w:r>
+        <w:rPr>
+          <w:rFonts w:ascii="Times New Roman" w:hAnsi="Times New Roman" w:cs="Times New Roman"/>
+          <w:sz w:val="22"/>
+          <w:szCs w:val="22"/>
+          <w:lang w:val="en-US"/>
+        </w:rPr>
+        <w:t>speak(</w:t>
+      </w:r>
+      <w:proofErr w:type="spellStart"/>
+      <w:proofErr w:type="gramEnd"/>
+      <w:r>
+        <w:rPr>
+          <w:rFonts w:ascii="Times New Roman" w:hAnsi="Times New Roman" w:cs="Times New Roman"/>
+          <w:sz w:val="22"/>
+          <w:szCs w:val="22"/>
+          <w:lang w:val="en-US"/>
+        </w:rPr>
+        <w:t>arg</w:t>
+      </w:r>
+      <w:proofErr w:type="spellEnd"/>
+      <w:r>
+        <w:rPr>
+          <w:rFonts w:ascii="Times New Roman" w:hAnsi="Times New Roman" w:cs="Times New Roman"/>
+          <w:sz w:val="22"/>
+          <w:szCs w:val="22"/>
+          <w:lang w:val="en-US"/>
+        </w:rPr>
+        <w:t>: any): any {</w:t>
+      </w:r>
+    </w:p>
+    <w:p>
+      <w:pPr>
+        <w:shd w:val="clear" w:color="auto" w:fill="DAE9F7" w:themeFill="text2" w:themeFillTint="1A"/>
+        <w:rPr>
+          <w:rFonts w:ascii="Times New Roman" w:hAnsi="Times New Roman" w:cs="Times New Roman"/>
+          <w:sz w:val="22"/>
+          <w:szCs w:val="22"/>
+          <w:lang w:val="en-US"/>
+        </w:rPr>
+      </w:pPr>
+      <w:r>
+        <w:rPr>
+          <w:rFonts w:ascii="Times New Roman" w:hAnsi="Times New Roman" w:cs="Times New Roman"/>
+          <w:sz w:val="22"/>
+          <w:szCs w:val="22"/>
+          <w:lang w:val="en-US"/>
+        </w:rPr>
+        <w:t xml:space="preserve">        if(</w:t>
+      </w:r>
+      <w:proofErr w:type="spellStart"/>
+      <w:r>
+        <w:rPr>
+          <w:rFonts w:ascii="Times New Roman" w:hAnsi="Times New Roman" w:cs="Times New Roman"/>
+          <w:sz w:val="22"/>
+          <w:szCs w:val="22"/>
+          <w:lang w:val="en-US"/>
+        </w:rPr>
+        <w:t>typeof</w:t>
+      </w:r>
+      <w:proofErr w:type="spellEnd"/>
+      <w:r>
+        <w:rPr>
+          <w:rFonts w:ascii="Times New Roman" w:hAnsi="Times New Roman" w:cs="Times New Roman"/>
+          <w:sz w:val="22"/>
+          <w:szCs w:val="22"/>
+          <w:lang w:val="en-US"/>
+        </w:rPr>
+        <w:t>(</w:t>
+      </w:r>
+      <w:proofErr w:type="spellStart"/>
+      <w:r>
+        <w:rPr>
+          <w:rFonts w:ascii="Times New Roman" w:hAnsi="Times New Roman" w:cs="Times New Roman"/>
+          <w:sz w:val="22"/>
+          <w:szCs w:val="22"/>
+          <w:lang w:val="en-US"/>
+        </w:rPr>
+        <w:t>arg</w:t>
+      </w:r>
+      <w:proofErr w:type="spellEnd"/>
+      <w:r>
+        <w:rPr>
+          <w:rFonts w:ascii="Times New Roman" w:hAnsi="Times New Roman" w:cs="Times New Roman"/>
+          <w:sz w:val="22"/>
+          <w:szCs w:val="22"/>
+          <w:lang w:val="en-US"/>
+        </w:rPr>
+        <w:t>) === 'number') {</w:t>
+      </w:r>
+    </w:p>
+    <w:p>
+      <w:pPr>
+        <w:shd w:val="clear" w:color="auto" w:fill="DAE9F7" w:themeFill="text2" w:themeFillTint="1A"/>
+        <w:rPr>
+          <w:rFonts w:ascii="Times New Roman" w:hAnsi="Times New Roman" w:cs="Times New Roman"/>
+          <w:sz w:val="22"/>
+          <w:szCs w:val="22"/>
+          <w:lang w:val="en-US"/>
+        </w:rPr>
+      </w:pPr>
+      <w:r>
+        <w:rPr>
+          <w:rFonts w:ascii="Times New Roman" w:hAnsi="Times New Roman" w:cs="Times New Roman"/>
+          <w:sz w:val="22"/>
+          <w:szCs w:val="22"/>
+          <w:lang w:val="en-US"/>
+        </w:rPr>
+        <w:t xml:space="preserve">            return "meow number"</w:t>
+      </w:r>
+    </w:p>
+    <w:p>
+      <w:pPr>
+        <w:shd w:val="clear" w:color="auto" w:fill="DAE9F7" w:themeFill="text2" w:themeFillTint="1A"/>
+        <w:rPr>
+          <w:rFonts w:ascii="Times New Roman" w:hAnsi="Times New Roman" w:cs="Times New Roman"/>
+          <w:sz w:val="22"/>
+          <w:szCs w:val="22"/>
+          <w:lang w:val="en-US"/>
+        </w:rPr>
+      </w:pPr>
+      <w:r>
+        <w:rPr>
+          <w:rFonts w:ascii="Times New Roman" w:hAnsi="Times New Roman" w:cs="Times New Roman"/>
+          <w:sz w:val="22"/>
+          <w:szCs w:val="22"/>
+          <w:lang w:val="en-US"/>
+        </w:rPr>
+        <w:t xml:space="preserve">        } if(</w:t>
+      </w:r>
+      <w:proofErr w:type="spellStart"/>
+      <w:r>
+        <w:rPr>
+          <w:rFonts w:ascii="Times New Roman" w:hAnsi="Times New Roman" w:cs="Times New Roman"/>
+          <w:sz w:val="22"/>
+          <w:szCs w:val="22"/>
+          <w:lang w:val="en-US"/>
+        </w:rPr>
+        <w:t>typeof</w:t>
+      </w:r>
+      <w:proofErr w:type="spellEnd"/>
+      <w:r>
+        <w:rPr>
+          <w:rFonts w:ascii="Times New Roman" w:hAnsi="Times New Roman" w:cs="Times New Roman"/>
+          <w:sz w:val="22"/>
+          <w:szCs w:val="22"/>
+          <w:lang w:val="en-US"/>
+        </w:rPr>
+        <w:t>(</w:t>
+      </w:r>
+      <w:proofErr w:type="spellStart"/>
+      <w:r>
+        <w:rPr>
+          <w:rFonts w:ascii="Times New Roman" w:hAnsi="Times New Roman" w:cs="Times New Roman"/>
+          <w:sz w:val="22"/>
+          <w:szCs w:val="22"/>
+          <w:lang w:val="en-US"/>
+        </w:rPr>
+        <w:t>arg</w:t>
+      </w:r>
+      <w:proofErr w:type="spellEnd"/>
+      <w:r>
+        <w:rPr>
+          <w:rFonts w:ascii="Times New Roman" w:hAnsi="Times New Roman" w:cs="Times New Roman"/>
+          <w:sz w:val="22"/>
+          <w:szCs w:val="22"/>
+          <w:lang w:val="en-US"/>
+        </w:rPr>
+        <w:t>) === 'string') {</w:t>
+      </w:r>
+    </w:p>
+    <w:p>
+      <w:pPr>
+        <w:shd w:val="clear" w:color="auto" w:fill="DAE9F7" w:themeFill="text2" w:themeFillTint="1A"/>
+        <w:rPr>
+          <w:rFonts w:ascii="Times New Roman" w:hAnsi="Times New Roman" w:cs="Times New Roman"/>
+          <w:sz w:val="22"/>
+          <w:szCs w:val="22"/>
+          <w:lang w:val="en-US"/>
+        </w:rPr>
+      </w:pPr>
+      <w:r>
+        <w:rPr>
+          <w:rFonts w:ascii="Times New Roman" w:hAnsi="Times New Roman" w:cs="Times New Roman"/>
+          <w:sz w:val="22"/>
+          <w:szCs w:val="22"/>
+          <w:lang w:val="en-US"/>
+        </w:rPr>
+        <w:t xml:space="preserve">            return "meow string</w:t>
+      </w:r>
+      <w:proofErr w:type="gramStart"/>
+      <w:r>
+        <w:rPr>
+          <w:rFonts w:ascii="Times New Roman" w:hAnsi="Times New Roman" w:cs="Times New Roman"/>
+          <w:sz w:val="22"/>
+          <w:szCs w:val="22"/>
+          <w:lang w:val="en-US"/>
+        </w:rPr>
+        <w:t>";</w:t>
+      </w:r>
+      <w:proofErr w:type="gramEnd"/>
+    </w:p>
+    <w:p>
+      <w:pPr>
+        <w:shd w:val="clear" w:color="auto" w:fill="DAE9F7" w:themeFill="text2" w:themeFillTint="1A"/>
+        <w:rPr>
+          <w:rFonts w:ascii="Times New Roman" w:hAnsi="Times New Roman" w:cs="Times New Roman"/>
+          <w:sz w:val="22"/>
+          <w:szCs w:val="22"/>
+          <w:lang w:val="en-US"/>
+        </w:rPr>
+      </w:pPr>
+      <w:r>
+        <w:rPr>
+          <w:rFonts w:ascii="Times New Roman" w:hAnsi="Times New Roman" w:cs="Times New Roman"/>
+          <w:sz w:val="22"/>
+          <w:szCs w:val="22"/>
+          <w:lang w:val="en-US"/>
+        </w:rPr>
+        <w:t xml:space="preserve">        }</w:t>
+      </w:r>
+    </w:p>
+    <w:p>
+      <w:pPr>
+        <w:shd w:val="clear" w:color="auto" w:fill="DAE9F7" w:themeFill="text2" w:themeFillTint="1A"/>
+        <w:rPr>
+          <w:rFonts w:ascii="Times New Roman" w:hAnsi="Times New Roman" w:cs="Times New Roman"/>
+          <w:sz w:val="22"/>
+          <w:szCs w:val="22"/>
+          <w:lang w:val="en-US"/>
+        </w:rPr>
+      </w:pPr>
+      <w:r>
+        <w:rPr>
+          <w:rFonts w:ascii="Times New Roman" w:hAnsi="Times New Roman" w:cs="Times New Roman"/>
+          <w:sz w:val="22"/>
+          <w:szCs w:val="22"/>
+          <w:lang w:val="en-US"/>
+        </w:rPr>
+        <w:t xml:space="preserve">    }</w:t>
+      </w:r>
+    </w:p>
+    <w:p>
+      <w:pPr>
+        <w:shd w:val="clear" w:color="auto" w:fill="DAE9F7" w:themeFill="text2" w:themeFillTint="1A"/>
+        <w:rPr>
+          <w:rFonts w:ascii="Times New Roman" w:hAnsi="Times New Roman" w:cs="Times New Roman"/>
+          <w:sz w:val="22"/>
+          <w:szCs w:val="22"/>
+          <w:lang w:val="en-US"/>
+        </w:rPr>
+      </w:pPr>
+      <w:r>
+        <w:rPr>
+          <w:rFonts w:ascii="Times New Roman" w:hAnsi="Times New Roman" w:cs="Times New Roman"/>
+          <w:sz w:val="22"/>
+          <w:szCs w:val="22"/>
+          <w:lang w:val="en-US"/>
+        </w:rPr>
+        <w:t>}</w:t>
+      </w:r>
+    </w:p>
+    <w:p>
+      <w:pPr>
+        <w:shd w:val="clear" w:color="auto" w:fill="DAE9F7" w:themeFill="text2" w:themeFillTint="1A"/>
+        <w:rPr>
+          <w:rFonts w:ascii="Times New Roman" w:hAnsi="Times New Roman" w:cs="Times New Roman"/>
+          <w:sz w:val="22"/>
+          <w:szCs w:val="22"/>
+          <w:lang w:val="en-US"/>
+        </w:rPr>
+      </w:pPr>
+    </w:p>
+    <w:p>
+      <w:pPr>
+        <w:shd w:val="clear" w:color="auto" w:fill="DAE9F7" w:themeFill="text2" w:themeFillTint="1A"/>
+        <w:rPr>
+          <w:rFonts w:ascii="Times New Roman" w:hAnsi="Times New Roman" w:cs="Times New Roman"/>
+          <w:sz w:val="22"/>
+          <w:szCs w:val="22"/>
+          <w:lang w:val="en-US"/>
+        </w:rPr>
+      </w:pPr>
+      <w:r>
+        <w:rPr>
+          <w:rFonts w:ascii="Times New Roman" w:hAnsi="Times New Roman" w:cs="Times New Roman"/>
+          <w:sz w:val="22"/>
+          <w:szCs w:val="22"/>
+          <w:lang w:val="en-US"/>
+        </w:rPr>
+        <w:t xml:space="preserve">let m1 = new </w:t>
+      </w:r>
+      <w:proofErr w:type="gramStart"/>
+      <w:r>
+        <w:rPr>
+          <w:rFonts w:ascii="Times New Roman" w:hAnsi="Times New Roman" w:cs="Times New Roman"/>
+          <w:sz w:val="22"/>
+          <w:szCs w:val="22"/>
+          <w:lang w:val="en-US"/>
+        </w:rPr>
+        <w:t>Meow(</w:t>
+      </w:r>
+      <w:proofErr w:type="gramEnd"/>
+      <w:r>
+        <w:rPr>
+          <w:rFonts w:ascii="Times New Roman" w:hAnsi="Times New Roman" w:cs="Times New Roman"/>
+          <w:sz w:val="22"/>
+          <w:szCs w:val="22"/>
+          <w:lang w:val="en-US"/>
+        </w:rPr>
+        <w:t>);</w:t>
+      </w:r>
+    </w:p>
+    <w:p>
+      <w:pPr>
+        <w:shd w:val="clear" w:color="auto" w:fill="DAE9F7" w:themeFill="text2" w:themeFillTint="1A"/>
+        <w:rPr>
+          <w:rFonts w:ascii="Times New Roman" w:hAnsi="Times New Roman" w:cs="Times New Roman"/>
+          <w:sz w:val="22"/>
+          <w:szCs w:val="22"/>
+          <w:lang w:val="en-US"/>
+        </w:rPr>
+      </w:pPr>
+    </w:p>
+    <w:p>
+      <w:pPr>
+        <w:shd w:val="clear" w:color="auto" w:fill="DAE9F7" w:themeFill="text2" w:themeFillTint="1A"/>
+        <w:rPr>
+          <w:rFonts w:ascii="Times New Roman" w:hAnsi="Times New Roman" w:cs="Times New Roman"/>
+          <w:sz w:val="22"/>
+          <w:szCs w:val="22"/>
+          <w:lang w:val="en-US"/>
+        </w:rPr>
+      </w:pPr>
+      <w:r>
+        <w:rPr>
+          <w:rFonts w:ascii="Times New Roman" w:hAnsi="Times New Roman" w:cs="Times New Roman"/>
+          <w:sz w:val="22"/>
+          <w:szCs w:val="22"/>
+          <w:lang w:val="en-US"/>
+        </w:rPr>
+        <w:t>console.log(m</w:t>
+      </w:r>
+      <w:proofErr w:type="gramStart"/>
+      <w:r>
+        <w:rPr>
+          <w:rFonts w:ascii="Times New Roman" w:hAnsi="Times New Roman" w:cs="Times New Roman"/>
+          <w:sz w:val="22"/>
+          <w:szCs w:val="22"/>
+          <w:lang w:val="en-US"/>
+        </w:rPr>
+        <w:t>1.speak</w:t>
+      </w:r>
+      <w:proofErr w:type="gramEnd"/>
+      <w:r>
+        <w:rPr>
+          <w:rFonts w:ascii="Times New Roman" w:hAnsi="Times New Roman" w:cs="Times New Roman"/>
+          <w:sz w:val="22"/>
+          <w:szCs w:val="22"/>
+          <w:lang w:val="en-US"/>
+        </w:rPr>
+        <w:t>(10));</w:t>
+      </w:r>
+    </w:p>
+    <w:p>
+      <w:pPr>
+        <w:shd w:val="clear" w:color="auto" w:fill="DAE9F7" w:themeFill="text2" w:themeFillTint="1A"/>
+        <w:rPr>
+          <w:rFonts w:ascii="Times New Roman" w:hAnsi="Times New Roman" w:cs="Times New Roman"/>
+          <w:sz w:val="22"/>
+          <w:szCs w:val="22"/>
+          <w:lang w:val="en-US"/>
+        </w:rPr>
+      </w:pPr>
+      <w:r>
+        <w:rPr>
+          <w:rFonts w:ascii="Times New Roman" w:hAnsi="Times New Roman" w:cs="Times New Roman"/>
+          <w:sz w:val="22"/>
+          <w:szCs w:val="22"/>
+          <w:lang w:val="en-US"/>
+        </w:rPr>
+        <w:t>console.log(m</w:t>
+      </w:r>
+      <w:proofErr w:type="gramStart"/>
+      <w:r>
+        <w:rPr>
+          <w:rFonts w:ascii="Times New Roman" w:hAnsi="Times New Roman" w:cs="Times New Roman"/>
+          <w:sz w:val="22"/>
+          <w:szCs w:val="22"/>
+          <w:lang w:val="en-US"/>
+        </w:rPr>
+        <w:t>1.speak</w:t>
+      </w:r>
+      <w:proofErr w:type="gramEnd"/>
+      <w:r>
+        <w:rPr>
+          <w:rFonts w:ascii="Times New Roman" w:hAnsi="Times New Roman" w:cs="Times New Roman"/>
+          <w:sz w:val="22"/>
+          <w:szCs w:val="22"/>
+          <w:lang w:val="en-US"/>
+        </w:rPr>
+        <w:t>("Aaryan"));</w:t>
+      </w:r>
+    </w:p>
+    <w:p>
+      <w:pPr>
+        <w:rPr>
+          <w:rFonts w:ascii="Times New Roman" w:hAnsi="Times New Roman" w:cs="Times New Roman"/>
+          <w:lang w:val="en-US"/>
+        </w:rPr>
+      </w:pPr>
+    </w:p>
+    <w:p>
+      <w:pPr>
+        <w:rPr>
+          <w:rFonts w:ascii="Times New Roman" w:hAnsi="Times New Roman" w:cs="Times New Roman"/>
+          <w:b/>
+          <w:bCs/>
+          <w:u w:val="single"/>
+          <w:lang w:val="en-US"/>
+        </w:rPr>
+      </w:pPr>
+      <w:r>
+        <w:rPr>
+          <w:rFonts w:ascii="Times New Roman" w:hAnsi="Times New Roman" w:cs="Times New Roman"/>
+          <w:b/>
+          <w:bCs/>
+          <w:u w:val="single"/>
+          <w:lang w:val="en-US"/>
+        </w:rPr>
+        <w:t>Rest parameter, s</w:t>
+      </w:r>
+      <w:r>
+        <w:rPr>
+          <w:rFonts w:ascii="Times New Roman" w:hAnsi="Times New Roman" w:cs="Times New Roman"/>
+          <w:b/>
+          <w:bCs/>
+          <w:u w:val="single"/>
+          <w:lang w:val="en-US"/>
+        </w:rPr>
+        <w:t>pread operator and reduce function:</w:t>
+      </w:r>
+    </w:p>
+    <w:p>
+      <w:pPr>
+        <w:shd w:val="clear" w:color="auto" w:fill="DAE9F7" w:themeFill="text2" w:themeFillTint="1A"/>
+        <w:rPr>
+          <w:rFonts w:ascii="Times New Roman" w:hAnsi="Times New Roman" w:cs="Times New Roman"/>
+          <w:lang w:val="en-US"/>
+        </w:rPr>
+      </w:pPr>
+      <w:r>
+        <w:rPr>
+          <w:rFonts w:ascii="Times New Roman" w:hAnsi="Times New Roman" w:cs="Times New Roman"/>
+          <w:lang w:val="en-US"/>
+        </w:rPr>
+        <w:t xml:space="preserve">function sum1(...numbers: </w:t>
+      </w:r>
+      <w:proofErr w:type="gramStart"/>
+      <w:r>
+        <w:rPr>
+          <w:rFonts w:ascii="Times New Roman" w:hAnsi="Times New Roman" w:cs="Times New Roman"/>
+          <w:lang w:val="en-US"/>
+        </w:rPr>
+        <w:t>number[</w:t>
+      </w:r>
+      <w:proofErr w:type="gramEnd"/>
+      <w:r>
+        <w:rPr>
+          <w:rFonts w:ascii="Times New Roman" w:hAnsi="Times New Roman" w:cs="Times New Roman"/>
+          <w:lang w:val="en-US"/>
+        </w:rPr>
+        <w:t>]): number {</w:t>
+      </w:r>
+    </w:p>
+    <w:p>
+      <w:pPr>
+        <w:shd w:val="clear" w:color="auto" w:fill="DAE9F7" w:themeFill="text2" w:themeFillTint="1A"/>
+        <w:rPr>
+          <w:rFonts w:ascii="Times New Roman" w:hAnsi="Times New Roman" w:cs="Times New Roman"/>
+          <w:lang w:val="en-US"/>
+        </w:rPr>
+      </w:pPr>
+      <w:r>
+        <w:rPr>
+          <w:rFonts w:ascii="Times New Roman" w:hAnsi="Times New Roman" w:cs="Times New Roman"/>
+          <w:lang w:val="en-US"/>
+        </w:rPr>
+        <w:t xml:space="preserve">    // return </w:t>
+      </w:r>
+      <w:proofErr w:type="spellStart"/>
+      <w:proofErr w:type="gramStart"/>
+      <w:r>
+        <w:rPr>
+          <w:rFonts w:ascii="Times New Roman" w:hAnsi="Times New Roman" w:cs="Times New Roman"/>
+          <w:lang w:val="en-US"/>
+        </w:rPr>
+        <w:t>numbers.reduce</w:t>
+      </w:r>
+      <w:proofErr w:type="spellEnd"/>
+      <w:proofErr w:type="gramEnd"/>
+      <w:r>
+        <w:rPr>
+          <w:rFonts w:ascii="Times New Roman" w:hAnsi="Times New Roman" w:cs="Times New Roman"/>
+          <w:lang w:val="en-US"/>
+        </w:rPr>
+        <w:t>((total, num) =&gt; total + num, 0); // take 2 param data, accept</w:t>
+      </w:r>
+    </w:p>
+    <w:p>
+      <w:pPr>
+        <w:shd w:val="clear" w:color="auto" w:fill="DAE9F7" w:themeFill="text2" w:themeFillTint="1A"/>
+        <w:rPr>
+          <w:rFonts w:ascii="Times New Roman" w:hAnsi="Times New Roman" w:cs="Times New Roman"/>
+          <w:lang w:val="en-US"/>
+        </w:rPr>
+      </w:pPr>
+      <w:r>
+        <w:rPr>
+          <w:rFonts w:ascii="Times New Roman" w:hAnsi="Times New Roman" w:cs="Times New Roman"/>
+          <w:lang w:val="en-US"/>
+        </w:rPr>
+        <w:t xml:space="preserve">    //</w:t>
+      </w:r>
+      <w:bookmarkStart w:id="0" w:name="_Hlk196178338"/>
+      <w:r>
+        <w:rPr>
+          <w:rFonts w:ascii="Times New Roman" w:hAnsi="Times New Roman" w:cs="Times New Roman"/>
+          <w:lang w:val="en-US"/>
+        </w:rPr>
+        <w:t>processes an array and reduces it to a single value by applying a function to each element of the array, accumulating the result.</w:t>
+      </w:r>
+      <w:bookmarkEnd w:id="0"/>
+    </w:p>
+    <w:p>
+      <w:pPr>
+        <w:shd w:val="clear" w:color="auto" w:fill="DAE9F7" w:themeFill="text2" w:themeFillTint="1A"/>
+        <w:rPr>
+          <w:rFonts w:ascii="Times New Roman" w:hAnsi="Times New Roman" w:cs="Times New Roman"/>
+          <w:lang w:val="en-US"/>
+        </w:rPr>
+      </w:pPr>
+      <w:r>
+        <w:rPr>
+          <w:rFonts w:ascii="Times New Roman" w:hAnsi="Times New Roman" w:cs="Times New Roman"/>
+          <w:lang w:val="en-US"/>
+        </w:rPr>
+        <w:t xml:space="preserve">    let total = </w:t>
+      </w:r>
+      <w:proofErr w:type="gramStart"/>
+      <w:r>
+        <w:rPr>
+          <w:rFonts w:ascii="Times New Roman" w:hAnsi="Times New Roman" w:cs="Times New Roman"/>
+          <w:lang w:val="en-US"/>
+        </w:rPr>
+        <w:t>0;</w:t>
+      </w:r>
+      <w:proofErr w:type="gramEnd"/>
+    </w:p>
+    <w:p>
+      <w:pPr>
+        <w:shd w:val="clear" w:color="auto" w:fill="DAE9F7" w:themeFill="text2" w:themeFillTint="1A"/>
+        <w:rPr>
+          <w:rFonts w:ascii="Times New Roman" w:hAnsi="Times New Roman" w:cs="Times New Roman"/>
+          <w:lang w:val="en-US"/>
+        </w:rPr>
+      </w:pPr>
+      <w:r>
+        <w:rPr>
+          <w:rFonts w:ascii="Times New Roman" w:hAnsi="Times New Roman" w:cs="Times New Roman"/>
+          <w:lang w:val="en-US"/>
+        </w:rPr>
+        <w:t xml:space="preserve">    </w:t>
+      </w:r>
+      <w:proofErr w:type="gramStart"/>
+      <w:r>
+        <w:rPr>
+          <w:rFonts w:ascii="Times New Roman" w:hAnsi="Times New Roman" w:cs="Times New Roman"/>
+          <w:lang w:val="en-US"/>
+        </w:rPr>
+        <w:t>for(</w:t>
+      </w:r>
+      <w:proofErr w:type="gramEnd"/>
+      <w:r>
+        <w:rPr>
+          <w:rFonts w:ascii="Times New Roman" w:hAnsi="Times New Roman" w:cs="Times New Roman"/>
+          <w:lang w:val="en-US"/>
+        </w:rPr>
+        <w:t>let num of numbers) {</w:t>
+      </w:r>
+    </w:p>
+    <w:p>
+      <w:pPr>
+        <w:shd w:val="clear" w:color="auto" w:fill="DAE9F7" w:themeFill="text2" w:themeFillTint="1A"/>
+        <w:rPr>
+          <w:rFonts w:ascii="Times New Roman" w:hAnsi="Times New Roman" w:cs="Times New Roman"/>
+          <w:lang w:val="en-US"/>
+        </w:rPr>
+      </w:pPr>
+      <w:r>
+        <w:rPr>
+          <w:rFonts w:ascii="Times New Roman" w:hAnsi="Times New Roman" w:cs="Times New Roman"/>
+          <w:lang w:val="en-US"/>
+        </w:rPr>
+        <w:t xml:space="preserve">        total += </w:t>
+      </w:r>
+      <w:proofErr w:type="gramStart"/>
+      <w:r>
+        <w:rPr>
+          <w:rFonts w:ascii="Times New Roman" w:hAnsi="Times New Roman" w:cs="Times New Roman"/>
+          <w:lang w:val="en-US"/>
+        </w:rPr>
+        <w:t>num;</w:t>
+      </w:r>
+      <w:proofErr w:type="gramEnd"/>
+    </w:p>
+    <w:p>
+      <w:pPr>
+        <w:shd w:val="clear" w:color="auto" w:fill="DAE9F7" w:themeFill="text2" w:themeFillTint="1A"/>
+        <w:rPr>
+          <w:rFonts w:ascii="Times New Roman" w:hAnsi="Times New Roman" w:cs="Times New Roman"/>
+          <w:lang w:val="en-US"/>
+        </w:rPr>
+      </w:pPr>
+      <w:r>
+        <w:rPr>
+          <w:rFonts w:ascii="Times New Roman" w:hAnsi="Times New Roman" w:cs="Times New Roman"/>
+          <w:lang w:val="en-US"/>
+        </w:rPr>
+        <w:t xml:space="preserve">    }</w:t>
+      </w:r>
+    </w:p>
+    <w:p>
+      <w:pPr>
+        <w:shd w:val="clear" w:color="auto" w:fill="DAE9F7" w:themeFill="text2" w:themeFillTint="1A"/>
+        <w:rPr>
+          <w:rFonts w:ascii="Times New Roman" w:hAnsi="Times New Roman" w:cs="Times New Roman"/>
+          <w:lang w:val="en-US"/>
+        </w:rPr>
+      </w:pPr>
+      <w:r>
+        <w:rPr>
+          <w:rFonts w:ascii="Times New Roman" w:hAnsi="Times New Roman" w:cs="Times New Roman"/>
+          <w:lang w:val="en-US"/>
+        </w:rPr>
+        <w:t xml:space="preserve">    return </w:t>
+      </w:r>
+      <w:proofErr w:type="gramStart"/>
+      <w:r>
+        <w:rPr>
+          <w:rFonts w:ascii="Times New Roman" w:hAnsi="Times New Roman" w:cs="Times New Roman"/>
+          <w:lang w:val="en-US"/>
+        </w:rPr>
+        <w:t>total;</w:t>
+      </w:r>
+      <w:proofErr w:type="gramEnd"/>
+    </w:p>
+    <w:p>
+      <w:pPr>
+        <w:shd w:val="clear" w:color="auto" w:fill="DAE9F7" w:themeFill="text2" w:themeFillTint="1A"/>
+        <w:rPr>
+          <w:rFonts w:ascii="Times New Roman" w:hAnsi="Times New Roman" w:cs="Times New Roman"/>
+          <w:lang w:val="en-US"/>
+        </w:rPr>
+      </w:pPr>
+      <w:r>
+        <w:rPr>
+          <w:rFonts w:ascii="Times New Roman" w:hAnsi="Times New Roman" w:cs="Times New Roman"/>
+          <w:lang w:val="en-US"/>
+        </w:rPr>
+        <w:t>}</w:t>
+      </w:r>
+    </w:p>
+    <w:p>
+      <w:pPr>
+        <w:shd w:val="clear" w:color="auto" w:fill="DAE9F7" w:themeFill="text2" w:themeFillTint="1A"/>
+        <w:rPr>
+          <w:rFonts w:ascii="Times New Roman" w:hAnsi="Times New Roman" w:cs="Times New Roman"/>
+          <w:lang w:val="en-US"/>
+        </w:rPr>
+      </w:pPr>
+    </w:p>
+    <w:p>
+      <w:pPr>
+        <w:shd w:val="clear" w:color="auto" w:fill="DAE9F7" w:themeFill="text2" w:themeFillTint="1A"/>
+        <w:rPr>
+          <w:rFonts w:ascii="Times New Roman" w:hAnsi="Times New Roman" w:cs="Times New Roman"/>
+          <w:lang w:val="en-US"/>
+        </w:rPr>
+      </w:pPr>
+      <w:r>
+        <w:rPr>
+          <w:rFonts w:ascii="Times New Roman" w:hAnsi="Times New Roman" w:cs="Times New Roman"/>
+          <w:lang w:val="en-US"/>
+        </w:rPr>
+        <w:t>const res1 = sum1(1,2,3</w:t>
+      </w:r>
+      <w:proofErr w:type="gramStart"/>
+      <w:r>
+        <w:rPr>
+          <w:rFonts w:ascii="Times New Roman" w:hAnsi="Times New Roman" w:cs="Times New Roman"/>
+          <w:lang w:val="en-US"/>
+        </w:rPr>
+        <w:t>);</w:t>
+      </w:r>
+      <w:proofErr w:type="gramEnd"/>
+    </w:p>
+    <w:p>
+      <w:pPr>
+        <w:shd w:val="clear" w:color="auto" w:fill="DAE9F7" w:themeFill="text2" w:themeFillTint="1A"/>
+        <w:rPr>
+          <w:rFonts w:ascii="Times New Roman" w:hAnsi="Times New Roman" w:cs="Times New Roman"/>
+          <w:lang w:val="en-US"/>
+        </w:rPr>
+      </w:pPr>
+      <w:r>
+        <w:rPr>
+          <w:rFonts w:ascii="Times New Roman" w:hAnsi="Times New Roman" w:cs="Times New Roman"/>
+          <w:lang w:val="en-US"/>
+        </w:rPr>
+        <w:t>console.log(res1</w:t>
+      </w:r>
+      <w:proofErr w:type="gramStart"/>
+      <w:r>
+        <w:rPr>
+          <w:rFonts w:ascii="Times New Roman" w:hAnsi="Times New Roman" w:cs="Times New Roman"/>
+          <w:lang w:val="en-US"/>
+        </w:rPr>
+        <w:t>);</w:t>
+      </w:r>
+      <w:proofErr w:type="gramEnd"/>
+    </w:p>
+    <w:p>
+      <w:pPr>
+        <w:pStyle w:val="ListParagraph"/>
+        <w:numPr>
+          <w:ilvl w:val="0"/>
+          <w:numId w:val="8"/>
+        </w:numPr>
+        <w:rPr>
+          <w:rFonts w:ascii="Times New Roman" w:hAnsi="Times New Roman" w:cs="Times New Roman"/>
+          <w:lang w:val="en-US"/>
+        </w:rPr>
+      </w:pPr>
+      <w:r>
+        <w:rPr>
+          <w:rFonts w:ascii="Times New Roman" w:hAnsi="Times New Roman" w:cs="Times New Roman"/>
+          <w:lang w:val="en-US"/>
+        </w:rPr>
+        <w:t>r</w:t>
+      </w:r>
+      <w:r>
+        <w:rPr>
+          <w:rFonts w:ascii="Times New Roman" w:hAnsi="Times New Roman" w:cs="Times New Roman"/>
+          <w:lang w:val="en-US"/>
+        </w:rPr>
+        <w:t xml:space="preserve">est </w:t>
+      </w:r>
+      <w:r>
+        <w:rPr>
+          <w:rFonts w:ascii="Times New Roman" w:hAnsi="Times New Roman" w:cs="Times New Roman"/>
+          <w:lang w:val="en-US"/>
+        </w:rPr>
+        <w:t>p</w:t>
+      </w:r>
+      <w:r>
+        <w:rPr>
+          <w:rFonts w:ascii="Times New Roman" w:hAnsi="Times New Roman" w:cs="Times New Roman"/>
+          <w:lang w:val="en-US"/>
+        </w:rPr>
+        <w:t xml:space="preserve">arameters: The ...numbers in the function definition </w:t>
+      </w:r>
+      <w:r>
+        <w:rPr>
+          <w:rFonts w:ascii="Times New Roman" w:hAnsi="Times New Roman" w:cs="Times New Roman"/>
+          <w:lang w:val="en-US"/>
+        </w:rPr>
+        <w:t xml:space="preserve">of </w:t>
+      </w:r>
+      <w:r>
+        <w:rPr>
+          <w:rFonts w:ascii="Times New Roman" w:hAnsi="Times New Roman" w:cs="Times New Roman"/>
+          <w:lang w:val="en-US"/>
+        </w:rPr>
+        <w:t>sum1 is a rest parameter. It allows the function to accept any number of arguments as an array.</w:t>
+      </w:r>
+    </w:p>
+    <w:p>
+      <w:pPr>
+        <w:pStyle w:val="ListParagraph"/>
+        <w:numPr>
+          <w:ilvl w:val="0"/>
+          <w:numId w:val="8"/>
+        </w:numPr>
+        <w:rPr>
+          <w:rFonts w:ascii="Times New Roman" w:hAnsi="Times New Roman" w:cs="Times New Roman"/>
+          <w:lang w:val="en-US"/>
+        </w:rPr>
+      </w:pPr>
+      <w:r>
+        <w:rPr>
+          <w:rFonts w:ascii="Times New Roman" w:hAnsi="Times New Roman" w:cs="Times New Roman"/>
+          <w:lang w:val="en-US"/>
+        </w:rPr>
+        <w:t>can only be used as the last argument</w:t>
+      </w:r>
+    </w:p>
+    <w:p>
+      <w:pPr>
+        <w:pStyle w:val="ListParagraph"/>
+        <w:numPr>
+          <w:ilvl w:val="0"/>
+          <w:numId w:val="8"/>
+        </w:numPr>
+        <w:rPr>
+          <w:rFonts w:ascii="Times New Roman" w:hAnsi="Times New Roman" w:cs="Times New Roman"/>
+          <w:lang w:val="en-US"/>
+        </w:rPr>
+      </w:pPr>
+      <w:r>
+        <w:rPr>
+          <w:rFonts w:ascii="Times New Roman" w:hAnsi="Times New Roman" w:cs="Times New Roman"/>
+          <w:lang w:val="en-US"/>
+        </w:rPr>
+        <w:t xml:space="preserve">reduce </w:t>
+      </w:r>
+      <w:proofErr w:type="spellStart"/>
+      <w:r>
+        <w:rPr>
+          <w:rFonts w:ascii="Times New Roman" w:hAnsi="Times New Roman" w:cs="Times New Roman"/>
+          <w:lang w:val="en-US"/>
+        </w:rPr>
+        <w:t>fn</w:t>
+      </w:r>
+      <w:proofErr w:type="spellEnd"/>
+      <w:r>
+        <w:rPr>
+          <w:rFonts w:ascii="Times New Roman" w:hAnsi="Times New Roman" w:cs="Times New Roman"/>
+          <w:lang w:val="en-US"/>
+        </w:rPr>
+        <w:t xml:space="preserve">: </w:t>
+      </w:r>
+      <w:r>
+        <w:rPr>
+          <w:rFonts w:ascii="Times New Roman" w:hAnsi="Times New Roman" w:cs="Times New Roman"/>
+          <w:lang w:val="en-US"/>
+        </w:rPr>
+        <w:t>processes an array and reduces it to a single value by applying a function to each element of the array, accumulating the result.</w:t>
+      </w:r>
+    </w:p>
+    <w:p>
+      <w:pPr>
+        <w:rPr>
+          <w:rFonts w:ascii="Times New Roman" w:hAnsi="Times New Roman" w:cs="Times New Roman"/>
+          <w:lang w:val="en-US"/>
+        </w:rPr>
+      </w:pPr>
+    </w:p>
+    <w:p>
+      <w:pPr>
+        <w:rPr>
+          <w:rFonts w:ascii="Times New Roman" w:hAnsi="Times New Roman" w:cs="Times New Roman"/>
+          <w:b/>
+          <w:bCs/>
+          <w:u w:val="single"/>
+          <w:lang w:val="en-US"/>
+        </w:rPr>
+      </w:pPr>
+      <w:r>
+        <w:rPr>
+          <w:rFonts w:ascii="Times New Roman" w:hAnsi="Times New Roman" w:cs="Times New Roman"/>
+          <w:b/>
+          <w:bCs/>
+          <w:u w:val="single"/>
+          <w:lang w:val="en-US"/>
+        </w:rPr>
+        <w:t>Difference Between Rest and Spread</w:t>
+      </w:r>
+      <w:r>
+        <w:rPr>
+          <w:rFonts w:ascii="Times New Roman" w:hAnsi="Times New Roman" w:cs="Times New Roman"/>
+          <w:b/>
+          <w:bCs/>
+          <w:u w:val="single"/>
+          <w:lang w:val="en-US"/>
+        </w:rPr>
+        <w:t>:</w:t>
+      </w:r>
+    </w:p>
+    <w:p>
+      <w:pPr>
+        <w:pStyle w:val="ListParagraph"/>
+        <w:rPr>
+          <w:rFonts w:ascii="Times New Roman" w:hAnsi="Times New Roman" w:cs="Times New Roman"/>
+          <w:lang w:val="en-US"/>
+        </w:rPr>
+      </w:pPr>
+      <w:r>
+        <w:rPr>
+          <w:rFonts w:ascii="Times New Roman" w:hAnsi="Times New Roman" w:cs="Times New Roman"/>
+          <w:lang w:val="en-US"/>
+        </w:rPr>
+        <w:t>Rest Parameters: Used in function definitions to gather multiple arguments into an array.</w:t>
+      </w:r>
+    </w:p>
+    <w:p>
+      <w:pPr>
+        <w:pStyle w:val="ListParagraph"/>
+        <w:shd w:val="clear" w:color="auto" w:fill="DAE9F7" w:themeFill="text2" w:themeFillTint="1A"/>
+        <w:rPr>
+          <w:rFonts w:ascii="Times New Roman" w:hAnsi="Times New Roman" w:cs="Times New Roman"/>
+        </w:rPr>
+      </w:pPr>
+      <w:r>
+        <w:rPr>
+          <w:rFonts w:ascii="Times New Roman" w:hAnsi="Times New Roman" w:cs="Times New Roman"/>
+        </w:rPr>
+        <w:t>function </w:t>
+      </w:r>
+      <w:proofErr w:type="gramStart"/>
+      <w:r>
+        <w:rPr>
+          <w:rFonts w:ascii="Times New Roman" w:hAnsi="Times New Roman" w:cs="Times New Roman"/>
+        </w:rPr>
+        <w:t>example(</w:t>
+      </w:r>
+      <w:proofErr w:type="gramEnd"/>
+      <w:r>
+        <w:rPr>
+          <w:rFonts w:ascii="Times New Roman" w:hAnsi="Times New Roman" w:cs="Times New Roman"/>
+        </w:rPr>
+        <w:t>...</w:t>
+      </w:r>
+      <w:proofErr w:type="spellStart"/>
+      <w:r>
+        <w:rPr>
+          <w:rFonts w:ascii="Times New Roman" w:hAnsi="Times New Roman" w:cs="Times New Roman"/>
+        </w:rPr>
+        <w:t>args</w:t>
+      </w:r>
+      <w:proofErr w:type="spellEnd"/>
+      <w:r>
+        <w:rPr>
+          <w:rFonts w:ascii="Times New Roman" w:hAnsi="Times New Roman" w:cs="Times New Roman"/>
+        </w:rPr>
+        <w:t>: number[]) {</w:t>
+      </w:r>
+    </w:p>
+    <w:p>
+      <w:pPr>
+        <w:pStyle w:val="ListParagraph"/>
+        <w:shd w:val="clear" w:color="auto" w:fill="DAE9F7" w:themeFill="text2" w:themeFillTint="1A"/>
+        <w:rPr>
+          <w:rFonts w:ascii="Times New Roman" w:hAnsi="Times New Roman" w:cs="Times New Roman"/>
+        </w:rPr>
+      </w:pPr>
+      <w:r>
+        <w:rPr>
+          <w:rFonts w:ascii="Times New Roman" w:hAnsi="Times New Roman" w:cs="Times New Roman"/>
+        </w:rPr>
+        <w:t>    console.log(</w:t>
+      </w:r>
+      <w:proofErr w:type="spellStart"/>
+      <w:r>
+        <w:rPr>
+          <w:rFonts w:ascii="Times New Roman" w:hAnsi="Times New Roman" w:cs="Times New Roman"/>
+        </w:rPr>
+        <w:t>args</w:t>
+      </w:r>
+      <w:proofErr w:type="spellEnd"/>
+      <w:r>
+        <w:rPr>
+          <w:rFonts w:ascii="Times New Roman" w:hAnsi="Times New Roman" w:cs="Times New Roman"/>
+        </w:rPr>
+        <w:t>); // </w:t>
+      </w:r>
+      <w:proofErr w:type="spellStart"/>
+      <w:r>
+        <w:rPr>
+          <w:rFonts w:ascii="Times New Roman" w:hAnsi="Times New Roman" w:cs="Times New Roman"/>
+        </w:rPr>
+        <w:t>args</w:t>
+      </w:r>
+      <w:proofErr w:type="spellEnd"/>
+      <w:r>
+        <w:rPr>
+          <w:rFonts w:ascii="Times New Roman" w:hAnsi="Times New Roman" w:cs="Times New Roman"/>
+        </w:rPr>
+        <w:t> is an array</w:t>
+      </w:r>
+    </w:p>
+    <w:p>
+      <w:pPr>
+        <w:pStyle w:val="ListParagraph"/>
+        <w:shd w:val="clear" w:color="auto" w:fill="DAE9F7" w:themeFill="text2" w:themeFillTint="1A"/>
+        <w:rPr>
+          <w:rFonts w:ascii="Times New Roman" w:hAnsi="Times New Roman" w:cs="Times New Roman"/>
+        </w:rPr>
+      </w:pPr>
+      <w:r>
+        <w:rPr>
+          <w:rFonts w:ascii="Times New Roman" w:hAnsi="Times New Roman" w:cs="Times New Roman"/>
+        </w:rPr>
+        <w:t>}</w:t>
+      </w:r>
+    </w:p>
+    <w:p>
+      <w:pPr>
+        <w:pStyle w:val="ListParagraph"/>
+        <w:rPr>
+          <w:rFonts w:ascii="Times New Roman" w:hAnsi="Times New Roman" w:cs="Times New Roman"/>
+          <w:lang w:val="en-US"/>
+        </w:rPr>
+      </w:pPr>
+    </w:p>
+    <w:p>
+      <w:pPr>
+        <w:pStyle w:val="ListParagraph"/>
+        <w:rPr>
+          <w:rFonts w:ascii="Times New Roman" w:hAnsi="Times New Roman" w:cs="Times New Roman"/>
+          <w:lang w:val="en-US"/>
+        </w:rPr>
+      </w:pPr>
+    </w:p>
+    <w:p>
+      <w:pPr>
+        <w:pStyle w:val="ListParagraph"/>
+        <w:rPr>
+          <w:rFonts w:ascii="Times New Roman" w:hAnsi="Times New Roman" w:cs="Times New Roman"/>
+          <w:lang w:val="en-US"/>
+        </w:rPr>
+      </w:pPr>
+      <w:r>
+        <w:rPr>
+          <w:rFonts w:ascii="Times New Roman" w:hAnsi="Times New Roman" w:cs="Times New Roman"/>
+          <w:lang w:val="en-US"/>
+        </w:rPr>
+        <w:t>Spread Operator: Used to expand elements of an array or object.</w:t>
+      </w:r>
+    </w:p>
+    <w:p>
+      <w:pPr>
+        <w:pStyle w:val="ListParagraph"/>
+        <w:shd w:val="clear" w:color="auto" w:fill="DAE9F7" w:themeFill="text2" w:themeFillTint="1A"/>
+        <w:rPr>
+          <w:rFonts w:ascii="Times New Roman" w:hAnsi="Times New Roman" w:cs="Times New Roman"/>
+        </w:rPr>
+      </w:pPr>
+      <w:proofErr w:type="spellStart"/>
+      <w:r>
+        <w:rPr>
+          <w:rFonts w:ascii="Times New Roman" w:hAnsi="Times New Roman" w:cs="Times New Roman"/>
+        </w:rPr>
+        <w:t>const</w:t>
+      </w:r>
+      <w:proofErr w:type="spellEnd"/>
+      <w:r>
+        <w:rPr>
+          <w:rFonts w:ascii="Times New Roman" w:hAnsi="Times New Roman" w:cs="Times New Roman"/>
+        </w:rPr>
+        <w:t xml:space="preserve"> </w:t>
+      </w:r>
+      <w:proofErr w:type="spellStart"/>
+      <w:r>
+        <w:rPr>
+          <w:rFonts w:ascii="Times New Roman" w:hAnsi="Times New Roman" w:cs="Times New Roman"/>
+        </w:rPr>
+        <w:t>arr</w:t>
+      </w:r>
+      <w:proofErr w:type="spellEnd"/>
+      <w:r>
+        <w:rPr>
+          <w:rFonts w:ascii="Times New Roman" w:hAnsi="Times New Roman" w:cs="Times New Roman"/>
+        </w:rPr>
+        <w:t xml:space="preserve"> = [1, 2, 3</w:t>
+      </w:r>
+      <w:proofErr w:type="gramStart"/>
+      <w:r>
+        <w:rPr>
+          <w:rFonts w:ascii="Times New Roman" w:hAnsi="Times New Roman" w:cs="Times New Roman"/>
+        </w:rPr>
+        <w:t>];</w:t>
+      </w:r>
+      <w:proofErr w:type="gramEnd"/>
+    </w:p>
+    <w:p>
+      <w:pPr>
+        <w:pStyle w:val="ListParagraph"/>
+        <w:shd w:val="clear" w:color="auto" w:fill="DAE9F7" w:themeFill="text2" w:themeFillTint="1A"/>
+        <w:rPr>
+          <w:rFonts w:ascii="Times New Roman" w:hAnsi="Times New Roman" w:cs="Times New Roman"/>
+        </w:rPr>
+      </w:pPr>
+      <w:proofErr w:type="spellStart"/>
+      <w:r>
+        <w:rPr>
+          <w:rFonts w:ascii="Times New Roman" w:hAnsi="Times New Roman" w:cs="Times New Roman"/>
+        </w:rPr>
+        <w:t>const</w:t>
+      </w:r>
+      <w:proofErr w:type="spellEnd"/>
+      <w:r>
+        <w:rPr>
+          <w:rFonts w:ascii="Times New Roman" w:hAnsi="Times New Roman" w:cs="Times New Roman"/>
+        </w:rPr>
+        <w:t xml:space="preserve"> </w:t>
+      </w:r>
+      <w:proofErr w:type="spellStart"/>
+      <w:r>
+        <w:rPr>
+          <w:rFonts w:ascii="Times New Roman" w:hAnsi="Times New Roman" w:cs="Times New Roman"/>
+        </w:rPr>
+        <w:t>newArr</w:t>
+      </w:r>
+      <w:proofErr w:type="spellEnd"/>
+      <w:r>
+        <w:rPr>
+          <w:rFonts w:ascii="Times New Roman" w:hAnsi="Times New Roman" w:cs="Times New Roman"/>
+        </w:rPr>
+        <w:t xml:space="preserve"> = [...</w:t>
+      </w:r>
+      <w:proofErr w:type="spellStart"/>
+      <w:r>
+        <w:rPr>
+          <w:rFonts w:ascii="Times New Roman" w:hAnsi="Times New Roman" w:cs="Times New Roman"/>
+        </w:rPr>
+        <w:t>arr</w:t>
+      </w:r>
+      <w:proofErr w:type="spellEnd"/>
+      <w:r>
+        <w:rPr>
+          <w:rFonts w:ascii="Times New Roman" w:hAnsi="Times New Roman" w:cs="Times New Roman"/>
+        </w:rPr>
+        <w:t xml:space="preserve">, 4, 5]; // </w:t>
+      </w:r>
+      <w:proofErr w:type="spellStart"/>
+      <w:r>
+        <w:rPr>
+          <w:rFonts w:ascii="Times New Roman" w:hAnsi="Times New Roman" w:cs="Times New Roman"/>
+        </w:rPr>
+        <w:t>newArr</w:t>
+      </w:r>
+      <w:proofErr w:type="spellEnd"/>
+      <w:r>
+        <w:rPr>
+          <w:rFonts w:ascii="Times New Roman" w:hAnsi="Times New Roman" w:cs="Times New Roman"/>
+        </w:rPr>
+        <w:t xml:space="preserve"> is [1, 2, 3, 4, 5]</w:t>
+      </w:r>
+    </w:p>
+    <w:p>
+      <w:pPr>
+        <w:pStyle w:val="ListParagraph"/>
+        <w:rPr>
+          <w:rFonts w:ascii="Times New Roman" w:hAnsi="Times New Roman" w:cs="Times New Roman"/>
           <w:lang w:val="en-US"/>
         </w:rPr>
       </w:pPr>
@@ -15595,6 +17638,29 @@
 <file path=word/numbering.xml><?xml version="1.0" encoding="utf-8"?>
 <w:numbering xmlns:wpc="http://schemas.microsoft.com/office/word/2010/wordprocessingCanvas" xmlns:cx="http://schemas.microsoft.com/office/drawing/2014/chartex" xmlns:cx1="http://schemas.microsoft.com/office/drawing/2015/9/8/chartex" xmlns:cx2="http://schemas.microsoft.com/office/drawing/2015/10/21/chartex" xmlns:cx3="http://schemas.microsoft.com/office/drawing/2016/5/9/chartex" xmlns:cx4="http://schemas.microsoft.com/office/drawing/2016/5/10/chartex" xmlns:cx5="http://schemas.microsoft.com/office/drawing/2016/5/11/chartex" xmlns:cx6="http://schemas.microsoft.com/office/drawing/2016/5/12/chartex" xmlns:cx7="http://schemas.microsoft.com/office/drawing/2016/5/13/chartex" xmlns:cx8="http://schemas.microsoft.com/office/drawing/2016/5/14/chartex" xmlns:mc="http://schemas.openxmlformats.org/markup-compatibility/2006" xmlns:aink="http://schemas.microsoft.com/office/drawing/2016/ink" xmlns:am3d="http://schemas.microsoft.com/office/drawing/2017/model3d" xmlns:o="urn:schemas-microsoft-com:office:office" xmlns:oel="http://schemas.microsoft.com/office/2019/extlst" xmlns:r="http://schemas.openxmlformats.org/officeDocument/2006/relationships" xmlns:m="http://schemas.openxmlformats.org/officeDocument/2006/math" xmlns:v="urn:schemas-microsoft-com:vml" xmlns:wp14="http://schemas.microsoft.com/office/word/2010/wordprocessingDrawing" xmlns:wp="http://schemas.openxmlformats.org/drawingml/2006/wordprocessingDrawing" xmlns:w10="urn:schemas-microsoft-com:office:word" xmlns:w="http://schemas.openxmlformats.org/wordprocessingml/2006/main" xmlns:w14="http://schemas.microsoft.com/office/word/2010/wordml" xmlns:w15="http://schemas.microsoft.com/office/word/2012/wordml" xmlns:w16cex="http://schemas.microsoft.com/office/word/2018/wordml/cex" xmlns:w16cid="http://schemas.microsoft.com/office/word/2016/wordml/cid" xmlns:w16="http://schemas.microsoft.com/office/word/2018/wordml" xmlns:w16sdtdh="http://schemas.microsoft.com/office/word/2020/wordml/sdtdatahash" xmlns:w16se="http://schemas.microsoft.com/office/word/2015/wordml/symex" xmlns:wpg="http://schemas.microsoft.com/office/word/2010/wordprocessingGroup" xmlns:wpi="http://schemas.microsoft.com/office/word/2010/wordprocessingInk" xmlns:wne="http://schemas.microsoft.com/office/word/2006/wordml" xmlns:wps="http://schemas.microsoft.com/office/word/2010/wordprocessingShape" mc:Ignorable="w14 w15 w16se w16cid w16 w16cex w16sdtdh wp14">
   <w:abstractNum w:abstractNumId="0" w15:restartNumberingAfterBreak="0">
+    <w:nsid w:val="FFFFFF89"/>
+    <w:multiLevelType w:val="singleLevel"/>
+    <w:tmpl w:val="0C70768A"/>
+    <w:lvl w:ilvl="0">
+      <w:start w:val="1"/>
+      <w:numFmt w:val="bullet"/>
+      <w:pStyle w:val="ListBullet"/>
+      <w:lvlText w:val=""/>
+      <w:lvlJc w:val="left"/>
+      <w:pPr>
+        <w:tabs>
+          <w:tab w:val="num" w:pos="360"/>
+        </w:tabs>
+        <w:ind w:left="360" w:hanging="360"/>
+      </w:pPr>
+      <w:rPr>
+        <w:rFonts w:ascii="Symbol" w:hAnsi="Symbol" w:hint="default"/>
+        <w:sz w:val="22"/>
+        <w:szCs w:val="22"/>
+      </w:rPr>
+    </w:lvl>
+  </w:abstractNum>
+  <w:abstractNum w:abstractNumId="1" w15:restartNumberingAfterBreak="0">
     <w:nsid w:val="2C451E38"/>
     <w:multiLevelType w:val="hybridMultilevel"/>
     <w:tmpl w:val="46DE1152"/>
@@ -15709,10 +17775,10 @@
       </w:rPr>
     </w:lvl>
   </w:abstractNum>
-  <w:abstractNum w:abstractNumId="1" w15:restartNumberingAfterBreak="0">
-    <w:nsid w:val="646A7DAC"/>
+  <w:abstractNum w:abstractNumId="2" w15:restartNumberingAfterBreak="0">
+    <w:nsid w:val="3E811241"/>
     <w:multiLevelType w:val="hybridMultilevel"/>
-    <w:tmpl w:val="8E2EFCC6"/>
+    <w:tmpl w:val="0E6CBE44"/>
     <w:lvl w:ilvl="0" w:tplc="40090001">
       <w:start w:val="1"/>
       <w:numFmt w:val="bullet"/>
@@ -15822,7 +17888,346 @@
       </w:rPr>
     </w:lvl>
   </w:abstractNum>
-  <w:abstractNum w:abstractNumId="2" w15:restartNumberingAfterBreak="0">
+  <w:abstractNum w:abstractNumId="3" w15:restartNumberingAfterBreak="0">
+    <w:nsid w:val="3F236CC6"/>
+    <w:multiLevelType w:val="hybridMultilevel"/>
+    <w:tmpl w:val="862CABBE"/>
+    <w:lvl w:ilvl="0" w:tplc="40090001">
+      <w:start w:val="1"/>
+      <w:numFmt w:val="bullet"/>
+      <w:lvlText w:val=""/>
+      <w:lvlJc w:val="left"/>
+      <w:pPr>
+        <w:ind w:left="720" w:hanging="360"/>
+      </w:pPr>
+      <w:rPr>
+        <w:rFonts w:ascii="Symbol" w:hAnsi="Symbol" w:hint="default"/>
+      </w:rPr>
+    </w:lvl>
+    <w:lvl w:ilvl="1" w:tplc="40090003" w:tentative="1">
+      <w:start w:val="1"/>
+      <w:numFmt w:val="bullet"/>
+      <w:lvlText w:val="o"/>
+      <w:lvlJc w:val="left"/>
+      <w:pPr>
+        <w:ind w:left="1440" w:hanging="360"/>
+      </w:pPr>
+      <w:rPr>
+        <w:rFonts w:ascii="Courier New" w:hAnsi="Courier New" w:cs="Courier New" w:hint="default"/>
+      </w:rPr>
+    </w:lvl>
+    <w:lvl w:ilvl="2" w:tplc="40090005" w:tentative="1">
+      <w:start w:val="1"/>
+      <w:numFmt w:val="bullet"/>
+      <w:lvlText w:val=""/>
+      <w:lvlJc w:val="left"/>
+      <w:pPr>
+        <w:ind w:left="2160" w:hanging="360"/>
+      </w:pPr>
+      <w:rPr>
+        <w:rFonts w:ascii="Wingdings" w:hAnsi="Wingdings" w:hint="default"/>
+      </w:rPr>
+    </w:lvl>
+    <w:lvl w:ilvl="3" w:tplc="40090001" w:tentative="1">
+      <w:start w:val="1"/>
+      <w:numFmt w:val="bullet"/>
+      <w:lvlText w:val=""/>
+      <w:lvlJc w:val="left"/>
+      <w:pPr>
+        <w:ind w:left="2880" w:hanging="360"/>
+      </w:pPr>
+      <w:rPr>
+        <w:rFonts w:ascii="Symbol" w:hAnsi="Symbol" w:hint="default"/>
+      </w:rPr>
+    </w:lvl>
+    <w:lvl w:ilvl="4" w:tplc="40090003" w:tentative="1">
+      <w:start w:val="1"/>
+      <w:numFmt w:val="bullet"/>
+      <w:lvlText w:val="o"/>
+      <w:lvlJc w:val="left"/>
+      <w:pPr>
+        <w:ind w:left="3600" w:hanging="360"/>
+      </w:pPr>
+      <w:rPr>
+        <w:rFonts w:ascii="Courier New" w:hAnsi="Courier New" w:cs="Courier New" w:hint="default"/>
+      </w:rPr>
+    </w:lvl>
+    <w:lvl w:ilvl="5" w:tplc="40090005" w:tentative="1">
+      <w:start w:val="1"/>
+      <w:numFmt w:val="bullet"/>
+      <w:lvlText w:val=""/>
+      <w:lvlJc w:val="left"/>
+      <w:pPr>
+        <w:ind w:left="4320" w:hanging="360"/>
+      </w:pPr>
+      <w:rPr>
+        <w:rFonts w:ascii="Wingdings" w:hAnsi="Wingdings" w:hint="default"/>
+      </w:rPr>
+    </w:lvl>
+    <w:lvl w:ilvl="6" w:tplc="40090001" w:tentative="1">
+      <w:start w:val="1"/>
+      <w:numFmt w:val="bullet"/>
+      <w:lvlText w:val=""/>
+      <w:lvlJc w:val="left"/>
+      <w:pPr>
+        <w:ind w:left="5040" w:hanging="360"/>
+      </w:pPr>
+      <w:rPr>
+        <w:rFonts w:ascii="Symbol" w:hAnsi="Symbol" w:hint="default"/>
+      </w:rPr>
+    </w:lvl>
+    <w:lvl w:ilvl="7" w:tplc="40090003" w:tentative="1">
+      <w:start w:val="1"/>
+      <w:numFmt w:val="bullet"/>
+      <w:lvlText w:val="o"/>
+      <w:lvlJc w:val="left"/>
+      <w:pPr>
+        <w:ind w:left="5760" w:hanging="360"/>
+      </w:pPr>
+      <w:rPr>
+        <w:rFonts w:ascii="Courier New" w:hAnsi="Courier New" w:cs="Courier New" w:hint="default"/>
+      </w:rPr>
+    </w:lvl>
+    <w:lvl w:ilvl="8" w:tplc="40090005" w:tentative="1">
+      <w:start w:val="1"/>
+      <w:numFmt w:val="bullet"/>
+      <w:lvlText w:val=""/>
+      <w:lvlJc w:val="left"/>
+      <w:pPr>
+        <w:ind w:left="6480" w:hanging="360"/>
+      </w:pPr>
+      <w:rPr>
+        <w:rFonts w:ascii="Wingdings" w:hAnsi="Wingdings" w:hint="default"/>
+      </w:rPr>
+    </w:lvl>
+  </w:abstractNum>
+  <w:abstractNum w:abstractNumId="4" w15:restartNumberingAfterBreak="0">
+    <w:nsid w:val="646A7DAC"/>
+    <w:multiLevelType w:val="hybridMultilevel"/>
+    <w:tmpl w:val="7494BBC2"/>
+    <w:lvl w:ilvl="0" w:tplc="40090001">
+      <w:start w:val="1"/>
+      <w:numFmt w:val="bullet"/>
+      <w:lvlText w:val=""/>
+      <w:lvlJc w:val="left"/>
+      <w:pPr>
+        <w:ind w:left="720" w:hanging="360"/>
+      </w:pPr>
+      <w:rPr>
+        <w:rFonts w:ascii="Symbol" w:hAnsi="Symbol" w:hint="default"/>
+      </w:rPr>
+    </w:lvl>
+    <w:lvl w:ilvl="1" w:tplc="40090003" w:tentative="1">
+      <w:start w:val="1"/>
+      <w:numFmt w:val="bullet"/>
+      <w:lvlText w:val="o"/>
+      <w:lvlJc w:val="left"/>
+      <w:pPr>
+        <w:ind w:left="1440" w:hanging="360"/>
+      </w:pPr>
+      <w:rPr>
+        <w:rFonts w:ascii="Courier New" w:hAnsi="Courier New" w:cs="Courier New" w:hint="default"/>
+      </w:rPr>
+    </w:lvl>
+    <w:lvl w:ilvl="2" w:tplc="40090005" w:tentative="1">
+      <w:start w:val="1"/>
+      <w:numFmt w:val="bullet"/>
+      <w:lvlText w:val=""/>
+      <w:lvlJc w:val="left"/>
+      <w:pPr>
+        <w:ind w:left="2160" w:hanging="360"/>
+      </w:pPr>
+      <w:rPr>
+        <w:rFonts w:ascii="Wingdings" w:hAnsi="Wingdings" w:hint="default"/>
+      </w:rPr>
+    </w:lvl>
+    <w:lvl w:ilvl="3" w:tplc="40090001" w:tentative="1">
+      <w:start w:val="1"/>
+      <w:numFmt w:val="bullet"/>
+      <w:lvlText w:val=""/>
+      <w:lvlJc w:val="left"/>
+      <w:pPr>
+        <w:ind w:left="2880" w:hanging="360"/>
+      </w:pPr>
+      <w:rPr>
+        <w:rFonts w:ascii="Symbol" w:hAnsi="Symbol" w:hint="default"/>
+      </w:rPr>
+    </w:lvl>
+    <w:lvl w:ilvl="4" w:tplc="40090003" w:tentative="1">
+      <w:start w:val="1"/>
+      <w:numFmt w:val="bullet"/>
+      <w:lvlText w:val="o"/>
+      <w:lvlJc w:val="left"/>
+      <w:pPr>
+        <w:ind w:left="3600" w:hanging="360"/>
+      </w:pPr>
+      <w:rPr>
+        <w:rFonts w:ascii="Courier New" w:hAnsi="Courier New" w:cs="Courier New" w:hint="default"/>
+      </w:rPr>
+    </w:lvl>
+    <w:lvl w:ilvl="5" w:tplc="40090005" w:tentative="1">
+      <w:start w:val="1"/>
+      <w:numFmt w:val="bullet"/>
+      <w:lvlText w:val=""/>
+      <w:lvlJc w:val="left"/>
+      <w:pPr>
+        <w:ind w:left="4320" w:hanging="360"/>
+      </w:pPr>
+      <w:rPr>
+        <w:rFonts w:ascii="Wingdings" w:hAnsi="Wingdings" w:hint="default"/>
+      </w:rPr>
+    </w:lvl>
+    <w:lvl w:ilvl="6" w:tplc="40090001" w:tentative="1">
+      <w:start w:val="1"/>
+      <w:numFmt w:val="bullet"/>
+      <w:lvlText w:val=""/>
+      <w:lvlJc w:val="left"/>
+      <w:pPr>
+        <w:ind w:left="5040" w:hanging="360"/>
+      </w:pPr>
+      <w:rPr>
+        <w:rFonts w:ascii="Symbol" w:hAnsi="Symbol" w:hint="default"/>
+      </w:rPr>
+    </w:lvl>
+    <w:lvl w:ilvl="7" w:tplc="40090003" w:tentative="1">
+      <w:start w:val="1"/>
+      <w:numFmt w:val="bullet"/>
+      <w:lvlText w:val="o"/>
+      <w:lvlJc w:val="left"/>
+      <w:pPr>
+        <w:ind w:left="5760" w:hanging="360"/>
+      </w:pPr>
+      <w:rPr>
+        <w:rFonts w:ascii="Courier New" w:hAnsi="Courier New" w:cs="Courier New" w:hint="default"/>
+      </w:rPr>
+    </w:lvl>
+    <w:lvl w:ilvl="8" w:tplc="40090005" w:tentative="1">
+      <w:start w:val="1"/>
+      <w:numFmt w:val="bullet"/>
+      <w:lvlText w:val=""/>
+      <w:lvlJc w:val="left"/>
+      <w:pPr>
+        <w:ind w:left="6480" w:hanging="360"/>
+      </w:pPr>
+      <w:rPr>
+        <w:rFonts w:ascii="Wingdings" w:hAnsi="Wingdings" w:hint="default"/>
+      </w:rPr>
+    </w:lvl>
+  </w:abstractNum>
+  <w:abstractNum w:abstractNumId="5" w15:restartNumberingAfterBreak="0">
+    <w:nsid w:val="65606556"/>
+    <w:multiLevelType w:val="hybridMultilevel"/>
+    <w:tmpl w:val="9C40F316"/>
+    <w:lvl w:ilvl="0" w:tplc="40090001">
+      <w:start w:val="1"/>
+      <w:numFmt w:val="bullet"/>
+      <w:lvlText w:val=""/>
+      <w:lvlJc w:val="left"/>
+      <w:pPr>
+        <w:ind w:left="720" w:hanging="360"/>
+      </w:pPr>
+      <w:rPr>
+        <w:rFonts w:ascii="Symbol" w:hAnsi="Symbol" w:hint="default"/>
+      </w:rPr>
+    </w:lvl>
+    <w:lvl w:ilvl="1" w:tplc="40090003" w:tentative="1">
+      <w:start w:val="1"/>
+      <w:numFmt w:val="bullet"/>
+      <w:lvlText w:val="o"/>
+      <w:lvlJc w:val="left"/>
+      <w:pPr>
+        <w:ind w:left="1440" w:hanging="360"/>
+      </w:pPr>
+      <w:rPr>
+        <w:rFonts w:ascii="Courier New" w:hAnsi="Courier New" w:cs="Courier New" w:hint="default"/>
+      </w:rPr>
+    </w:lvl>
+    <w:lvl w:ilvl="2" w:tplc="40090005" w:tentative="1">
+      <w:start w:val="1"/>
+      <w:numFmt w:val="bullet"/>
+      <w:lvlText w:val=""/>
+      <w:lvlJc w:val="left"/>
+      <w:pPr>
+        <w:ind w:left="2160" w:hanging="360"/>
+      </w:pPr>
+      <w:rPr>
+        <w:rFonts w:ascii="Wingdings" w:hAnsi="Wingdings" w:hint="default"/>
+      </w:rPr>
+    </w:lvl>
+    <w:lvl w:ilvl="3" w:tplc="40090001" w:tentative="1">
+      <w:start w:val="1"/>
+      <w:numFmt w:val="bullet"/>
+      <w:lvlText w:val=""/>
+      <w:lvlJc w:val="left"/>
+      <w:pPr>
+        <w:ind w:left="2880" w:hanging="360"/>
+      </w:pPr>
+      <w:rPr>
+        <w:rFonts w:ascii="Symbol" w:hAnsi="Symbol" w:hint="default"/>
+      </w:rPr>
+    </w:lvl>
+    <w:lvl w:ilvl="4" w:tplc="40090003" w:tentative="1">
+      <w:start w:val="1"/>
+      <w:numFmt w:val="bullet"/>
+      <w:lvlText w:val="o"/>
+      <w:lvlJc w:val="left"/>
+      <w:pPr>
+        <w:ind w:left="3600" w:hanging="360"/>
+      </w:pPr>
+      <w:rPr>
+        <w:rFonts w:ascii="Courier New" w:hAnsi="Courier New" w:cs="Courier New" w:hint="default"/>
+      </w:rPr>
+    </w:lvl>
+    <w:lvl w:ilvl="5" w:tplc="40090005" w:tentative="1">
+      <w:start w:val="1"/>
+      <w:numFmt w:val="bullet"/>
+      <w:lvlText w:val=""/>
+      <w:lvlJc w:val="left"/>
+      <w:pPr>
+        <w:ind w:left="4320" w:hanging="360"/>
+      </w:pPr>
+      <w:rPr>
+        <w:rFonts w:ascii="Wingdings" w:hAnsi="Wingdings" w:hint="default"/>
+      </w:rPr>
+    </w:lvl>
+    <w:lvl w:ilvl="6" w:tplc="40090001" w:tentative="1">
+      <w:start w:val="1"/>
+      <w:numFmt w:val="bullet"/>
+      <w:lvlText w:val=""/>
+      <w:lvlJc w:val="left"/>
+      <w:pPr>
+        <w:ind w:left="5040" w:hanging="360"/>
+      </w:pPr>
+      <w:rPr>
+        <w:rFonts w:ascii="Symbol" w:hAnsi="Symbol" w:hint="default"/>
+      </w:rPr>
+    </w:lvl>
+    <w:lvl w:ilvl="7" w:tplc="40090003" w:tentative="1">
+      <w:start w:val="1"/>
+      <w:numFmt w:val="bullet"/>
+      <w:lvlText w:val="o"/>
+      <w:lvlJc w:val="left"/>
+      <w:pPr>
+        <w:ind w:left="5760" w:hanging="360"/>
+      </w:pPr>
+      <w:rPr>
+        <w:rFonts w:ascii="Courier New" w:hAnsi="Courier New" w:cs="Courier New" w:hint="default"/>
+      </w:rPr>
+    </w:lvl>
+    <w:lvl w:ilvl="8" w:tplc="40090005" w:tentative="1">
+      <w:start w:val="1"/>
+      <w:numFmt w:val="bullet"/>
+      <w:lvlText w:val=""/>
+      <w:lvlJc w:val="left"/>
+      <w:pPr>
+        <w:ind w:left="6480" w:hanging="360"/>
+      </w:pPr>
+      <w:rPr>
+        <w:rFonts w:ascii="Wingdings" w:hAnsi="Wingdings" w:hint="default"/>
+      </w:rPr>
+    </w:lvl>
+  </w:abstractNum>
+  <w:abstractNum w:abstractNumId="6" w15:restartNumberingAfterBreak="0">
     <w:nsid w:val="6F4A3E54"/>
     <w:multiLevelType w:val="multilevel"/>
     <w:tmpl w:val="D6CE14B0"/>
@@ -15971,14 +18376,142 @@
       </w:rPr>
     </w:lvl>
   </w:abstractNum>
+  <w:abstractNum w:abstractNumId="7" w15:restartNumberingAfterBreak="0">
+    <w:nsid w:val="740D620B"/>
+    <w:multiLevelType w:val="hybridMultilevel"/>
+    <w:tmpl w:val="D97036F6"/>
+    <w:lvl w:ilvl="0" w:tplc="40090001">
+      <w:start w:val="1"/>
+      <w:numFmt w:val="bullet"/>
+      <w:lvlText w:val=""/>
+      <w:lvlJc w:val="left"/>
+      <w:pPr>
+        <w:ind w:left="720" w:hanging="360"/>
+      </w:pPr>
+      <w:rPr>
+        <w:rFonts w:ascii="Symbol" w:hAnsi="Symbol" w:hint="default"/>
+      </w:rPr>
+    </w:lvl>
+    <w:lvl w:ilvl="1" w:tplc="40090003" w:tentative="1">
+      <w:start w:val="1"/>
+      <w:numFmt w:val="bullet"/>
+      <w:lvlText w:val="o"/>
+      <w:lvlJc w:val="left"/>
+      <w:pPr>
+        <w:ind w:left="1440" w:hanging="360"/>
+      </w:pPr>
+      <w:rPr>
+        <w:rFonts w:ascii="Courier New" w:hAnsi="Courier New" w:cs="Courier New" w:hint="default"/>
+      </w:rPr>
+    </w:lvl>
+    <w:lvl w:ilvl="2" w:tplc="40090005" w:tentative="1">
+      <w:start w:val="1"/>
+      <w:numFmt w:val="bullet"/>
+      <w:lvlText w:val=""/>
+      <w:lvlJc w:val="left"/>
+      <w:pPr>
+        <w:ind w:left="2160" w:hanging="360"/>
+      </w:pPr>
+      <w:rPr>
+        <w:rFonts w:ascii="Wingdings" w:hAnsi="Wingdings" w:hint="default"/>
+      </w:rPr>
+    </w:lvl>
+    <w:lvl w:ilvl="3" w:tplc="40090001" w:tentative="1">
+      <w:start w:val="1"/>
+      <w:numFmt w:val="bullet"/>
+      <w:lvlText w:val=""/>
+      <w:lvlJc w:val="left"/>
+      <w:pPr>
+        <w:ind w:left="2880" w:hanging="360"/>
+      </w:pPr>
+      <w:rPr>
+        <w:rFonts w:ascii="Symbol" w:hAnsi="Symbol" w:hint="default"/>
+      </w:rPr>
+    </w:lvl>
+    <w:lvl w:ilvl="4" w:tplc="40090003" w:tentative="1">
+      <w:start w:val="1"/>
+      <w:numFmt w:val="bullet"/>
+      <w:lvlText w:val="o"/>
+      <w:lvlJc w:val="left"/>
+      <w:pPr>
+        <w:ind w:left="3600" w:hanging="360"/>
+      </w:pPr>
+      <w:rPr>
+        <w:rFonts w:ascii="Courier New" w:hAnsi="Courier New" w:cs="Courier New" w:hint="default"/>
+      </w:rPr>
+    </w:lvl>
+    <w:lvl w:ilvl="5" w:tplc="40090005" w:tentative="1">
+      <w:start w:val="1"/>
+      <w:numFmt w:val="bullet"/>
+      <w:lvlText w:val=""/>
+      <w:lvlJc w:val="left"/>
+      <w:pPr>
+        <w:ind w:left="4320" w:hanging="360"/>
+      </w:pPr>
+      <w:rPr>
+        <w:rFonts w:ascii="Wingdings" w:hAnsi="Wingdings" w:hint="default"/>
+      </w:rPr>
+    </w:lvl>
+    <w:lvl w:ilvl="6" w:tplc="40090001" w:tentative="1">
+      <w:start w:val="1"/>
+      <w:numFmt w:val="bullet"/>
+      <w:lvlText w:val=""/>
+      <w:lvlJc w:val="left"/>
+      <w:pPr>
+        <w:ind w:left="5040" w:hanging="360"/>
+      </w:pPr>
+      <w:rPr>
+        <w:rFonts w:ascii="Symbol" w:hAnsi="Symbol" w:hint="default"/>
+      </w:rPr>
+    </w:lvl>
+    <w:lvl w:ilvl="7" w:tplc="40090003" w:tentative="1">
+      <w:start w:val="1"/>
+      <w:numFmt w:val="bullet"/>
+      <w:lvlText w:val="o"/>
+      <w:lvlJc w:val="left"/>
+      <w:pPr>
+        <w:ind w:left="5760" w:hanging="360"/>
+      </w:pPr>
+      <w:rPr>
+        <w:rFonts w:ascii="Courier New" w:hAnsi="Courier New" w:cs="Courier New" w:hint="default"/>
+      </w:rPr>
+    </w:lvl>
+    <w:lvl w:ilvl="8" w:tplc="40090005" w:tentative="1">
+      <w:start w:val="1"/>
+      <w:numFmt w:val="bullet"/>
+      <w:lvlText w:val=""/>
+      <w:lvlJc w:val="left"/>
+      <w:pPr>
+        <w:ind w:left="6480" w:hanging="360"/>
+      </w:pPr>
+      <w:rPr>
+        <w:rFonts w:ascii="Wingdings" w:hAnsi="Wingdings" w:hint="default"/>
+      </w:rPr>
+    </w:lvl>
+  </w:abstractNum>
   <w:num w:numId="1" w16cid:durableId="653218979">
+    <w:abstractNumId w:val="1"/>
+  </w:num>
+  <w:num w:numId="2" w16cid:durableId="727147405">
+    <w:abstractNumId w:val="4"/>
+  </w:num>
+  <w:num w:numId="3" w16cid:durableId="116532173">
+    <w:abstractNumId w:val="6"/>
+  </w:num>
+  <w:num w:numId="4" w16cid:durableId="1239749008">
     <w:abstractNumId w:val="0"/>
   </w:num>
-  <w:num w:numId="2" w16cid:durableId="727147405">
-    <w:abstractNumId w:val="1"/>
+  <w:num w:numId="5" w16cid:durableId="476995041">
+    <w:abstractNumId w:val="3"/>
   </w:num>
-  <w:num w:numId="3" w16cid:durableId="116532173">
+  <w:num w:numId="6" w16cid:durableId="153688050">
+    <w:abstractNumId w:val="5"/>
+  </w:num>
+  <w:num w:numId="7" w16cid:durableId="1740638166">
     <w:abstractNumId w:val="2"/>
+  </w:num>
+  <w:num w:numId="8" w16cid:durableId="1491099463">
+    <w:abstractNumId w:val="7"/>
   </w:num>
 </w:numbering>
 </file>
@@ -16587,7 +19120,6 @@
   <w:style w:type="character" w:default="1" w:styleId="DefaultParagraphFont">
     <w:name w:val="Default Paragraph Font"/>
     <w:uiPriority w:val="1"/>
-    <w:semiHidden/>
     <w:unhideWhenUsed/>
   </w:style>
   <w:style w:type="table" w:default="1" w:styleId="TableNormal">
@@ -16945,6 +19477,19 @@
     <w:uiPriority w:val="99"/>
     <w:rsid w:val="00F35D23"/>
   </w:style>
+  <w:style w:type="paragraph" w:styleId="ListBullet">
+    <w:name w:val="List Bullet"/>
+    <w:basedOn w:val="Normal"/>
+    <w:uiPriority w:val="99"/>
+    <w:unhideWhenUsed/>
+    <w:rsid w:val="000531DC"/>
+    <w:pPr>
+      <w:numPr>
+        <w:numId w:val="4"/>
+      </w:numPr>
+      <w:contextualSpacing/>
+    </w:pPr>
+  </w:style>
 </w:styles>
 </file>
 

</xml_diff>

<commit_message>
export and import codes and synopsis edited
</commit_message>
<xml_diff>
--- a/Synopsis/Synopsis.docx
+++ b/Synopsis/Synopsis.docx
@@ -17256,14 +17256,7 @@
           <w:rFonts w:ascii="Times New Roman" w:hAnsi="Times New Roman" w:cs="Times New Roman"/>
           <w:lang w:val="en-US"/>
         </w:rPr>
-        <w:t xml:space="preserve">: </w:t>
-      </w:r>
-      <w:r>
-        <w:rPr>
-          <w:rFonts w:ascii="Times New Roman" w:hAnsi="Times New Roman" w:cs="Times New Roman"/>
-          <w:lang w:val="en-US"/>
-        </w:rPr>
-        <w:t>processes an array and reduces it to a single value by applying a function to each element of the array, accumulating the result.</w:t>
+        <w:t>: processes an array and reduces it to a single value by applying a function to each element of the array, accumulating the result.</w:t>
       </w:r>
     </w:p>
     <w:p>
@@ -17292,9 +17285,280 @@
           <w:u w:val="single"/>
           <w:lang w:val="en-US"/>
         </w:rPr>
-        <w:t>Difference Between Rest and Spread</w:t>
-      </w:r>
-      <w:r>
+        <w:t>Difference Between Rest and Spread:</w:t>
+      </w:r>
+    </w:p>
+    <w:p>
+      <w:pPr>
+        <w:pStyle w:val="ListParagraph"/>
+        <w:rPr>
+          <w:rFonts w:ascii="Times New Roman" w:hAnsi="Times New Roman" w:cs="Times New Roman"/>
+          <w:lang w:val="en-US"/>
+        </w:rPr>
+      </w:pPr>
+      <w:r>
+        <w:rPr>
+          <w:rFonts w:ascii="Times New Roman" w:hAnsi="Times New Roman" w:cs="Times New Roman"/>
+          <w:lang w:val="en-US"/>
+        </w:rPr>
+        <w:t>Rest Parameters: Used in function definitions to gather multiple arguments into an array.</w:t>
+      </w:r>
+    </w:p>
+    <w:p>
+      <w:pPr>
+        <w:pStyle w:val="ListParagraph"/>
+        <w:shd w:val="clear" w:color="auto" w:fill="DAE9F7" w:themeFill="text2" w:themeFillTint="1A"/>
+        <w:rPr>
+          <w:rFonts w:ascii="Times New Roman" w:hAnsi="Times New Roman" w:cs="Times New Roman"/>
+        </w:rPr>
+      </w:pPr>
+      <w:r>
+        <w:rPr>
+          <w:rFonts w:ascii="Times New Roman" w:hAnsi="Times New Roman" w:cs="Times New Roman"/>
+        </w:rPr>
+        <w:t>function </w:t>
+      </w:r>
+      <w:proofErr w:type="gramStart"/>
+      <w:r>
+        <w:rPr>
+          <w:rFonts w:ascii="Times New Roman" w:hAnsi="Times New Roman" w:cs="Times New Roman"/>
+        </w:rPr>
+        <w:t>example(</w:t>
+      </w:r>
+      <w:proofErr w:type="gramEnd"/>
+      <w:r>
+        <w:rPr>
+          <w:rFonts w:ascii="Times New Roman" w:hAnsi="Times New Roman" w:cs="Times New Roman"/>
+        </w:rPr>
+        <w:t>...</w:t>
+      </w:r>
+      <w:proofErr w:type="spellStart"/>
+      <w:r>
+        <w:rPr>
+          <w:rFonts w:ascii="Times New Roman" w:hAnsi="Times New Roman" w:cs="Times New Roman"/>
+        </w:rPr>
+        <w:t>args</w:t>
+      </w:r>
+      <w:proofErr w:type="spellEnd"/>
+      <w:r>
+        <w:rPr>
+          <w:rFonts w:ascii="Times New Roman" w:hAnsi="Times New Roman" w:cs="Times New Roman"/>
+        </w:rPr>
+        <w:t>: number[]) {</w:t>
+      </w:r>
+    </w:p>
+    <w:p>
+      <w:pPr>
+        <w:pStyle w:val="ListParagraph"/>
+        <w:shd w:val="clear" w:color="auto" w:fill="DAE9F7" w:themeFill="text2" w:themeFillTint="1A"/>
+        <w:rPr>
+          <w:rFonts w:ascii="Times New Roman" w:hAnsi="Times New Roman" w:cs="Times New Roman"/>
+        </w:rPr>
+      </w:pPr>
+      <w:r>
+        <w:rPr>
+          <w:rFonts w:ascii="Times New Roman" w:hAnsi="Times New Roman" w:cs="Times New Roman"/>
+        </w:rPr>
+        <w:t>    console.log(</w:t>
+      </w:r>
+      <w:proofErr w:type="spellStart"/>
+      <w:r>
+        <w:rPr>
+          <w:rFonts w:ascii="Times New Roman" w:hAnsi="Times New Roman" w:cs="Times New Roman"/>
+        </w:rPr>
+        <w:t>args</w:t>
+      </w:r>
+      <w:proofErr w:type="spellEnd"/>
+      <w:r>
+        <w:rPr>
+          <w:rFonts w:ascii="Times New Roman" w:hAnsi="Times New Roman" w:cs="Times New Roman"/>
+        </w:rPr>
+        <w:t>); // </w:t>
+      </w:r>
+      <w:proofErr w:type="spellStart"/>
+      <w:r>
+        <w:rPr>
+          <w:rFonts w:ascii="Times New Roman" w:hAnsi="Times New Roman" w:cs="Times New Roman"/>
+        </w:rPr>
+        <w:t>args</w:t>
+      </w:r>
+      <w:proofErr w:type="spellEnd"/>
+      <w:r>
+        <w:rPr>
+          <w:rFonts w:ascii="Times New Roman" w:hAnsi="Times New Roman" w:cs="Times New Roman"/>
+        </w:rPr>
+        <w:t> is an array</w:t>
+      </w:r>
+    </w:p>
+    <w:p>
+      <w:pPr>
+        <w:pStyle w:val="ListParagraph"/>
+        <w:shd w:val="clear" w:color="auto" w:fill="DAE9F7" w:themeFill="text2" w:themeFillTint="1A"/>
+        <w:rPr>
+          <w:rFonts w:ascii="Times New Roman" w:hAnsi="Times New Roman" w:cs="Times New Roman"/>
+        </w:rPr>
+      </w:pPr>
+      <w:r>
+        <w:rPr>
+          <w:rFonts w:ascii="Times New Roman" w:hAnsi="Times New Roman" w:cs="Times New Roman"/>
+        </w:rPr>
+        <w:t>}</w:t>
+      </w:r>
+    </w:p>
+    <w:p>
+      <w:pPr>
+        <w:pStyle w:val="ListParagraph"/>
+        <w:rPr>
+          <w:rFonts w:ascii="Times New Roman" w:hAnsi="Times New Roman" w:cs="Times New Roman"/>
+          <w:lang w:val="en-US"/>
+        </w:rPr>
+      </w:pPr>
+    </w:p>
+    <w:p>
+      <w:pPr>
+        <w:pStyle w:val="ListParagraph"/>
+        <w:rPr>
+          <w:rFonts w:ascii="Times New Roman" w:hAnsi="Times New Roman" w:cs="Times New Roman"/>
+          <w:lang w:val="en-US"/>
+        </w:rPr>
+      </w:pPr>
+    </w:p>
+    <w:p>
+      <w:pPr>
+        <w:pStyle w:val="ListParagraph"/>
+        <w:rPr>
+          <w:rFonts w:ascii="Times New Roman" w:hAnsi="Times New Roman" w:cs="Times New Roman"/>
+          <w:lang w:val="en-US"/>
+        </w:rPr>
+      </w:pPr>
+      <w:r>
+        <w:rPr>
+          <w:rFonts w:ascii="Times New Roman" w:hAnsi="Times New Roman" w:cs="Times New Roman"/>
+          <w:lang w:val="en-US"/>
+        </w:rPr>
+        <w:t>Spread Operator: Used to expand elements of an array or object.</w:t>
+      </w:r>
+    </w:p>
+    <w:p>
+      <w:pPr>
+        <w:pStyle w:val="ListParagraph"/>
+        <w:shd w:val="clear" w:color="auto" w:fill="DAE9F7" w:themeFill="text2" w:themeFillTint="1A"/>
+        <w:rPr>
+          <w:rFonts w:ascii="Times New Roman" w:hAnsi="Times New Roman" w:cs="Times New Roman"/>
+        </w:rPr>
+      </w:pPr>
+      <w:proofErr w:type="spellStart"/>
+      <w:r>
+        <w:rPr>
+          <w:rFonts w:ascii="Times New Roman" w:hAnsi="Times New Roman" w:cs="Times New Roman"/>
+        </w:rPr>
+        <w:t>const</w:t>
+      </w:r>
+      <w:proofErr w:type="spellEnd"/>
+      <w:r>
+        <w:rPr>
+          <w:rFonts w:ascii="Times New Roman" w:hAnsi="Times New Roman" w:cs="Times New Roman"/>
+        </w:rPr>
+        <w:t xml:space="preserve"> </w:t>
+      </w:r>
+      <w:proofErr w:type="spellStart"/>
+      <w:r>
+        <w:rPr>
+          <w:rFonts w:ascii="Times New Roman" w:hAnsi="Times New Roman" w:cs="Times New Roman"/>
+        </w:rPr>
+        <w:t>arr</w:t>
+      </w:r>
+      <w:proofErr w:type="spellEnd"/>
+      <w:r>
+        <w:rPr>
+          <w:rFonts w:ascii="Times New Roman" w:hAnsi="Times New Roman" w:cs="Times New Roman"/>
+        </w:rPr>
+        <w:t xml:space="preserve"> = [1, 2, 3</w:t>
+      </w:r>
+      <w:proofErr w:type="gramStart"/>
+      <w:r>
+        <w:rPr>
+          <w:rFonts w:ascii="Times New Roman" w:hAnsi="Times New Roman" w:cs="Times New Roman"/>
+        </w:rPr>
+        <w:t>];</w:t>
+      </w:r>
+      <w:proofErr w:type="gramEnd"/>
+    </w:p>
+    <w:p>
+      <w:pPr>
+        <w:pStyle w:val="ListParagraph"/>
+        <w:shd w:val="clear" w:color="auto" w:fill="DAE9F7" w:themeFill="text2" w:themeFillTint="1A"/>
+        <w:rPr>
+          <w:rFonts w:ascii="Times New Roman" w:hAnsi="Times New Roman" w:cs="Times New Roman"/>
+        </w:rPr>
+      </w:pPr>
+      <w:proofErr w:type="spellStart"/>
+      <w:r>
+        <w:rPr>
+          <w:rFonts w:ascii="Times New Roman" w:hAnsi="Times New Roman" w:cs="Times New Roman"/>
+        </w:rPr>
+        <w:t>const</w:t>
+      </w:r>
+      <w:proofErr w:type="spellEnd"/>
+      <w:r>
+        <w:rPr>
+          <w:rFonts w:ascii="Times New Roman" w:hAnsi="Times New Roman" w:cs="Times New Roman"/>
+        </w:rPr>
+        <w:t xml:space="preserve"> </w:t>
+      </w:r>
+      <w:proofErr w:type="spellStart"/>
+      <w:r>
+        <w:rPr>
+          <w:rFonts w:ascii="Times New Roman" w:hAnsi="Times New Roman" w:cs="Times New Roman"/>
+        </w:rPr>
+        <w:t>newArr</w:t>
+      </w:r>
+      <w:proofErr w:type="spellEnd"/>
+      <w:r>
+        <w:rPr>
+          <w:rFonts w:ascii="Times New Roman" w:hAnsi="Times New Roman" w:cs="Times New Roman"/>
+        </w:rPr>
+        <w:t xml:space="preserve"> = [...</w:t>
+      </w:r>
+      <w:proofErr w:type="spellStart"/>
+      <w:r>
+        <w:rPr>
+          <w:rFonts w:ascii="Times New Roman" w:hAnsi="Times New Roman" w:cs="Times New Roman"/>
+        </w:rPr>
+        <w:t>arr</w:t>
+      </w:r>
+      <w:proofErr w:type="spellEnd"/>
+      <w:r>
+        <w:rPr>
+          <w:rFonts w:ascii="Times New Roman" w:hAnsi="Times New Roman" w:cs="Times New Roman"/>
+        </w:rPr>
+        <w:t xml:space="preserve">, 4, 5]; // </w:t>
+      </w:r>
+      <w:proofErr w:type="spellStart"/>
+      <w:r>
+        <w:rPr>
+          <w:rFonts w:ascii="Times New Roman" w:hAnsi="Times New Roman" w:cs="Times New Roman"/>
+        </w:rPr>
+        <w:t>newArr</w:t>
+      </w:r>
+      <w:proofErr w:type="spellEnd"/>
+      <w:r>
+        <w:rPr>
+          <w:rFonts w:ascii="Times New Roman" w:hAnsi="Times New Roman" w:cs="Times New Roman"/>
+        </w:rPr>
+        <w:t xml:space="preserve"> is [1, 2, 3, 4, 5]</w:t>
+      </w:r>
+    </w:p>
+    <w:p>
+      <w:pPr>
+        <w:rPr>
+          <w:rFonts w:ascii="Times New Roman" w:hAnsi="Times New Roman" w:cs="Times New Roman"/>
+          <w:lang w:val="en-US"/>
+        </w:rPr>
+      </w:pPr>
+    </w:p>
+    <w:p>
+      <w:pPr>
         <w:rPr>
           <w:rFonts w:ascii="Times New Roman" w:hAnsi="Times New Roman" w:cs="Times New Roman"/>
           <w:b/>
@@ -17302,273 +17566,590 @@
           <w:u w:val="single"/>
           <w:lang w:val="en-US"/>
         </w:rPr>
-        <w:t>:</w:t>
-      </w:r>
-    </w:p>
-    <w:p>
-      <w:pPr>
-        <w:pStyle w:val="ListParagraph"/>
-        <w:rPr>
-          <w:rFonts w:ascii="Times New Roman" w:hAnsi="Times New Roman" w:cs="Times New Roman"/>
-          <w:lang w:val="en-US"/>
-        </w:rPr>
-      </w:pPr>
-      <w:r>
-        <w:rPr>
-          <w:rFonts w:ascii="Times New Roman" w:hAnsi="Times New Roman" w:cs="Times New Roman"/>
-          <w:lang w:val="en-US"/>
-        </w:rPr>
-        <w:t>Rest Parameters: Used in function definitions to gather multiple arguments into an array.</w:t>
-      </w:r>
-    </w:p>
-    <w:p>
-      <w:pPr>
-        <w:pStyle w:val="ListParagraph"/>
-        <w:shd w:val="clear" w:color="auto" w:fill="DAE9F7" w:themeFill="text2" w:themeFillTint="1A"/>
-        <w:rPr>
-          <w:rFonts w:ascii="Times New Roman" w:hAnsi="Times New Roman" w:cs="Times New Roman"/>
-        </w:rPr>
-      </w:pPr>
-      <w:r>
-        <w:rPr>
-          <w:rFonts w:ascii="Times New Roman" w:hAnsi="Times New Roman" w:cs="Times New Roman"/>
-        </w:rPr>
-        <w:t>function </w:t>
-      </w:r>
-      <w:proofErr w:type="gramStart"/>
-      <w:r>
-        <w:rPr>
-          <w:rFonts w:ascii="Times New Roman" w:hAnsi="Times New Roman" w:cs="Times New Roman"/>
-        </w:rPr>
-        <w:t>example(</w:t>
-      </w:r>
-      <w:proofErr w:type="gramEnd"/>
-      <w:r>
-        <w:rPr>
-          <w:rFonts w:ascii="Times New Roman" w:hAnsi="Times New Roman" w:cs="Times New Roman"/>
-        </w:rPr>
-        <w:t>...</w:t>
-      </w:r>
-      <w:proofErr w:type="spellStart"/>
-      <w:r>
-        <w:rPr>
-          <w:rFonts w:ascii="Times New Roman" w:hAnsi="Times New Roman" w:cs="Times New Roman"/>
-        </w:rPr>
-        <w:t>args</w:t>
-      </w:r>
-      <w:proofErr w:type="spellEnd"/>
-      <w:r>
-        <w:rPr>
-          <w:rFonts w:ascii="Times New Roman" w:hAnsi="Times New Roman" w:cs="Times New Roman"/>
-        </w:rPr>
-        <w:t>: number[]) {</w:t>
-      </w:r>
-    </w:p>
-    <w:p>
-      <w:pPr>
-        <w:pStyle w:val="ListParagraph"/>
-        <w:shd w:val="clear" w:color="auto" w:fill="DAE9F7" w:themeFill="text2" w:themeFillTint="1A"/>
-        <w:rPr>
-          <w:rFonts w:ascii="Times New Roman" w:hAnsi="Times New Roman" w:cs="Times New Roman"/>
-        </w:rPr>
-      </w:pPr>
-      <w:r>
-        <w:rPr>
-          <w:rFonts w:ascii="Times New Roman" w:hAnsi="Times New Roman" w:cs="Times New Roman"/>
-        </w:rPr>
-        <w:t>    console.log(</w:t>
-      </w:r>
-      <w:proofErr w:type="spellStart"/>
-      <w:r>
-        <w:rPr>
-          <w:rFonts w:ascii="Times New Roman" w:hAnsi="Times New Roman" w:cs="Times New Roman"/>
-        </w:rPr>
-        <w:t>args</w:t>
-      </w:r>
-      <w:proofErr w:type="spellEnd"/>
-      <w:r>
-        <w:rPr>
-          <w:rFonts w:ascii="Times New Roman" w:hAnsi="Times New Roman" w:cs="Times New Roman"/>
-        </w:rPr>
-        <w:t>); // </w:t>
-      </w:r>
-      <w:proofErr w:type="spellStart"/>
-      <w:r>
-        <w:rPr>
-          <w:rFonts w:ascii="Times New Roman" w:hAnsi="Times New Roman" w:cs="Times New Roman"/>
-        </w:rPr>
-        <w:t>args</w:t>
-      </w:r>
-      <w:proofErr w:type="spellEnd"/>
-      <w:r>
-        <w:rPr>
-          <w:rFonts w:ascii="Times New Roman" w:hAnsi="Times New Roman" w:cs="Times New Roman"/>
-        </w:rPr>
-        <w:t> is an array</w:t>
-      </w:r>
-    </w:p>
-    <w:p>
-      <w:pPr>
-        <w:pStyle w:val="ListParagraph"/>
-        <w:shd w:val="clear" w:color="auto" w:fill="DAE9F7" w:themeFill="text2" w:themeFillTint="1A"/>
-        <w:rPr>
-          <w:rFonts w:ascii="Times New Roman" w:hAnsi="Times New Roman" w:cs="Times New Roman"/>
-        </w:rPr>
-      </w:pPr>
-      <w:r>
-        <w:rPr>
-          <w:rFonts w:ascii="Times New Roman" w:hAnsi="Times New Roman" w:cs="Times New Roman"/>
+      </w:pPr>
+      <w:r>
+        <w:rPr>
+          <w:rFonts w:ascii="Times New Roman" w:hAnsi="Times New Roman" w:cs="Times New Roman"/>
+          <w:b/>
+          <w:bCs/>
+          <w:u w:val="single"/>
+          <w:lang w:val="en-US"/>
+        </w:rPr>
+        <w:lastRenderedPageBreak/>
+        <w:t>Export and Import</w:t>
+      </w:r>
+      <w:r>
+        <w:rPr>
+          <w:rFonts w:ascii="Times New Roman" w:hAnsi="Times New Roman" w:cs="Times New Roman"/>
+          <w:b/>
+          <w:bCs/>
+          <w:u w:val="single"/>
+          <w:lang w:val="en-US"/>
+        </w:rPr>
+        <w:br/>
+      </w:r>
+    </w:p>
+    <w:p>
+      <w:pPr>
+        <w:rPr>
+          <w:rFonts w:ascii="Times New Roman" w:hAnsi="Times New Roman" w:cs="Times New Roman"/>
+          <w:sz w:val="22"/>
+          <w:szCs w:val="22"/>
+          <w:lang w:val="en-US"/>
+        </w:rPr>
+      </w:pPr>
+      <w:r>
+        <w:rPr>
+          <w:rFonts w:ascii="Times New Roman" w:hAnsi="Times New Roman" w:cs="Times New Roman"/>
+          <w:sz w:val="22"/>
+          <w:szCs w:val="22"/>
+          <w:lang w:val="en-US"/>
+        </w:rPr>
+        <w:t xml:space="preserve">In file </w:t>
+      </w:r>
+      <w:proofErr w:type="spellStart"/>
+      <w:r>
+        <w:rPr>
+          <w:rFonts w:ascii="Times New Roman" w:hAnsi="Times New Roman" w:cs="Times New Roman"/>
+          <w:sz w:val="22"/>
+          <w:szCs w:val="22"/>
+          <w:lang w:val="en-US"/>
+        </w:rPr>
+        <w:t>mex</w:t>
+      </w:r>
+      <w:proofErr w:type="spellEnd"/>
+      <w:r>
+        <w:rPr>
+          <w:rFonts w:ascii="Times New Roman" w:hAnsi="Times New Roman" w:cs="Times New Roman"/>
+          <w:sz w:val="22"/>
+          <w:szCs w:val="22"/>
+          <w:lang w:val="en-US"/>
+        </w:rPr>
+        <w:t>: (export)</w:t>
+      </w:r>
+    </w:p>
+    <w:p>
+      <w:pPr>
+        <w:shd w:val="clear" w:color="auto" w:fill="DAE9F7" w:themeFill="text2" w:themeFillTint="1A"/>
+        <w:rPr>
+          <w:rFonts w:ascii="Times New Roman" w:hAnsi="Times New Roman" w:cs="Times New Roman"/>
+          <w:sz w:val="22"/>
+          <w:szCs w:val="22"/>
+          <w:lang w:val="en-US"/>
+        </w:rPr>
+      </w:pPr>
+      <w:r>
+        <w:rPr>
+          <w:rFonts w:ascii="Times New Roman" w:hAnsi="Times New Roman" w:cs="Times New Roman"/>
+          <w:sz w:val="22"/>
+          <w:szCs w:val="22"/>
+          <w:lang w:val="en-US"/>
+        </w:rPr>
+        <w:t>export class A {</w:t>
+      </w:r>
+    </w:p>
+    <w:p>
+      <w:pPr>
+        <w:shd w:val="clear" w:color="auto" w:fill="DAE9F7" w:themeFill="text2" w:themeFillTint="1A"/>
+        <w:rPr>
+          <w:rFonts w:ascii="Times New Roman" w:hAnsi="Times New Roman" w:cs="Times New Roman"/>
+          <w:sz w:val="22"/>
+          <w:szCs w:val="22"/>
+          <w:lang w:val="en-US"/>
+        </w:rPr>
+      </w:pPr>
+      <w:r>
+        <w:rPr>
+          <w:rFonts w:ascii="Times New Roman" w:hAnsi="Times New Roman" w:cs="Times New Roman"/>
+          <w:sz w:val="22"/>
+          <w:szCs w:val="22"/>
+          <w:lang w:val="en-US"/>
+        </w:rPr>
+        <w:t xml:space="preserve">    </w:t>
+      </w:r>
+      <w:proofErr w:type="spellStart"/>
+      <w:r>
+        <w:rPr>
+          <w:rFonts w:ascii="Times New Roman" w:hAnsi="Times New Roman" w:cs="Times New Roman"/>
+          <w:sz w:val="22"/>
+          <w:szCs w:val="22"/>
+          <w:lang w:val="en-US"/>
+        </w:rPr>
+        <w:t>cname</w:t>
+      </w:r>
+      <w:proofErr w:type="spellEnd"/>
+      <w:r>
+        <w:rPr>
+          <w:rFonts w:ascii="Times New Roman" w:hAnsi="Times New Roman" w:cs="Times New Roman"/>
+          <w:sz w:val="22"/>
+          <w:szCs w:val="22"/>
+          <w:lang w:val="en-US"/>
+        </w:rPr>
+        <w:t xml:space="preserve">: </w:t>
+      </w:r>
+      <w:proofErr w:type="gramStart"/>
+      <w:r>
+        <w:rPr>
+          <w:rFonts w:ascii="Times New Roman" w:hAnsi="Times New Roman" w:cs="Times New Roman"/>
+          <w:sz w:val="22"/>
+          <w:szCs w:val="22"/>
+          <w:lang w:val="en-US"/>
+        </w:rPr>
+        <w:t>string;</w:t>
+      </w:r>
+      <w:proofErr w:type="gramEnd"/>
+    </w:p>
+    <w:p>
+      <w:pPr>
+        <w:shd w:val="clear" w:color="auto" w:fill="DAE9F7" w:themeFill="text2" w:themeFillTint="1A"/>
+        <w:rPr>
+          <w:rFonts w:ascii="Times New Roman" w:hAnsi="Times New Roman" w:cs="Times New Roman"/>
+          <w:sz w:val="22"/>
+          <w:szCs w:val="22"/>
+          <w:lang w:val="en-US"/>
+        </w:rPr>
+      </w:pPr>
+      <w:r>
+        <w:rPr>
+          <w:rFonts w:ascii="Times New Roman" w:hAnsi="Times New Roman" w:cs="Times New Roman"/>
+          <w:sz w:val="22"/>
+          <w:szCs w:val="22"/>
+          <w:lang w:val="en-US"/>
+        </w:rPr>
+        <w:t xml:space="preserve">    </w:t>
+      </w:r>
+      <w:proofErr w:type="spellStart"/>
+      <w:r>
+        <w:rPr>
+          <w:rFonts w:ascii="Times New Roman" w:hAnsi="Times New Roman" w:cs="Times New Roman"/>
+          <w:sz w:val="22"/>
+          <w:szCs w:val="22"/>
+          <w:lang w:val="en-US"/>
+        </w:rPr>
+        <w:t>cver</w:t>
+      </w:r>
+      <w:proofErr w:type="spellEnd"/>
+      <w:r>
+        <w:rPr>
+          <w:rFonts w:ascii="Times New Roman" w:hAnsi="Times New Roman" w:cs="Times New Roman"/>
+          <w:sz w:val="22"/>
+          <w:szCs w:val="22"/>
+          <w:lang w:val="en-US"/>
+        </w:rPr>
+        <w:t xml:space="preserve">: </w:t>
+      </w:r>
+      <w:proofErr w:type="gramStart"/>
+      <w:r>
+        <w:rPr>
+          <w:rFonts w:ascii="Times New Roman" w:hAnsi="Times New Roman" w:cs="Times New Roman"/>
+          <w:sz w:val="22"/>
+          <w:szCs w:val="22"/>
+          <w:lang w:val="en-US"/>
+        </w:rPr>
+        <w:t>string;</w:t>
+      </w:r>
+      <w:proofErr w:type="gramEnd"/>
+    </w:p>
+    <w:p>
+      <w:pPr>
+        <w:shd w:val="clear" w:color="auto" w:fill="DAE9F7" w:themeFill="text2" w:themeFillTint="1A"/>
+        <w:rPr>
+          <w:rFonts w:ascii="Times New Roman" w:hAnsi="Times New Roman" w:cs="Times New Roman"/>
+          <w:sz w:val="22"/>
+          <w:szCs w:val="22"/>
+          <w:lang w:val="en-US"/>
+        </w:rPr>
+      </w:pPr>
+      <w:r>
+        <w:rPr>
+          <w:rFonts w:ascii="Times New Roman" w:hAnsi="Times New Roman" w:cs="Times New Roman"/>
+          <w:sz w:val="22"/>
+          <w:szCs w:val="22"/>
+          <w:lang w:val="en-US"/>
         </w:rPr>
         <w:t>}</w:t>
       </w:r>
     </w:p>
     <w:p>
       <w:pPr>
-        <w:pStyle w:val="ListParagraph"/>
-        <w:rPr>
-          <w:rFonts w:ascii="Times New Roman" w:hAnsi="Times New Roman" w:cs="Times New Roman"/>
-          <w:lang w:val="en-US"/>
-        </w:rPr>
-      </w:pPr>
-    </w:p>
-    <w:p>
-      <w:pPr>
-        <w:pStyle w:val="ListParagraph"/>
-        <w:rPr>
-          <w:rFonts w:ascii="Times New Roman" w:hAnsi="Times New Roman" w:cs="Times New Roman"/>
-          <w:lang w:val="en-US"/>
-        </w:rPr>
-      </w:pPr>
-    </w:p>
-    <w:p>
-      <w:pPr>
-        <w:pStyle w:val="ListParagraph"/>
-        <w:rPr>
-          <w:rFonts w:ascii="Times New Roman" w:hAnsi="Times New Roman" w:cs="Times New Roman"/>
-          <w:lang w:val="en-US"/>
-        </w:rPr>
-      </w:pPr>
-      <w:r>
-        <w:rPr>
-          <w:rFonts w:ascii="Times New Roman" w:hAnsi="Times New Roman" w:cs="Times New Roman"/>
-          <w:lang w:val="en-US"/>
-        </w:rPr>
-        <w:t>Spread Operator: Used to expand elements of an array or object.</w:t>
-      </w:r>
-    </w:p>
-    <w:p>
-      <w:pPr>
-        <w:pStyle w:val="ListParagraph"/>
-        <w:shd w:val="clear" w:color="auto" w:fill="DAE9F7" w:themeFill="text2" w:themeFillTint="1A"/>
-        <w:rPr>
-          <w:rFonts w:ascii="Times New Roman" w:hAnsi="Times New Roman" w:cs="Times New Roman"/>
-        </w:rPr>
-      </w:pPr>
-      <w:proofErr w:type="spellStart"/>
-      <w:r>
-        <w:rPr>
-          <w:rFonts w:ascii="Times New Roman" w:hAnsi="Times New Roman" w:cs="Times New Roman"/>
-        </w:rPr>
-        <w:t>const</w:t>
-      </w:r>
-      <w:proofErr w:type="spellEnd"/>
-      <w:r>
-        <w:rPr>
-          <w:rFonts w:ascii="Times New Roman" w:hAnsi="Times New Roman" w:cs="Times New Roman"/>
-        </w:rPr>
-        <w:t xml:space="preserve"> </w:t>
-      </w:r>
-      <w:proofErr w:type="spellStart"/>
-      <w:r>
-        <w:rPr>
-          <w:rFonts w:ascii="Times New Roman" w:hAnsi="Times New Roman" w:cs="Times New Roman"/>
-        </w:rPr>
-        <w:t>arr</w:t>
-      </w:r>
-      <w:proofErr w:type="spellEnd"/>
-      <w:r>
-        <w:rPr>
-          <w:rFonts w:ascii="Times New Roman" w:hAnsi="Times New Roman" w:cs="Times New Roman"/>
-        </w:rPr>
-        <w:t xml:space="preserve"> = [1, 2, 3</w:t>
-      </w:r>
-      <w:proofErr w:type="gramStart"/>
-      <w:r>
-        <w:rPr>
-          <w:rFonts w:ascii="Times New Roman" w:hAnsi="Times New Roman" w:cs="Times New Roman"/>
-        </w:rPr>
-        <w:t>];</w:t>
-      </w:r>
-      <w:proofErr w:type="gramEnd"/>
-    </w:p>
-    <w:p>
-      <w:pPr>
-        <w:pStyle w:val="ListParagraph"/>
-        <w:shd w:val="clear" w:color="auto" w:fill="DAE9F7" w:themeFill="text2" w:themeFillTint="1A"/>
-        <w:rPr>
-          <w:rFonts w:ascii="Times New Roman" w:hAnsi="Times New Roman" w:cs="Times New Roman"/>
-        </w:rPr>
-      </w:pPr>
-      <w:proofErr w:type="spellStart"/>
-      <w:r>
-        <w:rPr>
-          <w:rFonts w:ascii="Times New Roman" w:hAnsi="Times New Roman" w:cs="Times New Roman"/>
-        </w:rPr>
-        <w:t>const</w:t>
-      </w:r>
-      <w:proofErr w:type="spellEnd"/>
-      <w:r>
-        <w:rPr>
-          <w:rFonts w:ascii="Times New Roman" w:hAnsi="Times New Roman" w:cs="Times New Roman"/>
-        </w:rPr>
-        <w:t xml:space="preserve"> </w:t>
-      </w:r>
-      <w:proofErr w:type="spellStart"/>
-      <w:r>
-        <w:rPr>
-          <w:rFonts w:ascii="Times New Roman" w:hAnsi="Times New Roman" w:cs="Times New Roman"/>
-        </w:rPr>
-        <w:t>newArr</w:t>
-      </w:r>
-      <w:proofErr w:type="spellEnd"/>
-      <w:r>
-        <w:rPr>
-          <w:rFonts w:ascii="Times New Roman" w:hAnsi="Times New Roman" w:cs="Times New Roman"/>
-        </w:rPr>
-        <w:t xml:space="preserve"> = [...</w:t>
-      </w:r>
-      <w:proofErr w:type="spellStart"/>
-      <w:r>
-        <w:rPr>
-          <w:rFonts w:ascii="Times New Roman" w:hAnsi="Times New Roman" w:cs="Times New Roman"/>
-        </w:rPr>
-        <w:t>arr</w:t>
-      </w:r>
-      <w:proofErr w:type="spellEnd"/>
-      <w:r>
-        <w:rPr>
-          <w:rFonts w:ascii="Times New Roman" w:hAnsi="Times New Roman" w:cs="Times New Roman"/>
-        </w:rPr>
-        <w:t xml:space="preserve">, 4, 5]; // </w:t>
-      </w:r>
-      <w:proofErr w:type="spellStart"/>
-      <w:r>
-        <w:rPr>
-          <w:rFonts w:ascii="Times New Roman" w:hAnsi="Times New Roman" w:cs="Times New Roman"/>
-        </w:rPr>
-        <w:t>newArr</w:t>
-      </w:r>
-      <w:proofErr w:type="spellEnd"/>
-      <w:r>
-        <w:rPr>
-          <w:rFonts w:ascii="Times New Roman" w:hAnsi="Times New Roman" w:cs="Times New Roman"/>
-        </w:rPr>
-        <w:t xml:space="preserve"> is [1, 2, 3, 4, 5]</w:t>
-      </w:r>
-    </w:p>
-    <w:p>
-      <w:pPr>
-        <w:pStyle w:val="ListParagraph"/>
+        <w:shd w:val="clear" w:color="auto" w:fill="DAE9F7" w:themeFill="text2" w:themeFillTint="1A"/>
+        <w:rPr>
+          <w:rFonts w:ascii="Times New Roman" w:hAnsi="Times New Roman" w:cs="Times New Roman"/>
+          <w:sz w:val="22"/>
+          <w:szCs w:val="22"/>
+          <w:lang w:val="en-US"/>
+        </w:rPr>
+      </w:pPr>
+    </w:p>
+    <w:p>
+      <w:pPr>
+        <w:shd w:val="clear" w:color="auto" w:fill="DAE9F7" w:themeFill="text2" w:themeFillTint="1A"/>
+        <w:rPr>
+          <w:rFonts w:ascii="Times New Roman" w:hAnsi="Times New Roman" w:cs="Times New Roman"/>
+          <w:sz w:val="22"/>
+          <w:szCs w:val="22"/>
+          <w:lang w:val="en-US"/>
+        </w:rPr>
+      </w:pPr>
+      <w:r>
+        <w:rPr>
+          <w:rFonts w:ascii="Times New Roman" w:hAnsi="Times New Roman" w:cs="Times New Roman"/>
+          <w:sz w:val="22"/>
+          <w:szCs w:val="22"/>
+          <w:lang w:val="en-US"/>
+        </w:rPr>
+        <w:t>export function name1(n: string): string {</w:t>
+      </w:r>
+    </w:p>
+    <w:p>
+      <w:pPr>
+        <w:shd w:val="clear" w:color="auto" w:fill="DAE9F7" w:themeFill="text2" w:themeFillTint="1A"/>
+        <w:rPr>
+          <w:rFonts w:ascii="Times New Roman" w:hAnsi="Times New Roman" w:cs="Times New Roman"/>
+          <w:sz w:val="22"/>
+          <w:szCs w:val="22"/>
+          <w:lang w:val="en-US"/>
+        </w:rPr>
+      </w:pPr>
+      <w:r>
+        <w:rPr>
+          <w:rFonts w:ascii="Times New Roman" w:hAnsi="Times New Roman" w:cs="Times New Roman"/>
+          <w:sz w:val="22"/>
+          <w:szCs w:val="22"/>
+          <w:lang w:val="en-US"/>
+        </w:rPr>
+        <w:t xml:space="preserve">    return </w:t>
+      </w:r>
+      <w:proofErr w:type="gramStart"/>
+      <w:r>
+        <w:rPr>
+          <w:rFonts w:ascii="Times New Roman" w:hAnsi="Times New Roman" w:cs="Times New Roman"/>
+          <w:sz w:val="22"/>
+          <w:szCs w:val="22"/>
+          <w:lang w:val="en-US"/>
+        </w:rPr>
+        <w:t>n;</w:t>
+      </w:r>
+      <w:proofErr w:type="gramEnd"/>
+    </w:p>
+    <w:p>
+      <w:pPr>
+        <w:shd w:val="clear" w:color="auto" w:fill="DAE9F7" w:themeFill="text2" w:themeFillTint="1A"/>
+        <w:rPr>
+          <w:rFonts w:ascii="Times New Roman" w:hAnsi="Times New Roman" w:cs="Times New Roman"/>
+          <w:sz w:val="22"/>
+          <w:szCs w:val="22"/>
+          <w:lang w:val="en-US"/>
+        </w:rPr>
+      </w:pPr>
+      <w:r>
+        <w:rPr>
+          <w:rFonts w:ascii="Times New Roman" w:hAnsi="Times New Roman" w:cs="Times New Roman"/>
+          <w:sz w:val="22"/>
+          <w:szCs w:val="22"/>
+          <w:lang w:val="en-US"/>
+        </w:rPr>
+        <w:t>}</w:t>
+      </w:r>
+    </w:p>
+    <w:p>
+      <w:pPr>
+        <w:rPr>
+          <w:rFonts w:ascii="Times New Roman" w:hAnsi="Times New Roman" w:cs="Times New Roman"/>
+          <w:sz w:val="22"/>
+          <w:szCs w:val="22"/>
+          <w:lang w:val="en-US"/>
+        </w:rPr>
+      </w:pPr>
+      <w:r>
+        <w:rPr>
+          <w:rFonts w:ascii="Times New Roman" w:hAnsi="Times New Roman" w:cs="Times New Roman"/>
+          <w:sz w:val="22"/>
+          <w:szCs w:val="22"/>
+          <w:lang w:val="en-US"/>
+        </w:rPr>
+        <w:t xml:space="preserve">In file </w:t>
+      </w:r>
+      <w:proofErr w:type="spellStart"/>
+      <w:r>
+        <w:rPr>
+          <w:rFonts w:ascii="Times New Roman" w:hAnsi="Times New Roman" w:cs="Times New Roman"/>
+          <w:sz w:val="22"/>
+          <w:szCs w:val="22"/>
+          <w:lang w:val="en-US"/>
+        </w:rPr>
+        <w:t>nex</w:t>
+      </w:r>
+      <w:proofErr w:type="spellEnd"/>
+      <w:r>
+        <w:rPr>
+          <w:rFonts w:ascii="Times New Roman" w:hAnsi="Times New Roman" w:cs="Times New Roman"/>
+          <w:sz w:val="22"/>
+          <w:szCs w:val="22"/>
+          <w:lang w:val="en-US"/>
+        </w:rPr>
+        <w:t>: (import)</w:t>
+      </w:r>
+    </w:p>
+    <w:p>
+      <w:pPr>
+        <w:shd w:val="clear" w:color="auto" w:fill="DAE9F7" w:themeFill="text2" w:themeFillTint="1A"/>
+        <w:rPr>
+          <w:rFonts w:ascii="Times New Roman" w:hAnsi="Times New Roman" w:cs="Times New Roman"/>
+          <w:sz w:val="22"/>
+          <w:szCs w:val="22"/>
+        </w:rPr>
+      </w:pPr>
+      <w:r>
+        <w:rPr>
+          <w:rFonts w:ascii="Times New Roman" w:hAnsi="Times New Roman" w:cs="Times New Roman"/>
+          <w:sz w:val="22"/>
+          <w:szCs w:val="22"/>
+        </w:rPr>
+        <w:t xml:space="preserve">import {name1, A} from </w:t>
+      </w:r>
+      <w:proofErr w:type="gramStart"/>
+      <w:r>
+        <w:rPr>
+          <w:rFonts w:ascii="Times New Roman" w:hAnsi="Times New Roman" w:cs="Times New Roman"/>
+          <w:sz w:val="22"/>
+          <w:szCs w:val="22"/>
+        </w:rPr>
+        <w:t>"./</w:t>
+      </w:r>
+      <w:proofErr w:type="spellStart"/>
+      <w:proofErr w:type="gramEnd"/>
+      <w:r>
+        <w:rPr>
+          <w:rFonts w:ascii="Times New Roman" w:hAnsi="Times New Roman" w:cs="Times New Roman"/>
+          <w:sz w:val="22"/>
+          <w:szCs w:val="22"/>
+        </w:rPr>
+        <w:t>mex</w:t>
+      </w:r>
+      <w:proofErr w:type="spellEnd"/>
+      <w:r>
+        <w:rPr>
+          <w:rFonts w:ascii="Times New Roman" w:hAnsi="Times New Roman" w:cs="Times New Roman"/>
+          <w:sz w:val="22"/>
+          <w:szCs w:val="22"/>
+        </w:rPr>
+        <w:t>";</w:t>
+      </w:r>
+    </w:p>
+    <w:p>
+      <w:pPr>
+        <w:shd w:val="clear" w:color="auto" w:fill="DAE9F7" w:themeFill="text2" w:themeFillTint="1A"/>
+        <w:rPr>
+          <w:rFonts w:ascii="Times New Roman" w:hAnsi="Times New Roman" w:cs="Times New Roman"/>
+          <w:sz w:val="22"/>
+          <w:szCs w:val="22"/>
+        </w:rPr>
+      </w:pPr>
+      <w:r>
+        <w:rPr>
+          <w:rFonts w:ascii="Times New Roman" w:hAnsi="Times New Roman" w:cs="Times New Roman"/>
+          <w:sz w:val="22"/>
+          <w:szCs w:val="22"/>
+        </w:rPr>
+        <w:t xml:space="preserve">import speak from </w:t>
+      </w:r>
+      <w:proofErr w:type="gramStart"/>
+      <w:r>
+        <w:rPr>
+          <w:rFonts w:ascii="Times New Roman" w:hAnsi="Times New Roman" w:cs="Times New Roman"/>
+          <w:sz w:val="22"/>
+          <w:szCs w:val="22"/>
+        </w:rPr>
+        <w:t>"./</w:t>
+      </w:r>
+      <w:proofErr w:type="gramEnd"/>
+      <w:r>
+        <w:rPr>
+          <w:rFonts w:ascii="Times New Roman" w:hAnsi="Times New Roman" w:cs="Times New Roman"/>
+          <w:sz w:val="22"/>
+          <w:szCs w:val="22"/>
+        </w:rPr>
+        <w:t>m1/meow"</w:t>
+      </w:r>
+    </w:p>
+    <w:p>
+      <w:pPr>
+        <w:shd w:val="clear" w:color="auto" w:fill="DAE9F7" w:themeFill="text2" w:themeFillTint="1A"/>
+        <w:rPr>
+          <w:rFonts w:ascii="Times New Roman" w:hAnsi="Times New Roman" w:cs="Times New Roman"/>
+          <w:sz w:val="22"/>
+          <w:szCs w:val="22"/>
+        </w:rPr>
+      </w:pPr>
+    </w:p>
+    <w:p>
+      <w:pPr>
+        <w:shd w:val="clear" w:color="auto" w:fill="DAE9F7" w:themeFill="text2" w:themeFillTint="1A"/>
+        <w:rPr>
+          <w:rFonts w:ascii="Times New Roman" w:hAnsi="Times New Roman" w:cs="Times New Roman"/>
+          <w:sz w:val="22"/>
+          <w:szCs w:val="22"/>
+        </w:rPr>
+      </w:pPr>
+      <w:r>
+        <w:rPr>
+          <w:rFonts w:ascii="Times New Roman" w:hAnsi="Times New Roman" w:cs="Times New Roman"/>
+          <w:sz w:val="22"/>
+          <w:szCs w:val="22"/>
+        </w:rPr>
+        <w:t>console.log(name1("Aaryan")</w:t>
+      </w:r>
+      <w:proofErr w:type="gramStart"/>
+      <w:r>
+        <w:rPr>
+          <w:rFonts w:ascii="Times New Roman" w:hAnsi="Times New Roman" w:cs="Times New Roman"/>
+          <w:sz w:val="22"/>
+          <w:szCs w:val="22"/>
+        </w:rPr>
+        <w:t>);</w:t>
+      </w:r>
+      <w:proofErr w:type="gramEnd"/>
+    </w:p>
+    <w:p>
+      <w:pPr>
+        <w:shd w:val="clear" w:color="auto" w:fill="DAE9F7" w:themeFill="text2" w:themeFillTint="1A"/>
+        <w:rPr>
+          <w:rFonts w:ascii="Times New Roman" w:hAnsi="Times New Roman" w:cs="Times New Roman"/>
+          <w:sz w:val="22"/>
+          <w:szCs w:val="22"/>
+        </w:rPr>
+      </w:pPr>
+      <w:r>
+        <w:rPr>
+          <w:rFonts w:ascii="Times New Roman" w:hAnsi="Times New Roman" w:cs="Times New Roman"/>
+          <w:sz w:val="22"/>
+          <w:szCs w:val="22"/>
+        </w:rPr>
+        <w:t>console.log(</w:t>
+      </w:r>
+      <w:proofErr w:type="gramStart"/>
+      <w:r>
+        <w:rPr>
+          <w:rFonts w:ascii="Times New Roman" w:hAnsi="Times New Roman" w:cs="Times New Roman"/>
+          <w:sz w:val="22"/>
+          <w:szCs w:val="22"/>
+        </w:rPr>
+        <w:t>speak(</w:t>
+      </w:r>
+      <w:proofErr w:type="gramEnd"/>
+      <w:r>
+        <w:rPr>
+          <w:rFonts w:ascii="Times New Roman" w:hAnsi="Times New Roman" w:cs="Times New Roman"/>
+          <w:sz w:val="22"/>
+          <w:szCs w:val="22"/>
+        </w:rPr>
+        <w:t>));</w:t>
+      </w:r>
+    </w:p>
+    <w:p>
+      <w:pPr>
+        <w:rPr>
+          <w:rFonts w:ascii="Times New Roman" w:hAnsi="Times New Roman" w:cs="Times New Roman"/>
+          <w:sz w:val="22"/>
+          <w:szCs w:val="22"/>
+          <w:lang w:val="en-US"/>
+        </w:rPr>
+      </w:pPr>
+      <w:r>
+        <w:rPr>
+          <w:rFonts w:ascii="Times New Roman" w:hAnsi="Times New Roman" w:cs="Times New Roman"/>
+          <w:sz w:val="22"/>
+          <w:szCs w:val="22"/>
+          <w:lang w:val="en-US"/>
+        </w:rPr>
+        <w:t>In file m1/meow: (export)</w:t>
+      </w:r>
+    </w:p>
+    <w:p>
+      <w:pPr>
+        <w:shd w:val="clear" w:color="auto" w:fill="DAE9F7" w:themeFill="text2" w:themeFillTint="1A"/>
+        <w:rPr>
+          <w:rFonts w:ascii="Times New Roman" w:hAnsi="Times New Roman" w:cs="Times New Roman"/>
+          <w:sz w:val="22"/>
+          <w:szCs w:val="22"/>
+        </w:rPr>
+      </w:pPr>
+      <w:r>
+        <w:rPr>
+          <w:rFonts w:ascii="Times New Roman" w:hAnsi="Times New Roman" w:cs="Times New Roman"/>
+          <w:sz w:val="22"/>
+          <w:szCs w:val="22"/>
+        </w:rPr>
+        <w:t xml:space="preserve">export default function </w:t>
+      </w:r>
+      <w:proofErr w:type="gramStart"/>
+      <w:r>
+        <w:rPr>
+          <w:rFonts w:ascii="Times New Roman" w:hAnsi="Times New Roman" w:cs="Times New Roman"/>
+          <w:sz w:val="22"/>
+          <w:szCs w:val="22"/>
+        </w:rPr>
+        <w:t>speak(</w:t>
+      </w:r>
+      <w:proofErr w:type="gramEnd"/>
+      <w:r>
+        <w:rPr>
+          <w:rFonts w:ascii="Times New Roman" w:hAnsi="Times New Roman" w:cs="Times New Roman"/>
+          <w:sz w:val="22"/>
+          <w:szCs w:val="22"/>
+        </w:rPr>
+        <w:t>) {</w:t>
+      </w:r>
+    </w:p>
+    <w:p>
+      <w:pPr>
+        <w:shd w:val="clear" w:color="auto" w:fill="DAE9F7" w:themeFill="text2" w:themeFillTint="1A"/>
+        <w:rPr>
+          <w:rFonts w:ascii="Times New Roman" w:hAnsi="Times New Roman" w:cs="Times New Roman"/>
+          <w:sz w:val="22"/>
+          <w:szCs w:val="22"/>
+        </w:rPr>
+      </w:pPr>
+      <w:r>
+        <w:rPr>
+          <w:rFonts w:ascii="Times New Roman" w:hAnsi="Times New Roman" w:cs="Times New Roman"/>
+          <w:sz w:val="22"/>
+          <w:szCs w:val="22"/>
+        </w:rPr>
+        <w:t>    return "meow</w:t>
+      </w:r>
+      <w:proofErr w:type="gramStart"/>
+      <w:r>
+        <w:rPr>
+          <w:rFonts w:ascii="Times New Roman" w:hAnsi="Times New Roman" w:cs="Times New Roman"/>
+          <w:sz w:val="22"/>
+          <w:szCs w:val="22"/>
+        </w:rPr>
+        <w:t>";</w:t>
+      </w:r>
+      <w:proofErr w:type="gramEnd"/>
+    </w:p>
+    <w:p>
+      <w:pPr>
+        <w:shd w:val="clear" w:color="auto" w:fill="DAE9F7" w:themeFill="text2" w:themeFillTint="1A"/>
+        <w:rPr>
+          <w:rFonts w:ascii="Times New Roman" w:hAnsi="Times New Roman" w:cs="Times New Roman"/>
+          <w:sz w:val="22"/>
+          <w:szCs w:val="22"/>
+        </w:rPr>
+      </w:pPr>
+      <w:r>
+        <w:rPr>
+          <w:rFonts w:ascii="Times New Roman" w:hAnsi="Times New Roman" w:cs="Times New Roman"/>
+          <w:sz w:val="22"/>
+          <w:szCs w:val="22"/>
+        </w:rPr>
+        <w:t>}</w:t>
+      </w:r>
+    </w:p>
+    <w:p>
+      <w:pPr>
         <w:rPr>
           <w:rFonts w:ascii="Times New Roman" w:hAnsi="Times New Roman" w:cs="Times New Roman"/>
           <w:lang w:val="en-US"/>

</xml_diff>

<commit_message>
parametrized, parallel and fixture done
</commit_message>
<xml_diff>
--- a/Synopsis/Synopsis.docx
+++ b/Synopsis/Synopsis.docx
@@ -25644,6 +25644,2123 @@
           <w:lang w:val="en-US"/>
         </w:rPr>
         <w:t xml:space="preserve">  },</w:t>
+      </w:r>
+    </w:p>
+    <w:p>
+      <w:pPr>
+        <w:tabs>
+          <w:tab w:val="left" w:pos="2117"/>
+        </w:tabs>
+        <w:jc w:val="center"/>
+        <w:rPr>
+          <w:rFonts w:ascii="Times New Roman" w:hAnsi="Times New Roman" w:cs="Times New Roman"/>
+          <w:b/>
+          <w:bCs/>
+          <w:sz w:val="40"/>
+          <w:szCs w:val="40"/>
+          <w:u w:val="single"/>
+          <w:lang w:val="en-US"/>
+        </w:rPr>
+      </w:pPr>
+      <w:r>
+        <w:rPr>
+          <w:rFonts w:ascii="Times New Roman" w:hAnsi="Times New Roman" w:cs="Times New Roman"/>
+          <w:b/>
+          <w:bCs/>
+          <w:sz w:val="40"/>
+          <w:szCs w:val="40"/>
+          <w:u w:val="single"/>
+          <w:lang w:val="en-US"/>
+        </w:rPr>
+        <w:t>DAY 8</w:t>
+      </w:r>
+    </w:p>
+    <w:p>
+      <w:pPr>
+        <w:rPr>
+          <w:rFonts w:ascii="Times New Roman" w:hAnsi="Times New Roman" w:cs="Times New Roman"/>
+          <w:b/>
+          <w:bCs/>
+          <w:sz w:val="22"/>
+          <w:szCs w:val="22"/>
+          <w:lang w:val="en-US"/>
+        </w:rPr>
+      </w:pPr>
+      <w:r>
+        <w:rPr>
+          <w:rFonts w:ascii="Times New Roman" w:hAnsi="Times New Roman" w:cs="Times New Roman"/>
+          <w:b/>
+          <w:bCs/>
+          <w:sz w:val="22"/>
+          <w:szCs w:val="22"/>
+          <w:lang w:val="en-US"/>
+        </w:rPr>
+        <w:t>Fixtures:</w:t>
+      </w:r>
+    </w:p>
+    <w:p>
+      <w:pPr>
+        <w:rPr>
+          <w:rFonts w:ascii="Times New Roman" w:hAnsi="Times New Roman" w:cs="Times New Roman"/>
+          <w:sz w:val="22"/>
+          <w:szCs w:val="22"/>
+          <w:lang w:val="en-US"/>
+        </w:rPr>
+      </w:pPr>
+      <w:r>
+        <w:rPr>
+          <w:rFonts w:ascii="Times New Roman" w:hAnsi="Times New Roman" w:cs="Times New Roman"/>
+          <w:sz w:val="22"/>
+          <w:szCs w:val="22"/>
+          <w:lang w:val="en-US"/>
+        </w:rPr>
+        <w:t>fixtures are used in testing to set up a known state for your tests. They help ensure that tests are reliable and repeatable by providing consistent data and environment setups. Here are a few key points about fixtures:</w:t>
+      </w:r>
+    </w:p>
+    <w:p>
+      <w:pPr>
+        <w:rPr>
+          <w:rFonts w:ascii="Times New Roman" w:hAnsi="Times New Roman" w:cs="Times New Roman"/>
+          <w:sz w:val="22"/>
+          <w:szCs w:val="22"/>
+          <w:lang w:val="en-US"/>
+        </w:rPr>
+      </w:pPr>
+    </w:p>
+    <w:p>
+      <w:pPr>
+        <w:rPr>
+          <w:rFonts w:ascii="Times New Roman" w:hAnsi="Times New Roman" w:cs="Times New Roman"/>
+          <w:sz w:val="22"/>
+          <w:szCs w:val="22"/>
+          <w:lang w:val="en-US"/>
+        </w:rPr>
+      </w:pPr>
+      <w:r>
+        <w:rPr>
+          <w:rFonts w:ascii="Times New Roman" w:hAnsi="Times New Roman" w:cs="Times New Roman"/>
+          <w:sz w:val="22"/>
+          <w:szCs w:val="22"/>
+          <w:lang w:val="en-US"/>
+        </w:rPr>
+        <w:lastRenderedPageBreak/>
+        <w:t>Setup Data: Fixtures provide predefined data that your tests can use, ensuring consistency across test runs.</w:t>
+      </w:r>
+    </w:p>
+    <w:p>
+      <w:pPr>
+        <w:rPr>
+          <w:rFonts w:ascii="Times New Roman" w:hAnsi="Times New Roman" w:cs="Times New Roman"/>
+          <w:sz w:val="22"/>
+          <w:szCs w:val="22"/>
+          <w:lang w:val="en-US"/>
+        </w:rPr>
+      </w:pPr>
+      <w:r>
+        <w:rPr>
+          <w:rFonts w:ascii="Times New Roman" w:hAnsi="Times New Roman" w:cs="Times New Roman"/>
+          <w:sz w:val="22"/>
+          <w:szCs w:val="22"/>
+          <w:lang w:val="en-US"/>
+        </w:rPr>
+        <w:t>Environment Preparation: They can also set up the necessary environment, such as database connections or mock services.</w:t>
+      </w:r>
+    </w:p>
+    <w:p>
+      <w:pPr>
+        <w:rPr>
+          <w:rFonts w:ascii="Times New Roman" w:hAnsi="Times New Roman" w:cs="Times New Roman"/>
+          <w:sz w:val="22"/>
+          <w:szCs w:val="22"/>
+          <w:lang w:val="en-US"/>
+        </w:rPr>
+      </w:pPr>
+      <w:r>
+        <w:rPr>
+          <w:rFonts w:ascii="Times New Roman" w:hAnsi="Times New Roman" w:cs="Times New Roman"/>
+          <w:sz w:val="22"/>
+          <w:szCs w:val="22"/>
+          <w:lang w:val="en-US"/>
+        </w:rPr>
+        <w:t>Isolation: Fixtures help isolate tests from each other, preventing side effects and ensuring that tests do not interfere with one another.</w:t>
+      </w:r>
+    </w:p>
+    <w:p>
+      <w:pPr>
+        <w:shd w:val="clear" w:color="auto" w:fill="DAE9F7" w:themeFill="text2" w:themeFillTint="1A"/>
+        <w:rPr>
+          <w:rFonts w:ascii="Times New Roman" w:hAnsi="Times New Roman" w:cs="Times New Roman"/>
+          <w:sz w:val="22"/>
+          <w:szCs w:val="22"/>
+          <w:lang w:val="en-US"/>
+        </w:rPr>
+      </w:pPr>
+      <w:r>
+        <w:rPr>
+          <w:rFonts w:ascii="Times New Roman" w:hAnsi="Times New Roman" w:cs="Times New Roman"/>
+          <w:sz w:val="22"/>
+          <w:szCs w:val="22"/>
+          <w:lang w:val="en-US"/>
+        </w:rPr>
+        <w:t xml:space="preserve">import </w:t>
+      </w:r>
+      <w:proofErr w:type="gramStart"/>
+      <w:r>
+        <w:rPr>
+          <w:rFonts w:ascii="Times New Roman" w:hAnsi="Times New Roman" w:cs="Times New Roman"/>
+          <w:sz w:val="22"/>
+          <w:szCs w:val="22"/>
+          <w:lang w:val="en-US"/>
+        </w:rPr>
+        <w:t xml:space="preserve">{ </w:t>
+      </w:r>
+      <w:proofErr w:type="spellStart"/>
+      <w:r>
+        <w:rPr>
+          <w:rFonts w:ascii="Times New Roman" w:hAnsi="Times New Roman" w:cs="Times New Roman"/>
+          <w:sz w:val="22"/>
+          <w:szCs w:val="22"/>
+          <w:lang w:val="en-US"/>
+        </w:rPr>
+        <w:t>TodoPage</w:t>
+      </w:r>
+      <w:proofErr w:type="spellEnd"/>
+      <w:proofErr w:type="gramEnd"/>
+      <w:r>
+        <w:rPr>
+          <w:rFonts w:ascii="Times New Roman" w:hAnsi="Times New Roman" w:cs="Times New Roman"/>
+          <w:sz w:val="22"/>
+          <w:szCs w:val="22"/>
+          <w:lang w:val="en-US"/>
+        </w:rPr>
+        <w:t xml:space="preserve"> } from "./</w:t>
+      </w:r>
+      <w:proofErr w:type="spellStart"/>
+      <w:r>
+        <w:rPr>
+          <w:rFonts w:ascii="Times New Roman" w:hAnsi="Times New Roman" w:cs="Times New Roman"/>
+          <w:sz w:val="22"/>
+          <w:szCs w:val="22"/>
+          <w:lang w:val="en-US"/>
+        </w:rPr>
+        <w:t>todoPage</w:t>
+      </w:r>
+      <w:proofErr w:type="spellEnd"/>
+      <w:r>
+        <w:rPr>
+          <w:rFonts w:ascii="Times New Roman" w:hAnsi="Times New Roman" w:cs="Times New Roman"/>
+          <w:sz w:val="22"/>
+          <w:szCs w:val="22"/>
+          <w:lang w:val="en-US"/>
+        </w:rPr>
+        <w:t>";</w:t>
+      </w:r>
+    </w:p>
+    <w:p>
+      <w:pPr>
+        <w:shd w:val="clear" w:color="auto" w:fill="DAE9F7" w:themeFill="text2" w:themeFillTint="1A"/>
+        <w:rPr>
+          <w:rFonts w:ascii="Times New Roman" w:hAnsi="Times New Roman" w:cs="Times New Roman"/>
+          <w:sz w:val="22"/>
+          <w:szCs w:val="22"/>
+          <w:lang w:val="en-US"/>
+        </w:rPr>
+      </w:pPr>
+      <w:r>
+        <w:rPr>
+          <w:rFonts w:ascii="Times New Roman" w:hAnsi="Times New Roman" w:cs="Times New Roman"/>
+          <w:sz w:val="22"/>
+          <w:szCs w:val="22"/>
+          <w:lang w:val="en-US"/>
+        </w:rPr>
+        <w:t xml:space="preserve">import </w:t>
+      </w:r>
+      <w:proofErr w:type="gramStart"/>
+      <w:r>
+        <w:rPr>
+          <w:rFonts w:ascii="Times New Roman" w:hAnsi="Times New Roman" w:cs="Times New Roman"/>
+          <w:sz w:val="22"/>
+          <w:szCs w:val="22"/>
+          <w:lang w:val="en-US"/>
+        </w:rPr>
+        <w:t>{ test</w:t>
+      </w:r>
+      <w:proofErr w:type="gramEnd"/>
+      <w:r>
+        <w:rPr>
+          <w:rFonts w:ascii="Times New Roman" w:hAnsi="Times New Roman" w:cs="Times New Roman"/>
+          <w:sz w:val="22"/>
+          <w:szCs w:val="22"/>
+          <w:lang w:val="en-US"/>
+        </w:rPr>
+        <w:t xml:space="preserve"> as base, expect } from '@playwright/test';</w:t>
+      </w:r>
+    </w:p>
+    <w:p>
+      <w:pPr>
+        <w:shd w:val="clear" w:color="auto" w:fill="DAE9F7" w:themeFill="text2" w:themeFillTint="1A"/>
+        <w:rPr>
+          <w:rFonts w:ascii="Times New Roman" w:hAnsi="Times New Roman" w:cs="Times New Roman"/>
+          <w:sz w:val="22"/>
+          <w:szCs w:val="22"/>
+          <w:lang w:val="en-US"/>
+        </w:rPr>
+      </w:pPr>
+    </w:p>
+    <w:p>
+      <w:pPr>
+        <w:shd w:val="clear" w:color="auto" w:fill="DAE9F7" w:themeFill="text2" w:themeFillTint="1A"/>
+        <w:rPr>
+          <w:rFonts w:ascii="Times New Roman" w:hAnsi="Times New Roman" w:cs="Times New Roman"/>
+          <w:sz w:val="22"/>
+          <w:szCs w:val="22"/>
+          <w:lang w:val="en-US"/>
+        </w:rPr>
+      </w:pPr>
+      <w:r>
+        <w:rPr>
+          <w:rFonts w:ascii="Times New Roman" w:hAnsi="Times New Roman" w:cs="Times New Roman"/>
+          <w:sz w:val="22"/>
+          <w:szCs w:val="22"/>
+          <w:lang w:val="en-US"/>
+        </w:rPr>
+        <w:t xml:space="preserve">type </w:t>
+      </w:r>
+      <w:proofErr w:type="spellStart"/>
+      <w:r>
+        <w:rPr>
+          <w:rFonts w:ascii="Times New Roman" w:hAnsi="Times New Roman" w:cs="Times New Roman"/>
+          <w:sz w:val="22"/>
+          <w:szCs w:val="22"/>
+          <w:lang w:val="en-US"/>
+        </w:rPr>
+        <w:t>myFixtures</w:t>
+      </w:r>
+      <w:proofErr w:type="spellEnd"/>
+      <w:r>
+        <w:rPr>
+          <w:rFonts w:ascii="Times New Roman" w:hAnsi="Times New Roman" w:cs="Times New Roman"/>
+          <w:sz w:val="22"/>
+          <w:szCs w:val="22"/>
+          <w:lang w:val="en-US"/>
+        </w:rPr>
+        <w:t xml:space="preserve"> = {</w:t>
+      </w:r>
+    </w:p>
+    <w:p>
+      <w:pPr>
+        <w:shd w:val="clear" w:color="auto" w:fill="DAE9F7" w:themeFill="text2" w:themeFillTint="1A"/>
+        <w:rPr>
+          <w:rFonts w:ascii="Times New Roman" w:hAnsi="Times New Roman" w:cs="Times New Roman"/>
+          <w:sz w:val="22"/>
+          <w:szCs w:val="22"/>
+          <w:lang w:val="en-US"/>
+        </w:rPr>
+      </w:pPr>
+      <w:r>
+        <w:rPr>
+          <w:rFonts w:ascii="Times New Roman" w:hAnsi="Times New Roman" w:cs="Times New Roman"/>
+          <w:sz w:val="22"/>
+          <w:szCs w:val="22"/>
+          <w:lang w:val="en-US"/>
+        </w:rPr>
+        <w:t xml:space="preserve">    </w:t>
+      </w:r>
+      <w:proofErr w:type="spellStart"/>
+      <w:r>
+        <w:rPr>
+          <w:rFonts w:ascii="Times New Roman" w:hAnsi="Times New Roman" w:cs="Times New Roman"/>
+          <w:sz w:val="22"/>
+          <w:szCs w:val="22"/>
+          <w:lang w:val="en-US"/>
+        </w:rPr>
+        <w:t>todoPage</w:t>
+      </w:r>
+      <w:proofErr w:type="spellEnd"/>
+      <w:r>
+        <w:rPr>
+          <w:rFonts w:ascii="Times New Roman" w:hAnsi="Times New Roman" w:cs="Times New Roman"/>
+          <w:sz w:val="22"/>
+          <w:szCs w:val="22"/>
+          <w:lang w:val="en-US"/>
+        </w:rPr>
+        <w:t xml:space="preserve">: </w:t>
+      </w:r>
+      <w:proofErr w:type="spellStart"/>
+      <w:r>
+        <w:rPr>
+          <w:rFonts w:ascii="Times New Roman" w:hAnsi="Times New Roman" w:cs="Times New Roman"/>
+          <w:sz w:val="22"/>
+          <w:szCs w:val="22"/>
+          <w:lang w:val="en-US"/>
+        </w:rPr>
+        <w:t>TodoPage</w:t>
+      </w:r>
+      <w:proofErr w:type="spellEnd"/>
+    </w:p>
+    <w:p>
+      <w:pPr>
+        <w:shd w:val="clear" w:color="auto" w:fill="DAE9F7" w:themeFill="text2" w:themeFillTint="1A"/>
+        <w:rPr>
+          <w:rFonts w:ascii="Times New Roman" w:hAnsi="Times New Roman" w:cs="Times New Roman"/>
+          <w:sz w:val="22"/>
+          <w:szCs w:val="22"/>
+          <w:lang w:val="en-US"/>
+        </w:rPr>
+      </w:pPr>
+      <w:r>
+        <w:rPr>
+          <w:rFonts w:ascii="Times New Roman" w:hAnsi="Times New Roman" w:cs="Times New Roman"/>
+          <w:sz w:val="22"/>
+          <w:szCs w:val="22"/>
+          <w:lang w:val="en-US"/>
+        </w:rPr>
+        <w:t>}</w:t>
+      </w:r>
+    </w:p>
+    <w:p>
+      <w:pPr>
+        <w:shd w:val="clear" w:color="auto" w:fill="DAE9F7" w:themeFill="text2" w:themeFillTint="1A"/>
+        <w:rPr>
+          <w:rFonts w:ascii="Times New Roman" w:hAnsi="Times New Roman" w:cs="Times New Roman"/>
+          <w:sz w:val="22"/>
+          <w:szCs w:val="22"/>
+          <w:lang w:val="en-US"/>
+        </w:rPr>
+      </w:pPr>
+      <w:r>
+        <w:rPr>
+          <w:rFonts w:ascii="Times New Roman" w:hAnsi="Times New Roman" w:cs="Times New Roman"/>
+          <w:sz w:val="22"/>
+          <w:szCs w:val="22"/>
+          <w:lang w:val="en-US"/>
+        </w:rPr>
+        <w:t xml:space="preserve">  </w:t>
+      </w:r>
+    </w:p>
+    <w:p>
+      <w:pPr>
+        <w:shd w:val="clear" w:color="auto" w:fill="DAE9F7" w:themeFill="text2" w:themeFillTint="1A"/>
+        <w:rPr>
+          <w:rFonts w:ascii="Times New Roman" w:hAnsi="Times New Roman" w:cs="Times New Roman"/>
+          <w:sz w:val="22"/>
+          <w:szCs w:val="22"/>
+          <w:lang w:val="en-US"/>
+        </w:rPr>
+      </w:pPr>
+      <w:r>
+        <w:rPr>
+          <w:rFonts w:ascii="Times New Roman" w:hAnsi="Times New Roman" w:cs="Times New Roman"/>
+          <w:sz w:val="22"/>
+          <w:szCs w:val="22"/>
+          <w:lang w:val="en-US"/>
+        </w:rPr>
+        <w:t xml:space="preserve">export const test = </w:t>
+      </w:r>
+      <w:proofErr w:type="spellStart"/>
+      <w:proofErr w:type="gramStart"/>
+      <w:r>
+        <w:rPr>
+          <w:rFonts w:ascii="Times New Roman" w:hAnsi="Times New Roman" w:cs="Times New Roman"/>
+          <w:sz w:val="22"/>
+          <w:szCs w:val="22"/>
+          <w:lang w:val="en-US"/>
+        </w:rPr>
+        <w:t>base.extend</w:t>
+      </w:r>
+      <w:proofErr w:type="spellEnd"/>
+      <w:proofErr w:type="gramEnd"/>
+      <w:r>
+        <w:rPr>
+          <w:rFonts w:ascii="Times New Roman" w:hAnsi="Times New Roman" w:cs="Times New Roman"/>
+          <w:sz w:val="22"/>
+          <w:szCs w:val="22"/>
+          <w:lang w:val="en-US"/>
+        </w:rPr>
+        <w:t>&lt;</w:t>
+      </w:r>
+      <w:proofErr w:type="spellStart"/>
+      <w:r>
+        <w:rPr>
+          <w:rFonts w:ascii="Times New Roman" w:hAnsi="Times New Roman" w:cs="Times New Roman"/>
+          <w:sz w:val="22"/>
+          <w:szCs w:val="22"/>
+          <w:lang w:val="en-US"/>
+        </w:rPr>
+        <w:t>myFixtures</w:t>
+      </w:r>
+      <w:proofErr w:type="spellEnd"/>
+      <w:r>
+        <w:rPr>
+          <w:rFonts w:ascii="Times New Roman" w:hAnsi="Times New Roman" w:cs="Times New Roman"/>
+          <w:sz w:val="22"/>
+          <w:szCs w:val="22"/>
+          <w:lang w:val="en-US"/>
+        </w:rPr>
+        <w:t>&gt;({</w:t>
+      </w:r>
+    </w:p>
+    <w:p>
+      <w:pPr>
+        <w:shd w:val="clear" w:color="auto" w:fill="DAE9F7" w:themeFill="text2" w:themeFillTint="1A"/>
+        <w:rPr>
+          <w:rFonts w:ascii="Times New Roman" w:hAnsi="Times New Roman" w:cs="Times New Roman"/>
+          <w:sz w:val="22"/>
+          <w:szCs w:val="22"/>
+          <w:lang w:val="en-US"/>
+        </w:rPr>
+      </w:pPr>
+      <w:r>
+        <w:rPr>
+          <w:rFonts w:ascii="Times New Roman" w:hAnsi="Times New Roman" w:cs="Times New Roman"/>
+          <w:sz w:val="22"/>
+          <w:szCs w:val="22"/>
+          <w:lang w:val="en-US"/>
+        </w:rPr>
+        <w:t xml:space="preserve">    </w:t>
+      </w:r>
+      <w:proofErr w:type="spellStart"/>
+      <w:r>
+        <w:rPr>
+          <w:rFonts w:ascii="Times New Roman" w:hAnsi="Times New Roman" w:cs="Times New Roman"/>
+          <w:sz w:val="22"/>
+          <w:szCs w:val="22"/>
+          <w:lang w:val="en-US"/>
+        </w:rPr>
+        <w:t>todoPage</w:t>
+      </w:r>
+      <w:proofErr w:type="spellEnd"/>
+      <w:r>
+        <w:rPr>
+          <w:rFonts w:ascii="Times New Roman" w:hAnsi="Times New Roman" w:cs="Times New Roman"/>
+          <w:sz w:val="22"/>
+          <w:szCs w:val="22"/>
+          <w:lang w:val="en-US"/>
+        </w:rPr>
+        <w:t>: async ({page}, use) =&gt; {</w:t>
+      </w:r>
+    </w:p>
+    <w:p>
+      <w:pPr>
+        <w:shd w:val="clear" w:color="auto" w:fill="DAE9F7" w:themeFill="text2" w:themeFillTint="1A"/>
+        <w:rPr>
+          <w:rFonts w:ascii="Times New Roman" w:hAnsi="Times New Roman" w:cs="Times New Roman"/>
+          <w:sz w:val="22"/>
+          <w:szCs w:val="22"/>
+          <w:lang w:val="en-US"/>
+        </w:rPr>
+      </w:pPr>
+      <w:r>
+        <w:rPr>
+          <w:rFonts w:ascii="Times New Roman" w:hAnsi="Times New Roman" w:cs="Times New Roman"/>
+          <w:sz w:val="22"/>
+          <w:szCs w:val="22"/>
+          <w:lang w:val="en-US"/>
+        </w:rPr>
+        <w:t xml:space="preserve">      // setup the fixture</w:t>
+      </w:r>
+    </w:p>
+    <w:p>
+      <w:pPr>
+        <w:shd w:val="clear" w:color="auto" w:fill="DAE9F7" w:themeFill="text2" w:themeFillTint="1A"/>
+        <w:rPr>
+          <w:rFonts w:ascii="Times New Roman" w:hAnsi="Times New Roman" w:cs="Times New Roman"/>
+          <w:sz w:val="22"/>
+          <w:szCs w:val="22"/>
+          <w:lang w:val="en-US"/>
+        </w:rPr>
+      </w:pPr>
+      <w:r>
+        <w:rPr>
+          <w:rFonts w:ascii="Times New Roman" w:hAnsi="Times New Roman" w:cs="Times New Roman"/>
+          <w:sz w:val="22"/>
+          <w:szCs w:val="22"/>
+          <w:lang w:val="en-US"/>
+        </w:rPr>
+        <w:t xml:space="preserve">      const </w:t>
+      </w:r>
+      <w:proofErr w:type="spellStart"/>
+      <w:r>
+        <w:rPr>
+          <w:rFonts w:ascii="Times New Roman" w:hAnsi="Times New Roman" w:cs="Times New Roman"/>
+          <w:sz w:val="22"/>
+          <w:szCs w:val="22"/>
+          <w:lang w:val="en-US"/>
+        </w:rPr>
+        <w:t>todoPage</w:t>
+      </w:r>
+      <w:proofErr w:type="spellEnd"/>
+      <w:r>
+        <w:rPr>
+          <w:rFonts w:ascii="Times New Roman" w:hAnsi="Times New Roman" w:cs="Times New Roman"/>
+          <w:sz w:val="22"/>
+          <w:szCs w:val="22"/>
+          <w:lang w:val="en-US"/>
+        </w:rPr>
+        <w:t xml:space="preserve"> = new </w:t>
+      </w:r>
+      <w:proofErr w:type="spellStart"/>
+      <w:r>
+        <w:rPr>
+          <w:rFonts w:ascii="Times New Roman" w:hAnsi="Times New Roman" w:cs="Times New Roman"/>
+          <w:sz w:val="22"/>
+          <w:szCs w:val="22"/>
+          <w:lang w:val="en-US"/>
+        </w:rPr>
+        <w:t>TodoPage</w:t>
+      </w:r>
+      <w:proofErr w:type="spellEnd"/>
+      <w:r>
+        <w:rPr>
+          <w:rFonts w:ascii="Times New Roman" w:hAnsi="Times New Roman" w:cs="Times New Roman"/>
+          <w:sz w:val="22"/>
+          <w:szCs w:val="22"/>
+          <w:lang w:val="en-US"/>
+        </w:rPr>
+        <w:t>(page</w:t>
+      </w:r>
+      <w:proofErr w:type="gramStart"/>
+      <w:r>
+        <w:rPr>
+          <w:rFonts w:ascii="Times New Roman" w:hAnsi="Times New Roman" w:cs="Times New Roman"/>
+          <w:sz w:val="22"/>
+          <w:szCs w:val="22"/>
+          <w:lang w:val="en-US"/>
+        </w:rPr>
+        <w:t>);</w:t>
+      </w:r>
+      <w:proofErr w:type="gramEnd"/>
+    </w:p>
+    <w:p>
+      <w:pPr>
+        <w:shd w:val="clear" w:color="auto" w:fill="DAE9F7" w:themeFill="text2" w:themeFillTint="1A"/>
+        <w:rPr>
+          <w:rFonts w:ascii="Times New Roman" w:hAnsi="Times New Roman" w:cs="Times New Roman"/>
+          <w:sz w:val="22"/>
+          <w:szCs w:val="22"/>
+          <w:lang w:val="en-US"/>
+        </w:rPr>
+      </w:pPr>
+      <w:r>
+        <w:rPr>
+          <w:rFonts w:ascii="Times New Roman" w:hAnsi="Times New Roman" w:cs="Times New Roman"/>
+          <w:sz w:val="22"/>
+          <w:szCs w:val="22"/>
+          <w:lang w:val="en-US"/>
+        </w:rPr>
+        <w:t xml:space="preserve">      await </w:t>
+      </w:r>
+      <w:proofErr w:type="spellStart"/>
+      <w:r>
+        <w:rPr>
+          <w:rFonts w:ascii="Times New Roman" w:hAnsi="Times New Roman" w:cs="Times New Roman"/>
+          <w:sz w:val="22"/>
+          <w:szCs w:val="22"/>
+          <w:lang w:val="en-US"/>
+        </w:rPr>
+        <w:t>todoPage.goto</w:t>
+      </w:r>
+      <w:proofErr w:type="spellEnd"/>
+      <w:r>
+        <w:rPr>
+          <w:rFonts w:ascii="Times New Roman" w:hAnsi="Times New Roman" w:cs="Times New Roman"/>
+          <w:sz w:val="22"/>
+          <w:szCs w:val="22"/>
+          <w:lang w:val="en-US"/>
+        </w:rPr>
+        <w:t>(</w:t>
+      </w:r>
+      <w:proofErr w:type="gramStart"/>
+      <w:r>
+        <w:rPr>
+          <w:rFonts w:ascii="Times New Roman" w:hAnsi="Times New Roman" w:cs="Times New Roman"/>
+          <w:sz w:val="22"/>
+          <w:szCs w:val="22"/>
+          <w:lang w:val="en-US"/>
+        </w:rPr>
+        <w:t>);</w:t>
+      </w:r>
+      <w:proofErr w:type="gramEnd"/>
+    </w:p>
+    <w:p>
+      <w:pPr>
+        <w:shd w:val="clear" w:color="auto" w:fill="DAE9F7" w:themeFill="text2" w:themeFillTint="1A"/>
+        <w:rPr>
+          <w:rFonts w:ascii="Times New Roman" w:hAnsi="Times New Roman" w:cs="Times New Roman"/>
+          <w:sz w:val="22"/>
+          <w:szCs w:val="22"/>
+          <w:lang w:val="en-US"/>
+        </w:rPr>
+      </w:pPr>
+      <w:r>
+        <w:rPr>
+          <w:rFonts w:ascii="Times New Roman" w:hAnsi="Times New Roman" w:cs="Times New Roman"/>
+          <w:sz w:val="22"/>
+          <w:szCs w:val="22"/>
+          <w:lang w:val="en-US"/>
+        </w:rPr>
+        <w:t xml:space="preserve">      await </w:t>
+      </w:r>
+      <w:proofErr w:type="spellStart"/>
+      <w:r>
+        <w:rPr>
+          <w:rFonts w:ascii="Times New Roman" w:hAnsi="Times New Roman" w:cs="Times New Roman"/>
+          <w:sz w:val="22"/>
+          <w:szCs w:val="22"/>
+          <w:lang w:val="en-US"/>
+        </w:rPr>
+        <w:t>todoPage.addTodo</w:t>
+      </w:r>
+      <w:proofErr w:type="spellEnd"/>
+      <w:r>
+        <w:rPr>
+          <w:rFonts w:ascii="Times New Roman" w:hAnsi="Times New Roman" w:cs="Times New Roman"/>
+          <w:sz w:val="22"/>
+          <w:szCs w:val="22"/>
+          <w:lang w:val="en-US"/>
+        </w:rPr>
+        <w:t>('item 1'</w:t>
+      </w:r>
+      <w:proofErr w:type="gramStart"/>
+      <w:r>
+        <w:rPr>
+          <w:rFonts w:ascii="Times New Roman" w:hAnsi="Times New Roman" w:cs="Times New Roman"/>
+          <w:sz w:val="22"/>
+          <w:szCs w:val="22"/>
+          <w:lang w:val="en-US"/>
+        </w:rPr>
+        <w:t>);</w:t>
+      </w:r>
+      <w:proofErr w:type="gramEnd"/>
+    </w:p>
+    <w:p>
+      <w:pPr>
+        <w:shd w:val="clear" w:color="auto" w:fill="DAE9F7" w:themeFill="text2" w:themeFillTint="1A"/>
+        <w:rPr>
+          <w:rFonts w:ascii="Times New Roman" w:hAnsi="Times New Roman" w:cs="Times New Roman"/>
+          <w:sz w:val="22"/>
+          <w:szCs w:val="22"/>
+          <w:lang w:val="en-US"/>
+        </w:rPr>
+      </w:pPr>
+      <w:r>
+        <w:rPr>
+          <w:rFonts w:ascii="Times New Roman" w:hAnsi="Times New Roman" w:cs="Times New Roman"/>
+          <w:sz w:val="22"/>
+          <w:szCs w:val="22"/>
+          <w:lang w:val="en-US"/>
+        </w:rPr>
+        <w:t xml:space="preserve">      await </w:t>
+      </w:r>
+      <w:proofErr w:type="spellStart"/>
+      <w:r>
+        <w:rPr>
+          <w:rFonts w:ascii="Times New Roman" w:hAnsi="Times New Roman" w:cs="Times New Roman"/>
+          <w:sz w:val="22"/>
+          <w:szCs w:val="22"/>
+          <w:lang w:val="en-US"/>
+        </w:rPr>
+        <w:t>todoPage.addTodo</w:t>
+      </w:r>
+      <w:proofErr w:type="spellEnd"/>
+      <w:r>
+        <w:rPr>
+          <w:rFonts w:ascii="Times New Roman" w:hAnsi="Times New Roman" w:cs="Times New Roman"/>
+          <w:sz w:val="22"/>
+          <w:szCs w:val="22"/>
+          <w:lang w:val="en-US"/>
+        </w:rPr>
+        <w:t>('item 2'</w:t>
+      </w:r>
+      <w:proofErr w:type="gramStart"/>
+      <w:r>
+        <w:rPr>
+          <w:rFonts w:ascii="Times New Roman" w:hAnsi="Times New Roman" w:cs="Times New Roman"/>
+          <w:sz w:val="22"/>
+          <w:szCs w:val="22"/>
+          <w:lang w:val="en-US"/>
+        </w:rPr>
+        <w:t>);</w:t>
+      </w:r>
+      <w:proofErr w:type="gramEnd"/>
+    </w:p>
+    <w:p>
+      <w:pPr>
+        <w:shd w:val="clear" w:color="auto" w:fill="DAE9F7" w:themeFill="text2" w:themeFillTint="1A"/>
+        <w:rPr>
+          <w:rFonts w:ascii="Times New Roman" w:hAnsi="Times New Roman" w:cs="Times New Roman"/>
+          <w:sz w:val="22"/>
+          <w:szCs w:val="22"/>
+          <w:lang w:val="en-US"/>
+        </w:rPr>
+      </w:pPr>
+      <w:r>
+        <w:rPr>
+          <w:rFonts w:ascii="Times New Roman" w:hAnsi="Times New Roman" w:cs="Times New Roman"/>
+          <w:sz w:val="22"/>
+          <w:szCs w:val="22"/>
+          <w:lang w:val="en-US"/>
+        </w:rPr>
+        <w:t xml:space="preserve">  </w:t>
+      </w:r>
+    </w:p>
+    <w:p>
+      <w:pPr>
+        <w:shd w:val="clear" w:color="auto" w:fill="DAE9F7" w:themeFill="text2" w:themeFillTint="1A"/>
+        <w:rPr>
+          <w:rFonts w:ascii="Times New Roman" w:hAnsi="Times New Roman" w:cs="Times New Roman"/>
+          <w:sz w:val="22"/>
+          <w:szCs w:val="22"/>
+          <w:lang w:val="en-US"/>
+        </w:rPr>
+      </w:pPr>
+      <w:r>
+        <w:rPr>
+          <w:rFonts w:ascii="Times New Roman" w:hAnsi="Times New Roman" w:cs="Times New Roman"/>
+          <w:sz w:val="22"/>
+          <w:szCs w:val="22"/>
+          <w:lang w:val="en-US"/>
+        </w:rPr>
+        <w:t xml:space="preserve">      await use(</w:t>
+      </w:r>
+      <w:proofErr w:type="spellStart"/>
+      <w:r>
+        <w:rPr>
+          <w:rFonts w:ascii="Times New Roman" w:hAnsi="Times New Roman" w:cs="Times New Roman"/>
+          <w:sz w:val="22"/>
+          <w:szCs w:val="22"/>
+          <w:lang w:val="en-US"/>
+        </w:rPr>
+        <w:t>todoPage</w:t>
+      </w:r>
+      <w:proofErr w:type="spellEnd"/>
+      <w:proofErr w:type="gramStart"/>
+      <w:r>
+        <w:rPr>
+          <w:rFonts w:ascii="Times New Roman" w:hAnsi="Times New Roman" w:cs="Times New Roman"/>
+          <w:sz w:val="22"/>
+          <w:szCs w:val="22"/>
+          <w:lang w:val="en-US"/>
+        </w:rPr>
+        <w:t>);</w:t>
+      </w:r>
+      <w:proofErr w:type="gramEnd"/>
+    </w:p>
+    <w:p>
+      <w:pPr>
+        <w:shd w:val="clear" w:color="auto" w:fill="DAE9F7" w:themeFill="text2" w:themeFillTint="1A"/>
+        <w:rPr>
+          <w:rFonts w:ascii="Times New Roman" w:hAnsi="Times New Roman" w:cs="Times New Roman"/>
+          <w:sz w:val="22"/>
+          <w:szCs w:val="22"/>
+          <w:lang w:val="en-US"/>
+        </w:rPr>
+      </w:pPr>
+      <w:r>
+        <w:rPr>
+          <w:rFonts w:ascii="Times New Roman" w:hAnsi="Times New Roman" w:cs="Times New Roman"/>
+          <w:sz w:val="22"/>
+          <w:szCs w:val="22"/>
+          <w:lang w:val="en-US"/>
+        </w:rPr>
+        <w:t xml:space="preserve">    }</w:t>
+      </w:r>
+    </w:p>
+    <w:p>
+      <w:pPr>
+        <w:shd w:val="clear" w:color="auto" w:fill="DAE9F7" w:themeFill="text2" w:themeFillTint="1A"/>
+        <w:rPr>
+          <w:rFonts w:ascii="Times New Roman" w:hAnsi="Times New Roman" w:cs="Times New Roman"/>
+          <w:sz w:val="22"/>
+          <w:szCs w:val="22"/>
+          <w:lang w:val="en-US"/>
+        </w:rPr>
+      </w:pPr>
+      <w:r>
+        <w:rPr>
+          <w:rFonts w:ascii="Times New Roman" w:hAnsi="Times New Roman" w:cs="Times New Roman"/>
+          <w:sz w:val="22"/>
+          <w:szCs w:val="22"/>
+          <w:lang w:val="en-US"/>
+        </w:rPr>
+        <w:t>});</w:t>
+      </w:r>
+    </w:p>
+    <w:p>
+      <w:pPr>
+        <w:shd w:val="clear" w:color="auto" w:fill="DAE9F7" w:themeFill="text2" w:themeFillTint="1A"/>
+        <w:rPr>
+          <w:rFonts w:ascii="Times New Roman" w:hAnsi="Times New Roman" w:cs="Times New Roman"/>
+          <w:sz w:val="22"/>
+          <w:szCs w:val="22"/>
+          <w:lang w:val="en-US"/>
+        </w:rPr>
+      </w:pPr>
+    </w:p>
+    <w:p>
+      <w:pPr>
+        <w:shd w:val="clear" w:color="auto" w:fill="DAE9F7" w:themeFill="text2" w:themeFillTint="1A"/>
+        <w:rPr>
+          <w:rFonts w:ascii="Times New Roman" w:hAnsi="Times New Roman" w:cs="Times New Roman"/>
+          <w:sz w:val="22"/>
+          <w:szCs w:val="22"/>
+          <w:lang w:val="en-US"/>
+        </w:rPr>
+      </w:pPr>
+      <w:r>
+        <w:rPr>
+          <w:rFonts w:ascii="Times New Roman" w:hAnsi="Times New Roman" w:cs="Times New Roman"/>
+          <w:sz w:val="22"/>
+          <w:szCs w:val="22"/>
+          <w:lang w:val="en-US"/>
+        </w:rPr>
+        <w:t>export {expect} from '@playwright/test</w:t>
+      </w:r>
+      <w:proofErr w:type="gramStart"/>
+      <w:r>
+        <w:rPr>
+          <w:rFonts w:ascii="Times New Roman" w:hAnsi="Times New Roman" w:cs="Times New Roman"/>
+          <w:sz w:val="22"/>
+          <w:szCs w:val="22"/>
+          <w:lang w:val="en-US"/>
+        </w:rPr>
+        <w:t>';</w:t>
+      </w:r>
+      <w:proofErr w:type="gramEnd"/>
+    </w:p>
+    <w:p>
+      <w:pPr>
+        <w:rPr>
+          <w:rFonts w:ascii="Times New Roman" w:hAnsi="Times New Roman" w:cs="Times New Roman"/>
+          <w:sz w:val="22"/>
+          <w:szCs w:val="22"/>
+          <w:lang w:val="en-US"/>
+        </w:rPr>
+      </w:pPr>
+      <w:r>
+        <w:rPr>
+          <w:rFonts w:ascii="Times New Roman" w:hAnsi="Times New Roman" w:cs="Times New Roman"/>
+          <w:sz w:val="22"/>
+          <w:szCs w:val="22"/>
+          <w:lang w:val="en-US"/>
+        </w:rPr>
+        <w:t xml:space="preserve">  </w:t>
+      </w:r>
+    </w:p>
+    <w:p>
+      <w:pPr>
+        <w:rPr>
+          <w:rFonts w:ascii="Times New Roman" w:hAnsi="Times New Roman" w:cs="Times New Roman"/>
+          <w:sz w:val="22"/>
+          <w:szCs w:val="22"/>
+          <w:lang w:val="en-US"/>
+        </w:rPr>
+      </w:pPr>
+      <w:r>
+        <w:rPr>
+          <w:rFonts w:ascii="Times New Roman" w:hAnsi="Times New Roman" w:cs="Times New Roman"/>
+          <w:sz w:val="22"/>
+          <w:szCs w:val="22"/>
+          <w:lang w:val="en-US"/>
+        </w:rPr>
+        <w:t>example file</w:t>
+      </w:r>
+    </w:p>
+    <w:p>
+      <w:pPr>
+        <w:shd w:val="clear" w:color="auto" w:fill="DAE9F7" w:themeFill="text2" w:themeFillTint="1A"/>
+        <w:rPr>
+          <w:rFonts w:ascii="Times New Roman" w:hAnsi="Times New Roman" w:cs="Times New Roman"/>
+          <w:sz w:val="22"/>
+          <w:szCs w:val="22"/>
+          <w:lang w:val="en-US"/>
+        </w:rPr>
+      </w:pPr>
+      <w:r>
+        <w:rPr>
+          <w:rFonts w:ascii="Times New Roman" w:hAnsi="Times New Roman" w:cs="Times New Roman"/>
+          <w:sz w:val="22"/>
+          <w:szCs w:val="22"/>
+          <w:lang w:val="en-US"/>
+        </w:rPr>
+        <w:t xml:space="preserve">import </w:t>
+      </w:r>
+      <w:proofErr w:type="gramStart"/>
+      <w:r>
+        <w:rPr>
+          <w:rFonts w:ascii="Times New Roman" w:hAnsi="Times New Roman" w:cs="Times New Roman"/>
+          <w:sz w:val="22"/>
+          <w:szCs w:val="22"/>
+          <w:lang w:val="en-US"/>
+        </w:rPr>
+        <w:t>{ test</w:t>
+      </w:r>
+      <w:proofErr w:type="gramEnd"/>
+      <w:r>
+        <w:rPr>
+          <w:rFonts w:ascii="Times New Roman" w:hAnsi="Times New Roman" w:cs="Times New Roman"/>
+          <w:sz w:val="22"/>
+          <w:szCs w:val="22"/>
+          <w:lang w:val="en-US"/>
+        </w:rPr>
+        <w:t>, expect } from '@playwright/test';</w:t>
+      </w:r>
+    </w:p>
+    <w:p>
+      <w:pPr>
+        <w:shd w:val="clear" w:color="auto" w:fill="DAE9F7" w:themeFill="text2" w:themeFillTint="1A"/>
+        <w:rPr>
+          <w:rFonts w:ascii="Times New Roman" w:hAnsi="Times New Roman" w:cs="Times New Roman"/>
+          <w:sz w:val="22"/>
+          <w:szCs w:val="22"/>
+          <w:lang w:val="en-US"/>
+        </w:rPr>
+      </w:pPr>
+      <w:r>
+        <w:rPr>
+          <w:rFonts w:ascii="Times New Roman" w:hAnsi="Times New Roman" w:cs="Times New Roman"/>
+          <w:sz w:val="22"/>
+          <w:szCs w:val="22"/>
+          <w:lang w:val="en-US"/>
+        </w:rPr>
+        <w:t>/*</w:t>
+      </w:r>
+    </w:p>
+    <w:p>
+      <w:pPr>
+        <w:shd w:val="clear" w:color="auto" w:fill="DAE9F7" w:themeFill="text2" w:themeFillTint="1A"/>
+        <w:rPr>
+          <w:rFonts w:ascii="Times New Roman" w:hAnsi="Times New Roman" w:cs="Times New Roman"/>
+          <w:sz w:val="22"/>
+          <w:szCs w:val="22"/>
+          <w:lang w:val="en-US"/>
+        </w:rPr>
+      </w:pPr>
+      <w:proofErr w:type="spellStart"/>
+      <w:proofErr w:type="gramStart"/>
+      <w:r>
+        <w:rPr>
+          <w:rFonts w:ascii="Times New Roman" w:hAnsi="Times New Roman" w:cs="Times New Roman"/>
+          <w:sz w:val="22"/>
+          <w:szCs w:val="22"/>
+          <w:lang w:val="en-US"/>
+        </w:rPr>
+        <w:t>test.beforeEach</w:t>
+      </w:r>
+      <w:proofErr w:type="spellEnd"/>
+      <w:proofErr w:type="gramEnd"/>
+      <w:r>
+        <w:rPr>
+          <w:rFonts w:ascii="Times New Roman" w:hAnsi="Times New Roman" w:cs="Times New Roman"/>
+          <w:sz w:val="22"/>
+          <w:szCs w:val="22"/>
+          <w:lang w:val="en-US"/>
+        </w:rPr>
+        <w:t xml:space="preserve">(async ({ </w:t>
+      </w:r>
+      <w:proofErr w:type="spellStart"/>
+      <w:r>
+        <w:rPr>
+          <w:rFonts w:ascii="Times New Roman" w:hAnsi="Times New Roman" w:cs="Times New Roman"/>
+          <w:sz w:val="22"/>
+          <w:szCs w:val="22"/>
+          <w:lang w:val="en-US"/>
+        </w:rPr>
+        <w:t>TodoPage</w:t>
+      </w:r>
+      <w:proofErr w:type="spellEnd"/>
+      <w:r>
+        <w:rPr>
+          <w:rFonts w:ascii="Times New Roman" w:hAnsi="Times New Roman" w:cs="Times New Roman"/>
+          <w:sz w:val="22"/>
+          <w:szCs w:val="22"/>
+          <w:lang w:val="en-US"/>
+        </w:rPr>
+        <w:t xml:space="preserve"> }) =&gt; {</w:t>
+      </w:r>
+    </w:p>
+    <w:p>
+      <w:pPr>
+        <w:shd w:val="clear" w:color="auto" w:fill="DAE9F7" w:themeFill="text2" w:themeFillTint="1A"/>
+        <w:rPr>
+          <w:rFonts w:ascii="Times New Roman" w:hAnsi="Times New Roman" w:cs="Times New Roman"/>
+          <w:sz w:val="22"/>
+          <w:szCs w:val="22"/>
+          <w:lang w:val="en-US"/>
+        </w:rPr>
+      </w:pPr>
+      <w:r>
+        <w:rPr>
+          <w:rFonts w:ascii="Times New Roman" w:hAnsi="Times New Roman" w:cs="Times New Roman"/>
+          <w:sz w:val="22"/>
+          <w:szCs w:val="22"/>
+          <w:lang w:val="en-US"/>
+        </w:rPr>
+        <w:t xml:space="preserve">  //await </w:t>
+      </w:r>
+      <w:proofErr w:type="spellStart"/>
+      <w:r>
+        <w:rPr>
+          <w:rFonts w:ascii="Times New Roman" w:hAnsi="Times New Roman" w:cs="Times New Roman"/>
+          <w:sz w:val="22"/>
+          <w:szCs w:val="22"/>
+          <w:lang w:val="en-US"/>
+        </w:rPr>
+        <w:t>TodoPage</w:t>
+      </w:r>
+      <w:proofErr w:type="spellEnd"/>
+      <w:r>
+        <w:rPr>
+          <w:rFonts w:ascii="Times New Roman" w:hAnsi="Times New Roman" w:cs="Times New Roman"/>
+          <w:sz w:val="22"/>
+          <w:szCs w:val="22"/>
+          <w:lang w:val="en-US"/>
+        </w:rPr>
+        <w:t>.</w:t>
+      </w:r>
+    </w:p>
+    <w:p>
+      <w:pPr>
+        <w:shd w:val="clear" w:color="auto" w:fill="DAE9F7" w:themeFill="text2" w:themeFillTint="1A"/>
+        <w:rPr>
+          <w:rFonts w:ascii="Times New Roman" w:hAnsi="Times New Roman" w:cs="Times New Roman"/>
+          <w:sz w:val="22"/>
+          <w:szCs w:val="22"/>
+          <w:lang w:val="en-US"/>
+        </w:rPr>
+      </w:pPr>
+      <w:r>
+        <w:rPr>
+          <w:rFonts w:ascii="Times New Roman" w:hAnsi="Times New Roman" w:cs="Times New Roman"/>
+          <w:sz w:val="22"/>
+          <w:szCs w:val="22"/>
+          <w:lang w:val="en-US"/>
+        </w:rPr>
+        <w:lastRenderedPageBreak/>
+        <w:t>})*/</w:t>
+      </w:r>
+    </w:p>
+    <w:p>
+      <w:pPr>
+        <w:shd w:val="clear" w:color="auto" w:fill="DAE9F7" w:themeFill="text2" w:themeFillTint="1A"/>
+        <w:rPr>
+          <w:rFonts w:ascii="Times New Roman" w:hAnsi="Times New Roman" w:cs="Times New Roman"/>
+          <w:sz w:val="22"/>
+          <w:szCs w:val="22"/>
+          <w:lang w:val="en-US"/>
+        </w:rPr>
+      </w:pPr>
+    </w:p>
+    <w:p>
+      <w:pPr>
+        <w:shd w:val="clear" w:color="auto" w:fill="DAE9F7" w:themeFill="text2" w:themeFillTint="1A"/>
+        <w:rPr>
+          <w:rFonts w:ascii="Times New Roman" w:hAnsi="Times New Roman" w:cs="Times New Roman"/>
+          <w:b/>
+          <w:bCs/>
+          <w:sz w:val="22"/>
+          <w:szCs w:val="22"/>
+          <w:lang w:val="en-US"/>
+        </w:rPr>
+      </w:pPr>
+      <w:proofErr w:type="spellStart"/>
+      <w:proofErr w:type="gramStart"/>
+      <w:r>
+        <w:rPr>
+          <w:rFonts w:ascii="Times New Roman" w:hAnsi="Times New Roman" w:cs="Times New Roman"/>
+          <w:b/>
+          <w:bCs/>
+          <w:sz w:val="22"/>
+          <w:szCs w:val="22"/>
+          <w:lang w:val="en-US"/>
+        </w:rPr>
+        <w:t>test.describe</w:t>
+      </w:r>
+      <w:proofErr w:type="gramEnd"/>
+      <w:r>
+        <w:rPr>
+          <w:rFonts w:ascii="Times New Roman" w:hAnsi="Times New Roman" w:cs="Times New Roman"/>
+          <w:b/>
+          <w:bCs/>
+          <w:sz w:val="22"/>
+          <w:szCs w:val="22"/>
+          <w:lang w:val="en-US"/>
+        </w:rPr>
+        <w:t>.configure</w:t>
+      </w:r>
+      <w:proofErr w:type="spellEnd"/>
+      <w:r>
+        <w:rPr>
+          <w:rFonts w:ascii="Times New Roman" w:hAnsi="Times New Roman" w:cs="Times New Roman"/>
+          <w:b/>
+          <w:bCs/>
+          <w:sz w:val="22"/>
+          <w:szCs w:val="22"/>
+          <w:lang w:val="en-US"/>
+        </w:rPr>
+        <w:t>({ mode: 'parallel' }) // serial</w:t>
+      </w:r>
+    </w:p>
+    <w:p>
+      <w:pPr>
+        <w:shd w:val="clear" w:color="auto" w:fill="DAE9F7" w:themeFill="text2" w:themeFillTint="1A"/>
+        <w:rPr>
+          <w:rFonts w:ascii="Times New Roman" w:hAnsi="Times New Roman" w:cs="Times New Roman"/>
+          <w:sz w:val="22"/>
+          <w:szCs w:val="22"/>
+          <w:lang w:val="en-US"/>
+        </w:rPr>
+      </w:pPr>
+    </w:p>
+    <w:p>
+      <w:pPr>
+        <w:shd w:val="clear" w:color="auto" w:fill="DAE9F7" w:themeFill="text2" w:themeFillTint="1A"/>
+        <w:rPr>
+          <w:rFonts w:ascii="Times New Roman" w:hAnsi="Times New Roman" w:cs="Times New Roman"/>
+          <w:sz w:val="22"/>
+          <w:szCs w:val="22"/>
+          <w:lang w:val="en-US"/>
+        </w:rPr>
+      </w:pPr>
+      <w:r>
+        <w:rPr>
+          <w:rFonts w:ascii="Times New Roman" w:hAnsi="Times New Roman" w:cs="Times New Roman"/>
+          <w:sz w:val="22"/>
+          <w:szCs w:val="22"/>
+          <w:lang w:val="en-US"/>
+        </w:rPr>
+        <w:t xml:space="preserve">// built in fixtures --&gt; page, context, browser, </w:t>
+      </w:r>
+      <w:proofErr w:type="spellStart"/>
+      <w:r>
+        <w:rPr>
+          <w:rFonts w:ascii="Times New Roman" w:hAnsi="Times New Roman" w:cs="Times New Roman"/>
+          <w:sz w:val="22"/>
+          <w:szCs w:val="22"/>
+          <w:lang w:val="en-US"/>
+        </w:rPr>
+        <w:t>browserName</w:t>
+      </w:r>
+      <w:proofErr w:type="spellEnd"/>
+      <w:r>
+        <w:rPr>
+          <w:rFonts w:ascii="Times New Roman" w:hAnsi="Times New Roman" w:cs="Times New Roman"/>
+          <w:sz w:val="22"/>
+          <w:szCs w:val="22"/>
+          <w:lang w:val="en-US"/>
+        </w:rPr>
+        <w:t>, request</w:t>
+      </w:r>
+    </w:p>
+    <w:p>
+      <w:pPr>
+        <w:shd w:val="clear" w:color="auto" w:fill="DAE9F7" w:themeFill="text2" w:themeFillTint="1A"/>
+        <w:rPr>
+          <w:rFonts w:ascii="Times New Roman" w:hAnsi="Times New Roman" w:cs="Times New Roman"/>
+          <w:sz w:val="22"/>
+          <w:szCs w:val="22"/>
+          <w:lang w:val="en-US"/>
+        </w:rPr>
+      </w:pPr>
+      <w:proofErr w:type="gramStart"/>
+      <w:r>
+        <w:rPr>
+          <w:rFonts w:ascii="Times New Roman" w:hAnsi="Times New Roman" w:cs="Times New Roman"/>
+          <w:sz w:val="22"/>
+          <w:szCs w:val="22"/>
+          <w:lang w:val="en-US"/>
+        </w:rPr>
+        <w:t>test(</w:t>
+      </w:r>
+      <w:proofErr w:type="gramEnd"/>
+      <w:r>
+        <w:rPr>
+          <w:rFonts w:ascii="Times New Roman" w:hAnsi="Times New Roman" w:cs="Times New Roman"/>
+          <w:sz w:val="22"/>
+          <w:szCs w:val="22"/>
+          <w:lang w:val="en-US"/>
+        </w:rPr>
+        <w:t xml:space="preserve">'has title', async ({ page, </w:t>
+      </w:r>
+      <w:proofErr w:type="spellStart"/>
+      <w:r>
+        <w:rPr>
+          <w:rFonts w:ascii="Times New Roman" w:hAnsi="Times New Roman" w:cs="Times New Roman"/>
+          <w:sz w:val="22"/>
+          <w:szCs w:val="22"/>
+          <w:lang w:val="en-US"/>
+        </w:rPr>
+        <w:t>browserName</w:t>
+      </w:r>
+      <w:proofErr w:type="spellEnd"/>
+      <w:r>
+        <w:rPr>
+          <w:rFonts w:ascii="Times New Roman" w:hAnsi="Times New Roman" w:cs="Times New Roman"/>
+          <w:sz w:val="22"/>
+          <w:szCs w:val="22"/>
+          <w:lang w:val="en-US"/>
+        </w:rPr>
+        <w:t xml:space="preserve"> }) =&gt; {</w:t>
+      </w:r>
+    </w:p>
+    <w:p>
+      <w:pPr>
+        <w:shd w:val="clear" w:color="auto" w:fill="DAE9F7" w:themeFill="text2" w:themeFillTint="1A"/>
+        <w:rPr>
+          <w:rFonts w:ascii="Times New Roman" w:hAnsi="Times New Roman" w:cs="Times New Roman"/>
+          <w:sz w:val="22"/>
+          <w:szCs w:val="22"/>
+          <w:lang w:val="en-US"/>
+        </w:rPr>
+      </w:pPr>
+      <w:r>
+        <w:rPr>
+          <w:rFonts w:ascii="Times New Roman" w:hAnsi="Times New Roman" w:cs="Times New Roman"/>
+          <w:sz w:val="22"/>
+          <w:szCs w:val="22"/>
+          <w:lang w:val="en-US"/>
+        </w:rPr>
+        <w:t xml:space="preserve">  await </w:t>
+      </w:r>
+      <w:proofErr w:type="spellStart"/>
+      <w:proofErr w:type="gramStart"/>
+      <w:r>
+        <w:rPr>
+          <w:rFonts w:ascii="Times New Roman" w:hAnsi="Times New Roman" w:cs="Times New Roman"/>
+          <w:sz w:val="22"/>
+          <w:szCs w:val="22"/>
+          <w:lang w:val="en-US"/>
+        </w:rPr>
+        <w:t>page.goto</w:t>
+      </w:r>
+      <w:proofErr w:type="spellEnd"/>
+      <w:proofErr w:type="gramEnd"/>
+      <w:r>
+        <w:rPr>
+          <w:rFonts w:ascii="Times New Roman" w:hAnsi="Times New Roman" w:cs="Times New Roman"/>
+          <w:sz w:val="22"/>
+          <w:szCs w:val="22"/>
+          <w:lang w:val="en-US"/>
+        </w:rPr>
+        <w:t>('https://playwright.dev/');</w:t>
+      </w:r>
+    </w:p>
+    <w:p>
+      <w:pPr>
+        <w:shd w:val="clear" w:color="auto" w:fill="DAE9F7" w:themeFill="text2" w:themeFillTint="1A"/>
+        <w:rPr>
+          <w:rFonts w:ascii="Times New Roman" w:hAnsi="Times New Roman" w:cs="Times New Roman"/>
+          <w:sz w:val="22"/>
+          <w:szCs w:val="22"/>
+          <w:lang w:val="en-US"/>
+        </w:rPr>
+      </w:pPr>
+    </w:p>
+    <w:p>
+      <w:pPr>
+        <w:shd w:val="clear" w:color="auto" w:fill="DAE9F7" w:themeFill="text2" w:themeFillTint="1A"/>
+        <w:rPr>
+          <w:rFonts w:ascii="Times New Roman" w:hAnsi="Times New Roman" w:cs="Times New Roman"/>
+          <w:sz w:val="22"/>
+          <w:szCs w:val="22"/>
+          <w:lang w:val="en-US"/>
+        </w:rPr>
+      </w:pPr>
+      <w:r>
+        <w:rPr>
+          <w:rFonts w:ascii="Times New Roman" w:hAnsi="Times New Roman" w:cs="Times New Roman"/>
+          <w:sz w:val="22"/>
+          <w:szCs w:val="22"/>
+          <w:lang w:val="en-US"/>
+        </w:rPr>
+        <w:t xml:space="preserve">  // Expect a title "to contain" a substring.</w:t>
+      </w:r>
+    </w:p>
+    <w:p>
+      <w:pPr>
+        <w:shd w:val="clear" w:color="auto" w:fill="DAE9F7" w:themeFill="text2" w:themeFillTint="1A"/>
+        <w:rPr>
+          <w:rFonts w:ascii="Times New Roman" w:hAnsi="Times New Roman" w:cs="Times New Roman"/>
+          <w:sz w:val="22"/>
+          <w:szCs w:val="22"/>
+          <w:lang w:val="en-US"/>
+        </w:rPr>
+      </w:pPr>
+      <w:r>
+        <w:rPr>
+          <w:rFonts w:ascii="Times New Roman" w:hAnsi="Times New Roman" w:cs="Times New Roman"/>
+          <w:sz w:val="22"/>
+          <w:szCs w:val="22"/>
+          <w:lang w:val="en-US"/>
+        </w:rPr>
+        <w:t xml:space="preserve">  await expect(page</w:t>
+      </w:r>
+      <w:proofErr w:type="gramStart"/>
+      <w:r>
+        <w:rPr>
+          <w:rFonts w:ascii="Times New Roman" w:hAnsi="Times New Roman" w:cs="Times New Roman"/>
+          <w:sz w:val="22"/>
+          <w:szCs w:val="22"/>
+          <w:lang w:val="en-US"/>
+        </w:rPr>
+        <w:t>).</w:t>
+      </w:r>
+      <w:proofErr w:type="spellStart"/>
+      <w:r>
+        <w:rPr>
+          <w:rFonts w:ascii="Times New Roman" w:hAnsi="Times New Roman" w:cs="Times New Roman"/>
+          <w:sz w:val="22"/>
+          <w:szCs w:val="22"/>
+          <w:lang w:val="en-US"/>
+        </w:rPr>
+        <w:t>toHaveTitle</w:t>
+      </w:r>
+      <w:proofErr w:type="spellEnd"/>
+      <w:proofErr w:type="gramEnd"/>
+      <w:r>
+        <w:rPr>
+          <w:rFonts w:ascii="Times New Roman" w:hAnsi="Times New Roman" w:cs="Times New Roman"/>
+          <w:sz w:val="22"/>
+          <w:szCs w:val="22"/>
+          <w:lang w:val="en-US"/>
+        </w:rPr>
+        <w:t>(/Playwright/);</w:t>
+      </w:r>
+    </w:p>
+    <w:p>
+      <w:pPr>
+        <w:shd w:val="clear" w:color="auto" w:fill="DAE9F7" w:themeFill="text2" w:themeFillTint="1A"/>
+        <w:rPr>
+          <w:rFonts w:ascii="Times New Roman" w:hAnsi="Times New Roman" w:cs="Times New Roman"/>
+          <w:sz w:val="22"/>
+          <w:szCs w:val="22"/>
+          <w:lang w:val="en-US"/>
+        </w:rPr>
+      </w:pPr>
+      <w:r>
+        <w:rPr>
+          <w:rFonts w:ascii="Times New Roman" w:hAnsi="Times New Roman" w:cs="Times New Roman"/>
+          <w:sz w:val="22"/>
+          <w:szCs w:val="22"/>
+          <w:lang w:val="en-US"/>
+        </w:rPr>
+        <w:t>});</w:t>
+      </w:r>
+    </w:p>
+    <w:p>
+      <w:pPr>
+        <w:shd w:val="clear" w:color="auto" w:fill="DAE9F7" w:themeFill="text2" w:themeFillTint="1A"/>
+        <w:rPr>
+          <w:rFonts w:ascii="Times New Roman" w:hAnsi="Times New Roman" w:cs="Times New Roman"/>
+          <w:sz w:val="22"/>
+          <w:szCs w:val="22"/>
+          <w:lang w:val="en-US"/>
+        </w:rPr>
+      </w:pPr>
+    </w:p>
+    <w:p>
+      <w:pPr>
+        <w:shd w:val="clear" w:color="auto" w:fill="DAE9F7" w:themeFill="text2" w:themeFillTint="1A"/>
+        <w:rPr>
+          <w:rFonts w:ascii="Times New Roman" w:hAnsi="Times New Roman" w:cs="Times New Roman"/>
+          <w:sz w:val="22"/>
+          <w:szCs w:val="22"/>
+          <w:lang w:val="en-US"/>
+        </w:rPr>
+      </w:pPr>
+      <w:proofErr w:type="gramStart"/>
+      <w:r>
+        <w:rPr>
+          <w:rFonts w:ascii="Times New Roman" w:hAnsi="Times New Roman" w:cs="Times New Roman"/>
+          <w:sz w:val="22"/>
+          <w:szCs w:val="22"/>
+          <w:lang w:val="en-US"/>
+        </w:rPr>
+        <w:t>test(</w:t>
+      </w:r>
+      <w:proofErr w:type="gramEnd"/>
+      <w:r>
+        <w:rPr>
+          <w:rFonts w:ascii="Times New Roman" w:hAnsi="Times New Roman" w:cs="Times New Roman"/>
+          <w:sz w:val="22"/>
+          <w:szCs w:val="22"/>
+          <w:lang w:val="en-US"/>
+        </w:rPr>
+        <w:t xml:space="preserve">'has title1', async ({ page, </w:t>
+      </w:r>
+      <w:proofErr w:type="spellStart"/>
+      <w:r>
+        <w:rPr>
+          <w:rFonts w:ascii="Times New Roman" w:hAnsi="Times New Roman" w:cs="Times New Roman"/>
+          <w:sz w:val="22"/>
+          <w:szCs w:val="22"/>
+          <w:lang w:val="en-US"/>
+        </w:rPr>
+        <w:t>browserName</w:t>
+      </w:r>
+      <w:proofErr w:type="spellEnd"/>
+      <w:r>
+        <w:rPr>
+          <w:rFonts w:ascii="Times New Roman" w:hAnsi="Times New Roman" w:cs="Times New Roman"/>
+          <w:sz w:val="22"/>
+          <w:szCs w:val="22"/>
+          <w:lang w:val="en-US"/>
+        </w:rPr>
+        <w:t xml:space="preserve"> }) =&gt; {</w:t>
+      </w:r>
+    </w:p>
+    <w:p>
+      <w:pPr>
+        <w:shd w:val="clear" w:color="auto" w:fill="DAE9F7" w:themeFill="text2" w:themeFillTint="1A"/>
+        <w:rPr>
+          <w:rFonts w:ascii="Times New Roman" w:hAnsi="Times New Roman" w:cs="Times New Roman"/>
+          <w:sz w:val="22"/>
+          <w:szCs w:val="22"/>
+          <w:lang w:val="en-US"/>
+        </w:rPr>
+      </w:pPr>
+      <w:r>
+        <w:rPr>
+          <w:rFonts w:ascii="Times New Roman" w:hAnsi="Times New Roman" w:cs="Times New Roman"/>
+          <w:sz w:val="22"/>
+          <w:szCs w:val="22"/>
+          <w:lang w:val="en-US"/>
+        </w:rPr>
+        <w:t xml:space="preserve">  await </w:t>
+      </w:r>
+      <w:proofErr w:type="spellStart"/>
+      <w:proofErr w:type="gramStart"/>
+      <w:r>
+        <w:rPr>
+          <w:rFonts w:ascii="Times New Roman" w:hAnsi="Times New Roman" w:cs="Times New Roman"/>
+          <w:sz w:val="22"/>
+          <w:szCs w:val="22"/>
+          <w:lang w:val="en-US"/>
+        </w:rPr>
+        <w:t>page.goto</w:t>
+      </w:r>
+      <w:proofErr w:type="spellEnd"/>
+      <w:proofErr w:type="gramEnd"/>
+      <w:r>
+        <w:rPr>
+          <w:rFonts w:ascii="Times New Roman" w:hAnsi="Times New Roman" w:cs="Times New Roman"/>
+          <w:sz w:val="22"/>
+          <w:szCs w:val="22"/>
+          <w:lang w:val="en-US"/>
+        </w:rPr>
+        <w:t>('https://playwright.dev/');</w:t>
+      </w:r>
+    </w:p>
+    <w:p>
+      <w:pPr>
+        <w:shd w:val="clear" w:color="auto" w:fill="DAE9F7" w:themeFill="text2" w:themeFillTint="1A"/>
+        <w:rPr>
+          <w:rFonts w:ascii="Times New Roman" w:hAnsi="Times New Roman" w:cs="Times New Roman"/>
+          <w:sz w:val="22"/>
+          <w:szCs w:val="22"/>
+          <w:lang w:val="en-US"/>
+        </w:rPr>
+      </w:pPr>
+    </w:p>
+    <w:p>
+      <w:pPr>
+        <w:shd w:val="clear" w:color="auto" w:fill="DAE9F7" w:themeFill="text2" w:themeFillTint="1A"/>
+        <w:rPr>
+          <w:rFonts w:ascii="Times New Roman" w:hAnsi="Times New Roman" w:cs="Times New Roman"/>
+          <w:sz w:val="22"/>
+          <w:szCs w:val="22"/>
+          <w:lang w:val="en-US"/>
+        </w:rPr>
+      </w:pPr>
+    </w:p>
+    <w:p>
+      <w:pPr>
+        <w:shd w:val="clear" w:color="auto" w:fill="DAE9F7" w:themeFill="text2" w:themeFillTint="1A"/>
+        <w:rPr>
+          <w:rFonts w:ascii="Times New Roman" w:hAnsi="Times New Roman" w:cs="Times New Roman"/>
+          <w:sz w:val="22"/>
+          <w:szCs w:val="22"/>
+          <w:lang w:val="en-US"/>
+        </w:rPr>
+      </w:pPr>
+      <w:r>
+        <w:rPr>
+          <w:rFonts w:ascii="Times New Roman" w:hAnsi="Times New Roman" w:cs="Times New Roman"/>
+          <w:sz w:val="22"/>
+          <w:szCs w:val="22"/>
+          <w:lang w:val="en-US"/>
+        </w:rPr>
+        <w:t xml:space="preserve">  // Expect a title "to contain" a substring.</w:t>
+      </w:r>
+    </w:p>
+    <w:p>
+      <w:pPr>
+        <w:shd w:val="clear" w:color="auto" w:fill="DAE9F7" w:themeFill="text2" w:themeFillTint="1A"/>
+        <w:rPr>
+          <w:rFonts w:ascii="Times New Roman" w:hAnsi="Times New Roman" w:cs="Times New Roman"/>
+          <w:sz w:val="22"/>
+          <w:szCs w:val="22"/>
+          <w:lang w:val="en-US"/>
+        </w:rPr>
+      </w:pPr>
+      <w:r>
+        <w:rPr>
+          <w:rFonts w:ascii="Times New Roman" w:hAnsi="Times New Roman" w:cs="Times New Roman"/>
+          <w:sz w:val="22"/>
+          <w:szCs w:val="22"/>
+          <w:lang w:val="en-US"/>
+        </w:rPr>
+        <w:t xml:space="preserve">  await expect(page</w:t>
+      </w:r>
+      <w:proofErr w:type="gramStart"/>
+      <w:r>
+        <w:rPr>
+          <w:rFonts w:ascii="Times New Roman" w:hAnsi="Times New Roman" w:cs="Times New Roman"/>
+          <w:sz w:val="22"/>
+          <w:szCs w:val="22"/>
+          <w:lang w:val="en-US"/>
+        </w:rPr>
+        <w:t>).</w:t>
+      </w:r>
+      <w:proofErr w:type="spellStart"/>
+      <w:r>
+        <w:rPr>
+          <w:rFonts w:ascii="Times New Roman" w:hAnsi="Times New Roman" w:cs="Times New Roman"/>
+          <w:sz w:val="22"/>
+          <w:szCs w:val="22"/>
+          <w:lang w:val="en-US"/>
+        </w:rPr>
+        <w:t>toHaveTitle</w:t>
+      </w:r>
+      <w:proofErr w:type="spellEnd"/>
+      <w:proofErr w:type="gramEnd"/>
+      <w:r>
+        <w:rPr>
+          <w:rFonts w:ascii="Times New Roman" w:hAnsi="Times New Roman" w:cs="Times New Roman"/>
+          <w:sz w:val="22"/>
+          <w:szCs w:val="22"/>
+          <w:lang w:val="en-US"/>
+        </w:rPr>
+        <w:t>(/Playwright/);</w:t>
+      </w:r>
+    </w:p>
+    <w:p>
+      <w:pPr>
+        <w:shd w:val="clear" w:color="auto" w:fill="DAE9F7" w:themeFill="text2" w:themeFillTint="1A"/>
+        <w:rPr>
+          <w:rFonts w:ascii="Times New Roman" w:hAnsi="Times New Roman" w:cs="Times New Roman"/>
+          <w:sz w:val="22"/>
+          <w:szCs w:val="22"/>
+          <w:lang w:val="en-US"/>
+        </w:rPr>
+      </w:pPr>
+      <w:r>
+        <w:rPr>
+          <w:rFonts w:ascii="Times New Roman" w:hAnsi="Times New Roman" w:cs="Times New Roman"/>
+          <w:sz w:val="22"/>
+          <w:szCs w:val="22"/>
+          <w:lang w:val="en-US"/>
+        </w:rPr>
+        <w:t>});</w:t>
+      </w:r>
+    </w:p>
+    <w:p>
+      <w:pPr>
+        <w:rPr>
+          <w:rFonts w:ascii="Times New Roman" w:hAnsi="Times New Roman" w:cs="Times New Roman"/>
+          <w:sz w:val="22"/>
+          <w:szCs w:val="22"/>
+          <w:lang w:val="en-US"/>
+        </w:rPr>
+      </w:pPr>
+      <w:r>
+        <w:rPr>
+          <w:rFonts w:ascii="Times New Roman" w:hAnsi="Times New Roman" w:cs="Times New Roman"/>
+          <w:sz w:val="22"/>
+          <w:szCs w:val="22"/>
+          <w:lang w:val="en-US"/>
+        </w:rPr>
+        <w:t xml:space="preserve">Parametrized testing: </w:t>
+      </w:r>
+      <w:r>
+        <w:rPr>
+          <w:rFonts w:ascii="Times New Roman" w:hAnsi="Times New Roman" w:cs="Times New Roman"/>
+          <w:sz w:val="22"/>
+          <w:szCs w:val="22"/>
+          <w:lang w:val="en-US"/>
+        </w:rPr>
+        <w:t>Parameterized testing is a technique in which tests are run multiple times with different sets of input values.</w:t>
+      </w:r>
+    </w:p>
+    <w:p>
+      <w:pPr>
+        <w:shd w:val="clear" w:color="auto" w:fill="DAE9F7" w:themeFill="text2" w:themeFillTint="1A"/>
+        <w:rPr>
+          <w:rFonts w:ascii="Times New Roman" w:hAnsi="Times New Roman" w:cs="Times New Roman"/>
+          <w:sz w:val="22"/>
+          <w:szCs w:val="22"/>
+          <w:lang w:val="en-US"/>
+        </w:rPr>
+      </w:pPr>
+      <w:r>
+        <w:rPr>
+          <w:rFonts w:ascii="Times New Roman" w:hAnsi="Times New Roman" w:cs="Times New Roman"/>
+          <w:sz w:val="22"/>
+          <w:szCs w:val="22"/>
+          <w:lang w:val="en-US"/>
+        </w:rPr>
+        <w:t xml:space="preserve">// </w:t>
+      </w:r>
+      <w:proofErr w:type="spellStart"/>
+      <w:r>
+        <w:rPr>
+          <w:rFonts w:ascii="Times New Roman" w:hAnsi="Times New Roman" w:cs="Times New Roman"/>
+          <w:sz w:val="22"/>
+          <w:szCs w:val="22"/>
+          <w:lang w:val="en-US"/>
+        </w:rPr>
+        <w:t>paramterized</w:t>
+      </w:r>
+      <w:proofErr w:type="spellEnd"/>
+      <w:r>
+        <w:rPr>
+          <w:rFonts w:ascii="Times New Roman" w:hAnsi="Times New Roman" w:cs="Times New Roman"/>
+          <w:sz w:val="22"/>
+          <w:szCs w:val="22"/>
+          <w:lang w:val="en-US"/>
+        </w:rPr>
+        <w:t xml:space="preserve"> </w:t>
+      </w:r>
+    </w:p>
+    <w:p>
+      <w:pPr>
+        <w:shd w:val="clear" w:color="auto" w:fill="DAE9F7" w:themeFill="text2" w:themeFillTint="1A"/>
+        <w:rPr>
+          <w:rFonts w:ascii="Times New Roman" w:hAnsi="Times New Roman" w:cs="Times New Roman"/>
+          <w:sz w:val="22"/>
+          <w:szCs w:val="22"/>
+          <w:lang w:val="en-US"/>
+        </w:rPr>
+      </w:pPr>
+      <w:r>
+        <w:rPr>
+          <w:rFonts w:ascii="Times New Roman" w:hAnsi="Times New Roman" w:cs="Times New Roman"/>
+          <w:sz w:val="22"/>
+          <w:szCs w:val="22"/>
+          <w:lang w:val="en-US"/>
+        </w:rPr>
+        <w:t>import test from "@playwright/test</w:t>
+      </w:r>
+      <w:proofErr w:type="gramStart"/>
+      <w:r>
+        <w:rPr>
+          <w:rFonts w:ascii="Times New Roman" w:hAnsi="Times New Roman" w:cs="Times New Roman"/>
+          <w:sz w:val="22"/>
+          <w:szCs w:val="22"/>
+          <w:lang w:val="en-US"/>
+        </w:rPr>
+        <w:t>";</w:t>
+      </w:r>
+      <w:proofErr w:type="gramEnd"/>
+    </w:p>
+    <w:p>
+      <w:pPr>
+        <w:shd w:val="clear" w:color="auto" w:fill="DAE9F7" w:themeFill="text2" w:themeFillTint="1A"/>
+        <w:rPr>
+          <w:rFonts w:ascii="Times New Roman" w:hAnsi="Times New Roman" w:cs="Times New Roman"/>
+          <w:sz w:val="22"/>
+          <w:szCs w:val="22"/>
+          <w:lang w:val="en-US"/>
+        </w:rPr>
+      </w:pPr>
+    </w:p>
+    <w:p>
+      <w:pPr>
+        <w:shd w:val="clear" w:color="auto" w:fill="DAE9F7" w:themeFill="text2" w:themeFillTint="1A"/>
+        <w:rPr>
+          <w:rFonts w:ascii="Times New Roman" w:hAnsi="Times New Roman" w:cs="Times New Roman"/>
+          <w:sz w:val="22"/>
+          <w:szCs w:val="22"/>
+          <w:lang w:val="en-US"/>
+        </w:rPr>
+      </w:pPr>
+      <w:proofErr w:type="spellStart"/>
+      <w:proofErr w:type="gramStart"/>
+      <w:r>
+        <w:rPr>
+          <w:rFonts w:ascii="Times New Roman" w:hAnsi="Times New Roman" w:cs="Times New Roman"/>
+          <w:sz w:val="22"/>
+          <w:szCs w:val="22"/>
+          <w:lang w:val="en-US"/>
+        </w:rPr>
+        <w:t>test.describe</w:t>
+      </w:r>
+      <w:proofErr w:type="gramEnd"/>
+      <w:r>
+        <w:rPr>
+          <w:rFonts w:ascii="Times New Roman" w:hAnsi="Times New Roman" w:cs="Times New Roman"/>
+          <w:sz w:val="22"/>
+          <w:szCs w:val="22"/>
+          <w:lang w:val="en-US"/>
+        </w:rPr>
+        <w:t>.configure</w:t>
+      </w:r>
+      <w:proofErr w:type="spellEnd"/>
+      <w:r>
+        <w:rPr>
+          <w:rFonts w:ascii="Times New Roman" w:hAnsi="Times New Roman" w:cs="Times New Roman"/>
+          <w:sz w:val="22"/>
+          <w:szCs w:val="22"/>
+          <w:lang w:val="en-US"/>
+        </w:rPr>
+        <w:t>({ mode: 'parallel' });</w:t>
+      </w:r>
+    </w:p>
+    <w:p>
+      <w:pPr>
+        <w:shd w:val="clear" w:color="auto" w:fill="DAE9F7" w:themeFill="text2" w:themeFillTint="1A"/>
+        <w:rPr>
+          <w:rFonts w:ascii="Times New Roman" w:hAnsi="Times New Roman" w:cs="Times New Roman"/>
+          <w:sz w:val="22"/>
+          <w:szCs w:val="22"/>
+          <w:lang w:val="en-US"/>
+        </w:rPr>
+      </w:pPr>
+    </w:p>
+    <w:p>
+      <w:pPr>
+        <w:shd w:val="clear" w:color="auto" w:fill="DAE9F7" w:themeFill="text2" w:themeFillTint="1A"/>
+        <w:rPr>
+          <w:rFonts w:ascii="Times New Roman" w:hAnsi="Times New Roman" w:cs="Times New Roman"/>
+          <w:sz w:val="22"/>
+          <w:szCs w:val="22"/>
+          <w:lang w:val="en-US"/>
+        </w:rPr>
+      </w:pPr>
+      <w:r>
+        <w:rPr>
+          <w:rFonts w:ascii="Times New Roman" w:hAnsi="Times New Roman" w:cs="Times New Roman"/>
+          <w:sz w:val="22"/>
+          <w:szCs w:val="22"/>
+          <w:lang w:val="en-US"/>
+        </w:rPr>
+        <w:t>[</w:t>
+      </w:r>
+    </w:p>
+    <w:p>
+      <w:pPr>
+        <w:shd w:val="clear" w:color="auto" w:fill="DAE9F7" w:themeFill="text2" w:themeFillTint="1A"/>
+        <w:rPr>
+          <w:rFonts w:ascii="Times New Roman" w:hAnsi="Times New Roman" w:cs="Times New Roman"/>
+          <w:sz w:val="22"/>
+          <w:szCs w:val="22"/>
+          <w:lang w:val="en-US"/>
+        </w:rPr>
+      </w:pPr>
+      <w:r>
+        <w:rPr>
+          <w:rFonts w:ascii="Times New Roman" w:hAnsi="Times New Roman" w:cs="Times New Roman"/>
+          <w:sz w:val="22"/>
+          <w:szCs w:val="22"/>
+          <w:lang w:val="en-US"/>
+        </w:rPr>
+        <w:t xml:space="preserve">    {name: 'Aaryan', msg: 'Hello'},</w:t>
+      </w:r>
+    </w:p>
+    <w:p>
+      <w:pPr>
+        <w:shd w:val="clear" w:color="auto" w:fill="DAE9F7" w:themeFill="text2" w:themeFillTint="1A"/>
+        <w:rPr>
+          <w:rFonts w:ascii="Times New Roman" w:hAnsi="Times New Roman" w:cs="Times New Roman"/>
+          <w:sz w:val="22"/>
+          <w:szCs w:val="22"/>
+          <w:lang w:val="en-US"/>
+        </w:rPr>
+      </w:pPr>
+      <w:r>
+        <w:rPr>
+          <w:rFonts w:ascii="Times New Roman" w:hAnsi="Times New Roman" w:cs="Times New Roman"/>
+          <w:sz w:val="22"/>
+          <w:szCs w:val="22"/>
+          <w:lang w:val="en-US"/>
+        </w:rPr>
+        <w:t xml:space="preserve">    {name: 'Kirti', msg: 'Hey'},</w:t>
+      </w:r>
+    </w:p>
+    <w:p>
+      <w:pPr>
+        <w:shd w:val="clear" w:color="auto" w:fill="DAE9F7" w:themeFill="text2" w:themeFillTint="1A"/>
+        <w:rPr>
+          <w:rFonts w:ascii="Times New Roman" w:hAnsi="Times New Roman" w:cs="Times New Roman"/>
+          <w:sz w:val="22"/>
+          <w:szCs w:val="22"/>
+          <w:lang w:val="en-US"/>
+        </w:rPr>
+      </w:pPr>
+      <w:r>
+        <w:rPr>
+          <w:rFonts w:ascii="Times New Roman" w:hAnsi="Times New Roman" w:cs="Times New Roman"/>
+          <w:sz w:val="22"/>
+          <w:szCs w:val="22"/>
+          <w:lang w:val="en-US"/>
+        </w:rPr>
+        <w:t xml:space="preserve">    {name: '</w:t>
+      </w:r>
+      <w:proofErr w:type="spellStart"/>
+      <w:r>
+        <w:rPr>
+          <w:rFonts w:ascii="Times New Roman" w:hAnsi="Times New Roman" w:cs="Times New Roman"/>
+          <w:sz w:val="22"/>
+          <w:szCs w:val="22"/>
+          <w:lang w:val="en-US"/>
+        </w:rPr>
+        <w:t>Arush</w:t>
+      </w:r>
+      <w:proofErr w:type="spellEnd"/>
+      <w:r>
+        <w:rPr>
+          <w:rFonts w:ascii="Times New Roman" w:hAnsi="Times New Roman" w:cs="Times New Roman"/>
+          <w:sz w:val="22"/>
+          <w:szCs w:val="22"/>
+          <w:lang w:val="en-US"/>
+        </w:rPr>
+        <w:t>', msg: 'Hola'},</w:t>
+      </w:r>
+    </w:p>
+    <w:p>
+      <w:pPr>
+        <w:shd w:val="clear" w:color="auto" w:fill="DAE9F7" w:themeFill="text2" w:themeFillTint="1A"/>
+        <w:rPr>
+          <w:rFonts w:ascii="Times New Roman" w:hAnsi="Times New Roman" w:cs="Times New Roman"/>
+          <w:sz w:val="22"/>
+          <w:szCs w:val="22"/>
+          <w:lang w:val="en-US"/>
+        </w:rPr>
+      </w:pPr>
+      <w:r>
+        <w:rPr>
+          <w:rFonts w:ascii="Times New Roman" w:hAnsi="Times New Roman" w:cs="Times New Roman"/>
+          <w:sz w:val="22"/>
+          <w:szCs w:val="22"/>
+          <w:lang w:val="en-US"/>
+        </w:rPr>
+        <w:t xml:space="preserve">    {name: 'Aaryan1', msg: 'Hello'},</w:t>
+      </w:r>
+    </w:p>
+    <w:p>
+      <w:pPr>
+        <w:shd w:val="clear" w:color="auto" w:fill="DAE9F7" w:themeFill="text2" w:themeFillTint="1A"/>
+        <w:rPr>
+          <w:rFonts w:ascii="Times New Roman" w:hAnsi="Times New Roman" w:cs="Times New Roman"/>
+          <w:sz w:val="22"/>
+          <w:szCs w:val="22"/>
+          <w:lang w:val="en-US"/>
+        </w:rPr>
+      </w:pPr>
+      <w:r>
+        <w:rPr>
+          <w:rFonts w:ascii="Times New Roman" w:hAnsi="Times New Roman" w:cs="Times New Roman"/>
+          <w:sz w:val="22"/>
+          <w:szCs w:val="22"/>
+          <w:lang w:val="en-US"/>
+        </w:rPr>
+        <w:lastRenderedPageBreak/>
+        <w:t xml:space="preserve">    {name: 'Kirti1', msg: 'Hey'},</w:t>
+      </w:r>
+    </w:p>
+    <w:p>
+      <w:pPr>
+        <w:shd w:val="clear" w:color="auto" w:fill="DAE9F7" w:themeFill="text2" w:themeFillTint="1A"/>
+        <w:rPr>
+          <w:rFonts w:ascii="Times New Roman" w:hAnsi="Times New Roman" w:cs="Times New Roman"/>
+          <w:sz w:val="22"/>
+          <w:szCs w:val="22"/>
+          <w:lang w:val="en-US"/>
+        </w:rPr>
+      </w:pPr>
+      <w:r>
+        <w:rPr>
+          <w:rFonts w:ascii="Times New Roman" w:hAnsi="Times New Roman" w:cs="Times New Roman"/>
+          <w:sz w:val="22"/>
+          <w:szCs w:val="22"/>
+          <w:lang w:val="en-US"/>
+        </w:rPr>
+        <w:t xml:space="preserve">    {name: 'Arush1', msg: 'Hola'}</w:t>
+      </w:r>
+    </w:p>
+    <w:p>
+      <w:pPr>
+        <w:shd w:val="clear" w:color="auto" w:fill="DAE9F7" w:themeFill="text2" w:themeFillTint="1A"/>
+        <w:rPr>
+          <w:rFonts w:ascii="Times New Roman" w:hAnsi="Times New Roman" w:cs="Times New Roman"/>
+          <w:sz w:val="22"/>
+          <w:szCs w:val="22"/>
+          <w:lang w:val="en-US"/>
+        </w:rPr>
+      </w:pPr>
+      <w:proofErr w:type="gramStart"/>
+      <w:r>
+        <w:rPr>
+          <w:rFonts w:ascii="Times New Roman" w:hAnsi="Times New Roman" w:cs="Times New Roman"/>
+          <w:sz w:val="22"/>
+          <w:szCs w:val="22"/>
+          <w:lang w:val="en-US"/>
+        </w:rPr>
+        <w:t>].</w:t>
+      </w:r>
+      <w:proofErr w:type="spellStart"/>
+      <w:r>
+        <w:rPr>
+          <w:rFonts w:ascii="Times New Roman" w:hAnsi="Times New Roman" w:cs="Times New Roman"/>
+          <w:sz w:val="22"/>
+          <w:szCs w:val="22"/>
+          <w:lang w:val="en-US"/>
+        </w:rPr>
+        <w:t>forEach</w:t>
+      </w:r>
+      <w:proofErr w:type="spellEnd"/>
+      <w:proofErr w:type="gramEnd"/>
+      <w:r>
+        <w:rPr>
+          <w:rFonts w:ascii="Times New Roman" w:hAnsi="Times New Roman" w:cs="Times New Roman"/>
+          <w:sz w:val="22"/>
+          <w:szCs w:val="22"/>
+          <w:lang w:val="en-US"/>
+        </w:rPr>
+        <w:t>(({name, msg}) =&gt; {</w:t>
+      </w:r>
+    </w:p>
+    <w:p>
+      <w:pPr>
+        <w:shd w:val="clear" w:color="auto" w:fill="DAE9F7" w:themeFill="text2" w:themeFillTint="1A"/>
+        <w:rPr>
+          <w:rFonts w:ascii="Times New Roman" w:hAnsi="Times New Roman" w:cs="Times New Roman"/>
+          <w:sz w:val="22"/>
+          <w:szCs w:val="22"/>
+          <w:lang w:val="en-US"/>
+        </w:rPr>
+      </w:pPr>
+      <w:r>
+        <w:rPr>
+          <w:rFonts w:ascii="Times New Roman" w:hAnsi="Times New Roman" w:cs="Times New Roman"/>
+          <w:sz w:val="22"/>
+          <w:szCs w:val="22"/>
+          <w:lang w:val="en-US"/>
+        </w:rPr>
+        <w:t xml:space="preserve">    </w:t>
+      </w:r>
+      <w:proofErr w:type="gramStart"/>
+      <w:r>
+        <w:rPr>
+          <w:rFonts w:ascii="Times New Roman" w:hAnsi="Times New Roman" w:cs="Times New Roman"/>
+          <w:sz w:val="22"/>
+          <w:szCs w:val="22"/>
+          <w:lang w:val="en-US"/>
+        </w:rPr>
+        <w:t>test(</w:t>
+      </w:r>
+      <w:proofErr w:type="gramEnd"/>
+      <w:r>
+        <w:rPr>
+          <w:rFonts w:ascii="Times New Roman" w:hAnsi="Times New Roman" w:cs="Times New Roman"/>
+          <w:sz w:val="22"/>
+          <w:szCs w:val="22"/>
+          <w:lang w:val="en-US"/>
+        </w:rPr>
+        <w:t>`testing with ${name}`, async ({page}) =&gt; {</w:t>
+      </w:r>
+    </w:p>
+    <w:p>
+      <w:pPr>
+        <w:shd w:val="clear" w:color="auto" w:fill="DAE9F7" w:themeFill="text2" w:themeFillTint="1A"/>
+        <w:rPr>
+          <w:rFonts w:ascii="Times New Roman" w:hAnsi="Times New Roman" w:cs="Times New Roman"/>
+          <w:sz w:val="22"/>
+          <w:szCs w:val="22"/>
+          <w:lang w:val="en-US"/>
+        </w:rPr>
+      </w:pPr>
+      <w:r>
+        <w:rPr>
+          <w:rFonts w:ascii="Times New Roman" w:hAnsi="Times New Roman" w:cs="Times New Roman"/>
+          <w:sz w:val="22"/>
+          <w:szCs w:val="22"/>
+          <w:lang w:val="en-US"/>
+        </w:rPr>
+        <w:t xml:space="preserve">        // await </w:t>
+      </w:r>
+      <w:proofErr w:type="spellStart"/>
+      <w:proofErr w:type="gramStart"/>
+      <w:r>
+        <w:rPr>
+          <w:rFonts w:ascii="Times New Roman" w:hAnsi="Times New Roman" w:cs="Times New Roman"/>
+          <w:sz w:val="22"/>
+          <w:szCs w:val="22"/>
+          <w:lang w:val="en-US"/>
+        </w:rPr>
+        <w:t>page.goto</w:t>
+      </w:r>
+      <w:proofErr w:type="spellEnd"/>
+      <w:proofErr w:type="gramEnd"/>
+      <w:r>
+        <w:rPr>
+          <w:rFonts w:ascii="Times New Roman" w:hAnsi="Times New Roman" w:cs="Times New Roman"/>
+          <w:sz w:val="22"/>
+          <w:szCs w:val="22"/>
+          <w:lang w:val="en-US"/>
+        </w:rPr>
+        <w:t>('');</w:t>
+      </w:r>
+    </w:p>
+    <w:p>
+      <w:pPr>
+        <w:shd w:val="clear" w:color="auto" w:fill="DAE9F7" w:themeFill="text2" w:themeFillTint="1A"/>
+        <w:rPr>
+          <w:rFonts w:ascii="Times New Roman" w:hAnsi="Times New Roman" w:cs="Times New Roman"/>
+          <w:sz w:val="22"/>
+          <w:szCs w:val="22"/>
+          <w:lang w:val="en-US"/>
+        </w:rPr>
+      </w:pPr>
+    </w:p>
+    <w:p>
+      <w:pPr>
+        <w:shd w:val="clear" w:color="auto" w:fill="DAE9F7" w:themeFill="text2" w:themeFillTint="1A"/>
+        <w:rPr>
+          <w:rFonts w:ascii="Times New Roman" w:hAnsi="Times New Roman" w:cs="Times New Roman"/>
+          <w:sz w:val="22"/>
+          <w:szCs w:val="22"/>
+          <w:lang w:val="en-US"/>
+        </w:rPr>
+      </w:pPr>
+      <w:r>
+        <w:rPr>
+          <w:rFonts w:ascii="Times New Roman" w:hAnsi="Times New Roman" w:cs="Times New Roman"/>
+          <w:sz w:val="22"/>
+          <w:szCs w:val="22"/>
+          <w:lang w:val="en-US"/>
+        </w:rPr>
+        <w:t xml:space="preserve">    });</w:t>
+      </w:r>
+    </w:p>
+    <w:p>
+      <w:pPr>
+        <w:shd w:val="clear" w:color="auto" w:fill="DAE9F7" w:themeFill="text2" w:themeFillTint="1A"/>
+        <w:rPr>
+          <w:rFonts w:ascii="Times New Roman" w:hAnsi="Times New Roman" w:cs="Times New Roman"/>
+          <w:sz w:val="22"/>
+          <w:szCs w:val="22"/>
+          <w:lang w:val="en-US"/>
+        </w:rPr>
+      </w:pPr>
+      <w:r>
+        <w:rPr>
+          <w:rFonts w:ascii="Times New Roman" w:hAnsi="Times New Roman" w:cs="Times New Roman"/>
+          <w:sz w:val="22"/>
+          <w:szCs w:val="22"/>
+          <w:lang w:val="en-US"/>
+        </w:rPr>
+        <w:t>})</w:t>
       </w:r>
     </w:p>
     <w:sectPr>
@@ -27191,6 +29308,7 @@
   <w:style w:type="character" w:default="1" w:styleId="DefaultParagraphFont">
     <w:name w:val="Default Paragraph Font"/>
     <w:uiPriority w:val="1"/>
+    <w:semiHidden/>
     <w:unhideWhenUsed/>
   </w:style>
   <w:style w:type="table" w:default="1" w:styleId="TableNormal">

</xml_diff>